<commit_message>
Final Version of Reproducible Code Work
</commit_message>
<xml_diff>
--- a/Final/Relative Attributes Paper.docx
+++ b/Final/Relative Attributes Paper.docx
@@ -152,6 +152,7 @@
           <w:ilvl w:val="0"/>
           <w:numId w:val="2"/>
         </w:numPr>
+        <w:spacing w:after="0"/>
         <w:jc w:val="both"/>
         <w:rPr>
           <w:rFonts w:ascii="Times New Roman" w:hAnsi="Times New Roman" w:cs="Times New Roman"/>
@@ -172,6 +173,7 @@
     </w:p>
     <w:p>
       <w:pPr>
+        <w:spacing w:after="0"/>
         <w:jc w:val="both"/>
         <w:rPr>
           <w:rFonts w:ascii="Times New Roman" w:hAnsi="Times New Roman"/>
@@ -683,7 +685,6 @@
           <w:sz w:val="24"/>
           <w:szCs w:val="24"/>
         </w:rPr>
-        <w:lastRenderedPageBreak/>
         <w:t xml:space="preserve">2.2 </w:t>
       </w:r>
       <w:r>
@@ -713,6 +714,7 @@
           <w:sz w:val="24"/>
           <w:szCs w:val="24"/>
         </w:rPr>
+        <w:lastRenderedPageBreak/>
         <w:t xml:space="preserve">To make each of these images useable in the ranking formulation and framework presented below in section 2.3 feature descriptors must be extracted for each of these images.  For the OSR dataset the 512-dimensional </w:t>
       </w:r>
       <w:r>
@@ -1050,151 +1052,6 @@
     <w:p>
       <w:pPr>
         <w:spacing w:after="0"/>
-        <w:jc w:val="center"/>
-        <w:rPr>
-          <w:rFonts w:ascii="Times New Roman" w:hAnsi="Times New Roman"/>
-          <w:sz w:val="24"/>
-          <w:szCs w:val="24"/>
-        </w:rPr>
-      </w:pPr>
-    </w:p>
-    <w:p>
-      <w:pPr>
-        <w:spacing w:after="0"/>
-        <w:jc w:val="center"/>
-        <w:rPr>
-          <w:rFonts w:ascii="Times New Roman" w:hAnsi="Times New Roman"/>
-          <w:sz w:val="24"/>
-          <w:szCs w:val="24"/>
-        </w:rPr>
-      </w:pPr>
-      <w:proofErr w:type="gramStart"/>
-      <w:r>
-        <w:rPr>
-          <w:rFonts w:ascii="Times New Roman" w:hAnsi="Times New Roman"/>
-          <w:sz w:val="24"/>
-          <w:szCs w:val="24"/>
-        </w:rPr>
-        <w:t>Table 2.</w:t>
-      </w:r>
-      <w:proofErr w:type="gramEnd"/>
-      <w:r>
-        <w:rPr>
-          <w:rFonts w:ascii="Times New Roman" w:hAnsi="Times New Roman"/>
-          <w:sz w:val="24"/>
-          <w:szCs w:val="24"/>
-        </w:rPr>
-        <w:t xml:space="preserve"> Relative Ordering of Attributes for </w:t>
-      </w:r>
-      <w:proofErr w:type="spellStart"/>
-      <w:r>
-        <w:rPr>
-          <w:rFonts w:ascii="Times New Roman" w:hAnsi="Times New Roman"/>
-          <w:sz w:val="24"/>
-          <w:szCs w:val="24"/>
-        </w:rPr>
-        <w:t>PubFig</w:t>
-      </w:r>
-      <w:proofErr w:type="spellEnd"/>
-      <w:r>
-        <w:rPr>
-          <w:rFonts w:ascii="Times New Roman" w:hAnsi="Times New Roman"/>
-          <w:sz w:val="24"/>
-          <w:szCs w:val="24"/>
-        </w:rPr>
-        <w:t xml:space="preserve"> Dataset</w:t>
-      </w:r>
-    </w:p>
-    <w:p>
-      <w:pPr>
-        <w:spacing w:after="0"/>
-        <w:jc w:val="both"/>
-        <w:rPr>
-          <w:rFonts w:ascii="Times New Roman" w:hAnsi="Times New Roman"/>
-          <w:sz w:val="24"/>
-          <w:szCs w:val="24"/>
-        </w:rPr>
-      </w:pPr>
-      <w:r>
-        <w:rPr>
-          <w:noProof/>
-        </w:rPr>
-        <w:lastRenderedPageBreak/>
-        <w:drawing>
-          <wp:inline distT="0" distB="0" distL="0" distR="0" wp14:anchorId="7A55C86B" wp14:editId="47F6B0D9">
-            <wp:extent cx="5895975" cy="1685925"/>
-            <wp:effectExtent l="0" t="0" r="9525" b="9525"/>
-            <wp:docPr id="2" name="Picture 2"/>
-            <wp:cNvGraphicFramePr>
-              <a:graphicFrameLocks xmlns:a="http://schemas.openxmlformats.org/drawingml/2006/main" noChangeAspect="1"/>
-            </wp:cNvGraphicFramePr>
-            <a:graphic xmlns:a="http://schemas.openxmlformats.org/drawingml/2006/main">
-              <a:graphicData uri="http://schemas.openxmlformats.org/drawingml/2006/picture">
-                <pic:pic xmlns:pic="http://schemas.openxmlformats.org/drawingml/2006/picture">
-                  <pic:nvPicPr>
-                    <pic:cNvPr id="0" name="Picture 2"/>
-                    <pic:cNvPicPr>
-                      <a:picLocks noChangeAspect="1" noChangeArrowheads="1"/>
-                    </pic:cNvPicPr>
-                  </pic:nvPicPr>
-                  <pic:blipFill>
-                    <a:blip r:embed="rId8">
-                      <a:extLst>
-                        <a:ext uri="{28A0092B-C50C-407E-A947-70E740481C1C}">
-                          <a14:useLocalDpi xmlns:a14="http://schemas.microsoft.com/office/drawing/2010/main" val="0"/>
-                        </a:ext>
-                      </a:extLst>
-                    </a:blip>
-                    <a:srcRect/>
-                    <a:stretch>
-                      <a:fillRect/>
-                    </a:stretch>
-                  </pic:blipFill>
-                  <pic:spPr bwMode="auto">
-                    <a:xfrm>
-                      <a:off x="0" y="0"/>
-                      <a:ext cx="5895975" cy="1685925"/>
-                    </a:xfrm>
-                    <a:prstGeom prst="rect">
-                      <a:avLst/>
-                    </a:prstGeom>
-                    <a:noFill/>
-                    <a:ln>
-                      <a:noFill/>
-                    </a:ln>
-                  </pic:spPr>
-                </pic:pic>
-              </a:graphicData>
-            </a:graphic>
-          </wp:inline>
-        </w:drawing>
-      </w:r>
-    </w:p>
-    <w:p>
-      <w:pPr>
-        <w:spacing w:after="0"/>
-        <w:jc w:val="both"/>
-        <w:rPr>
-          <w:rFonts w:ascii="Times New Roman" w:hAnsi="Times New Roman"/>
-          <w:sz w:val="24"/>
-          <w:szCs w:val="24"/>
-        </w:rPr>
-      </w:pPr>
-    </w:p>
-    <w:p>
-      <w:pPr>
-        <w:spacing w:after="0"/>
-        <w:jc w:val="both"/>
-        <w:rPr>
-          <w:rFonts w:ascii="Times New Roman" w:hAnsi="Times New Roman"/>
-          <w:sz w:val="24"/>
-          <w:szCs w:val="24"/>
-        </w:rPr>
-      </w:pPr>
-    </w:p>
-    <w:p>
-      <w:pPr>
-        <w:spacing w:after="0"/>
         <w:jc w:val="both"/>
         <w:rPr>
           <w:rFonts w:ascii="Times New Roman" w:hAnsi="Times New Roman"/>
@@ -1246,7 +1103,23 @@
           <w:sz w:val="24"/>
           <w:szCs w:val="24"/>
         </w:rPr>
-        <w:t>Given the relative ordering of the attributes in Tables 1 and 2 the author’</w:t>
+        <w:t xml:space="preserve">Given the relative ordering of </w:t>
+      </w:r>
+      <w:r>
+        <w:rPr>
+          <w:rFonts w:ascii="Times New Roman" w:hAnsi="Times New Roman"/>
+          <w:sz w:val="24"/>
+          <w:szCs w:val="24"/>
+        </w:rPr>
+        <w:t>the attributes in Table 1</w:t>
+      </w:r>
+      <w:r>
+        <w:rPr>
+          <w:rFonts w:ascii="Times New Roman" w:hAnsi="Times New Roman"/>
+          <w:sz w:val="24"/>
+          <w:szCs w:val="24"/>
+        </w:rPr>
+        <w:t xml:space="preserve"> the author’</w:t>
       </w:r>
       <w:r>
         <w:rPr>
@@ -1839,7 +1712,16 @@
           <w:sz w:val="24"/>
           <w:szCs w:val="24"/>
         </w:rPr>
-        <w:t xml:space="preserve"> have the same attribute rank for a given attribute </w:t>
+        <w:t xml:space="preserve"> have the same </w:t>
+      </w:r>
+      <w:r>
+        <w:rPr>
+          <w:rFonts w:ascii="Times New Roman" w:hAnsi="Times New Roman"/>
+          <w:sz w:val="24"/>
+          <w:szCs w:val="24"/>
+        </w:rPr>
+        <w:lastRenderedPageBreak/>
+        <w:t xml:space="preserve">attribute rank for a given attribute </w:t>
       </w:r>
       <w:r>
         <w:rPr>
@@ -2983,7 +2865,6 @@
           <w:sz w:val="24"/>
           <w:szCs w:val="24"/>
         </w:rPr>
-        <w:lastRenderedPageBreak/>
         <w:t>2.5 Zero-Shot Learning Framework from Relative Attributes</w:t>
       </w:r>
     </w:p>
@@ -3482,6 +3363,7 @@
           <w:sz w:val="24"/>
           <w:szCs w:val="24"/>
         </w:rPr>
+        <w:lastRenderedPageBreak/>
         <w:t xml:space="preserve">  </w:t>
       </w:r>
       <w:r>
@@ -4392,7 +4274,18 @@
                 <w:sz w:val="24"/>
                 <w:szCs w:val="24"/>
               </w:rPr>
-              <m:t>im</m:t>
+              <m:t>i</m:t>
+            </m:r>
+            <m:r>
+              <m:rPr>
+                <m:sty m:val="bi"/>
+              </m:rPr>
+              <w:rPr>
+                <w:rFonts w:ascii="Cambria Math" w:eastAsiaTheme="minorEastAsia" w:hAnsi="Cambria Math" w:cs="Times New Roman"/>
+                <w:sz w:val="24"/>
+                <w:szCs w:val="24"/>
+              </w:rPr>
+              <m:t>m</m:t>
             </m:r>
           </m:sub>
           <m:sup>
@@ -5627,6 +5520,7 @@
           <w:ilvl w:val="0"/>
           <w:numId w:val="2"/>
         </w:numPr>
+        <w:spacing w:after="0"/>
         <w:jc w:val="both"/>
         <w:rPr>
           <w:rFonts w:ascii="Times New Roman" w:hAnsi="Times New Roman" w:cs="Times New Roman"/>
@@ -5647,7 +5541,126 @@
     </w:p>
     <w:p>
       <w:pPr>
-        <w:ind w:firstLine="360"/>
+        <w:spacing w:after="0"/>
+        <w:ind w:firstLine="720"/>
+        <w:jc w:val="both"/>
+        <w:rPr>
+          <w:rFonts w:ascii="Times New Roman" w:hAnsi="Times New Roman" w:cs="Times New Roman"/>
+          <w:sz w:val="24"/>
+          <w:szCs w:val="24"/>
+        </w:rPr>
+      </w:pPr>
+      <w:r>
+        <w:rPr>
+          <w:rFonts w:ascii="Times New Roman" w:hAnsi="Times New Roman" w:cs="Times New Roman"/>
+          <w:sz w:val="24"/>
+          <w:szCs w:val="24"/>
+        </w:rPr>
+        <w:t>This section discusses the ability to which I was able to reprodu</w:t>
+      </w:r>
+      <w:r>
+        <w:rPr>
+          <w:rFonts w:ascii="Times New Roman" w:hAnsi="Times New Roman" w:cs="Times New Roman"/>
+          <w:sz w:val="24"/>
+          <w:szCs w:val="24"/>
+        </w:rPr>
+        <w:t xml:space="preserve">ce the experiments performed by </w:t>
+      </w:r>
+      <w:r>
+        <w:rPr>
+          <w:rFonts w:ascii="Times New Roman" w:hAnsi="Times New Roman" w:cs="Times New Roman"/>
+          <w:sz w:val="24"/>
+          <w:szCs w:val="24"/>
+        </w:rPr>
+        <w:t xml:space="preserve">the author’s in </w:t>
+      </w:r>
+      <w:r>
+        <w:rPr>
+          <w:rFonts w:ascii="Times New Roman" w:hAnsi="Times New Roman" w:cs="Times New Roman"/>
+          <w:sz w:val="24"/>
+          <w:szCs w:val="24"/>
+        </w:rPr>
+        <w:t>“Relative Attributes”.  The</w:t>
+      </w:r>
+      <w:r>
+        <w:rPr>
+          <w:rFonts w:ascii="Times New Roman" w:hAnsi="Times New Roman" w:cs="Times New Roman"/>
+          <w:sz w:val="24"/>
+          <w:szCs w:val="24"/>
+        </w:rPr>
+        <w:t xml:space="preserve"> section also high</w:t>
+      </w:r>
+      <w:r>
+        <w:rPr>
+          <w:rFonts w:ascii="Times New Roman" w:hAnsi="Times New Roman" w:cs="Times New Roman"/>
+          <w:sz w:val="24"/>
+          <w:szCs w:val="24"/>
+        </w:rPr>
+        <w:t>lights the actions that I</w:t>
+      </w:r>
+      <w:r>
+        <w:rPr>
+          <w:rFonts w:ascii="Times New Roman" w:hAnsi="Times New Roman" w:cs="Times New Roman"/>
+          <w:sz w:val="24"/>
+          <w:szCs w:val="24"/>
+        </w:rPr>
+        <w:t xml:space="preserve"> p</w:t>
+      </w:r>
+      <w:r>
+        <w:rPr>
+          <w:rFonts w:ascii="Times New Roman" w:hAnsi="Times New Roman" w:cs="Times New Roman"/>
+          <w:sz w:val="24"/>
+          <w:szCs w:val="24"/>
+        </w:rPr>
+        <w:t>erformed to</w:t>
+      </w:r>
+      <w:r>
+        <w:rPr>
+          <w:rFonts w:ascii="Times New Roman" w:hAnsi="Times New Roman" w:cs="Times New Roman"/>
+          <w:sz w:val="24"/>
+          <w:szCs w:val="24"/>
+        </w:rPr>
+        <w:t xml:space="preserve"> attempt to recreate this work.</w:t>
+      </w:r>
+      <w:r>
+        <w:rPr>
+          <w:rFonts w:ascii="Times New Roman" w:hAnsi="Times New Roman" w:cs="Times New Roman"/>
+          <w:sz w:val="24"/>
+          <w:szCs w:val="24"/>
+        </w:rPr>
+        <w:t xml:space="preserve"> </w:t>
+      </w:r>
+      <w:r>
+        <w:rPr>
+          <w:rFonts w:ascii="Times New Roman" w:hAnsi="Times New Roman" w:cs="Times New Roman"/>
+          <w:sz w:val="24"/>
+          <w:szCs w:val="24"/>
+        </w:rPr>
+        <w:t xml:space="preserve">All of this work was completed on an HP Z620 Workstation with 8GB of RAM.  </w:t>
+      </w:r>
+      <w:proofErr w:type="spellStart"/>
+      <w:r>
+        <w:rPr>
+          <w:rFonts w:ascii="Times New Roman" w:hAnsi="Times New Roman" w:cs="Times New Roman"/>
+          <w:sz w:val="24"/>
+          <w:szCs w:val="24"/>
+        </w:rPr>
+        <w:t>Matlab</w:t>
+      </w:r>
+      <w:proofErr w:type="spellEnd"/>
+      <w:r>
+        <w:rPr>
+          <w:rFonts w:ascii="Times New Roman" w:hAnsi="Times New Roman" w:cs="Times New Roman"/>
+          <w:sz w:val="24"/>
+          <w:szCs w:val="24"/>
+        </w:rPr>
+        <w:t xml:space="preserve"> was the software that was used for all computation throughout this experiment. </w:t>
+      </w:r>
+    </w:p>
+    <w:p>
+      <w:pPr>
+        <w:spacing w:after="0"/>
+        <w:ind w:firstLine="720"/>
         <w:jc w:val="both"/>
         <w:rPr>
           <w:rFonts w:ascii="Times New Roman" w:hAnsi="Times New Roman" w:cs="Times New Roman"/>
@@ -5656,121 +5669,6 @@
           <w:szCs w:val="28"/>
         </w:rPr>
       </w:pPr>
-      <w:r>
-        <w:rPr>
-          <w:rFonts w:ascii="Times New Roman" w:hAnsi="Times New Roman" w:cs="Times New Roman"/>
-          <w:sz w:val="24"/>
-          <w:szCs w:val="24"/>
-        </w:rPr>
-        <w:t>This section discusses the ability to which I was able to reprodu</w:t>
-      </w:r>
-      <w:r>
-        <w:rPr>
-          <w:rFonts w:ascii="Times New Roman" w:hAnsi="Times New Roman" w:cs="Times New Roman"/>
-          <w:sz w:val="24"/>
-          <w:szCs w:val="24"/>
-        </w:rPr>
-        <w:t xml:space="preserve">ce the experiments performed by </w:t>
-      </w:r>
-      <w:r>
-        <w:rPr>
-          <w:rFonts w:ascii="Times New Roman" w:hAnsi="Times New Roman" w:cs="Times New Roman"/>
-          <w:sz w:val="24"/>
-          <w:szCs w:val="24"/>
-        </w:rPr>
-        <w:t xml:space="preserve">the author’s in </w:t>
-      </w:r>
-      <w:r>
-        <w:rPr>
-          <w:rFonts w:ascii="Times New Roman" w:hAnsi="Times New Roman" w:cs="Times New Roman"/>
-          <w:sz w:val="24"/>
-          <w:szCs w:val="24"/>
-        </w:rPr>
-        <w:t>“Relative Attributes”.  The</w:t>
-      </w:r>
-      <w:r>
-        <w:rPr>
-          <w:rFonts w:ascii="Times New Roman" w:hAnsi="Times New Roman" w:cs="Times New Roman"/>
-          <w:sz w:val="24"/>
-          <w:szCs w:val="24"/>
-        </w:rPr>
-        <w:t xml:space="preserve"> section also high</w:t>
-      </w:r>
-      <w:r>
-        <w:rPr>
-          <w:rFonts w:ascii="Times New Roman" w:hAnsi="Times New Roman" w:cs="Times New Roman"/>
-          <w:sz w:val="24"/>
-          <w:szCs w:val="24"/>
-        </w:rPr>
-        <w:t>lights the actions that I</w:t>
-      </w:r>
-      <w:r>
-        <w:rPr>
-          <w:rFonts w:ascii="Times New Roman" w:hAnsi="Times New Roman" w:cs="Times New Roman"/>
-          <w:sz w:val="24"/>
-          <w:szCs w:val="24"/>
-        </w:rPr>
-        <w:t xml:space="preserve"> p</w:t>
-      </w:r>
-      <w:r>
-        <w:rPr>
-          <w:rFonts w:ascii="Times New Roman" w:hAnsi="Times New Roman" w:cs="Times New Roman"/>
-          <w:sz w:val="24"/>
-          <w:szCs w:val="24"/>
-        </w:rPr>
-        <w:t xml:space="preserve">erformed </w:t>
-      </w:r>
-      <w:r>
-        <w:rPr>
-          <w:rFonts w:ascii="Times New Roman" w:hAnsi="Times New Roman" w:cs="Times New Roman"/>
-          <w:sz w:val="24"/>
-          <w:szCs w:val="24"/>
-        </w:rPr>
-        <w:lastRenderedPageBreak/>
-        <w:t>to</w:t>
-      </w:r>
-      <w:r>
-        <w:rPr>
-          <w:rFonts w:ascii="Times New Roman" w:hAnsi="Times New Roman" w:cs="Times New Roman"/>
-          <w:sz w:val="24"/>
-          <w:szCs w:val="24"/>
-        </w:rPr>
-        <w:t xml:space="preserve"> attempt to recreate this work.</w:t>
-      </w:r>
-      <w:r>
-        <w:rPr>
-          <w:rFonts w:ascii="Times New Roman" w:hAnsi="Times New Roman" w:cs="Times New Roman"/>
-          <w:sz w:val="24"/>
-          <w:szCs w:val="24"/>
-        </w:rPr>
-        <w:t xml:space="preserve"> </w:t>
-      </w:r>
-      <w:r>
-        <w:rPr>
-          <w:rFonts w:ascii="Times New Roman" w:hAnsi="Times New Roman" w:cs="Times New Roman"/>
-          <w:sz w:val="24"/>
-          <w:szCs w:val="24"/>
-        </w:rPr>
-        <w:t xml:space="preserve">All of this work was completed on an HP Z620 Workstation with 8GB of RAM.  </w:t>
-      </w:r>
-      <w:proofErr w:type="spellStart"/>
-      <w:r>
-        <w:rPr>
-          <w:rFonts w:ascii="Times New Roman" w:hAnsi="Times New Roman" w:cs="Times New Roman"/>
-          <w:sz w:val="24"/>
-          <w:szCs w:val="24"/>
-        </w:rPr>
-        <w:t>Matlab</w:t>
-      </w:r>
-      <w:proofErr w:type="spellEnd"/>
-      <w:r>
-        <w:rPr>
-          <w:rFonts w:ascii="Times New Roman" w:hAnsi="Times New Roman" w:cs="Times New Roman"/>
-          <w:sz w:val="24"/>
-          <w:szCs w:val="24"/>
-        </w:rPr>
-        <w:t xml:space="preserve"> was the software that was used for all computation throughout this experiment. </w:t>
-      </w:r>
     </w:p>
     <w:p>
       <w:pPr>
@@ -6018,7 +5916,16 @@
           <w:sz w:val="24"/>
           <w:szCs w:val="24"/>
         </w:rPr>
-        <w:t xml:space="preserve"> dataset images were described using a concatenation of the Gist descriptor and a 45-bin Lab color histogram according to the paper.  However, after collecting the data from the author’s website I found that the images in the </w:t>
+        <w:t xml:space="preserve"> dataset images were described using a concatenation of the Gist descriptor and a 45-bin Lab color histogram according to the paper.  However, after collecting the data from the author’s website I found that </w:t>
+      </w:r>
+      <w:r>
+        <w:rPr>
+          <w:rFonts w:ascii="Times New Roman" w:hAnsi="Times New Roman" w:cs="Times New Roman"/>
+          <w:sz w:val="24"/>
+          <w:szCs w:val="24"/>
+        </w:rPr>
+        <w:lastRenderedPageBreak/>
+        <w:t xml:space="preserve">the images in the </w:t>
       </w:r>
       <w:proofErr w:type="spellStart"/>
       <w:r>
@@ -6706,7 +6613,6 @@
           <w:sz w:val="24"/>
           <w:szCs w:val="24"/>
         </w:rPr>
-        <w:lastRenderedPageBreak/>
         <w:t>Table 3.</w:t>
       </w:r>
       <w:proofErr w:type="gramEnd"/>
@@ -6958,6 +6864,7 @@
           <w:rFonts w:ascii="Times New Roman" w:hAnsi="Times New Roman" w:cs="Times New Roman"/>
           <w:sz w:val="24"/>
           <w:szCs w:val="24"/>
+          <w:highlight w:val="yellow"/>
         </w:rPr>
         <w:t>Table 4.</w:t>
       </w:r>
@@ -6967,8 +6874,17 @@
           <w:rFonts w:ascii="Times New Roman" w:hAnsi="Times New Roman" w:cs="Times New Roman"/>
           <w:sz w:val="24"/>
           <w:szCs w:val="24"/>
-        </w:rPr>
-        <w:t xml:space="preserve"> Percent Difference of Features Extracted </w:t>
+          <w:highlight w:val="yellow"/>
+        </w:rPr>
+        <w:t xml:space="preserve"> Percent Difference of Features Extracted</w:t>
+      </w:r>
+      <w:r>
+        <w:rPr>
+          <w:rFonts w:ascii="Times New Roman" w:hAnsi="Times New Roman" w:cs="Times New Roman"/>
+          <w:sz w:val="24"/>
+          <w:szCs w:val="24"/>
+        </w:rPr>
+        <w:t xml:space="preserve"> </w:t>
       </w:r>
     </w:p>
     <w:p>
@@ -7088,6 +7004,7 @@
           <w:sz w:val="24"/>
           <w:szCs w:val="24"/>
         </w:rPr>
+        <w:lastRenderedPageBreak/>
         <w:t>The</w:t>
       </w:r>
       <w:r>
@@ -7257,6 +7174,31 @@
           <w:szCs w:val="24"/>
         </w:rPr>
         <w:t>email correspondence was I able to deduce the proper way to select the constraints to train the ranking scores for the images.</w:t>
+      </w:r>
+      <w:r>
+        <w:rPr>
+          <w:rFonts w:ascii="Times New Roman" w:hAnsi="Times New Roman" w:cs="Times New Roman"/>
+          <w:sz w:val="24"/>
+          <w:szCs w:val="24"/>
+        </w:rPr>
+        <w:t xml:space="preserve">  The proper way to do perform the training is in the 4</w:t>
+      </w:r>
+      <w:r>
+        <w:rPr>
+          <w:rFonts w:ascii="Times New Roman" w:hAnsi="Times New Roman" w:cs="Times New Roman"/>
+          <w:sz w:val="24"/>
+          <w:szCs w:val="24"/>
+          <w:vertAlign w:val="superscript"/>
+        </w:rPr>
+        <w:t>th</w:t>
+      </w:r>
+      <w:r>
+        <w:rPr>
+          <w:rFonts w:ascii="Times New Roman" w:hAnsi="Times New Roman" w:cs="Times New Roman"/>
+          <w:sz w:val="24"/>
+          <w:szCs w:val="24"/>
+        </w:rPr>
+        <w:t xml:space="preserve"> bullet provided below.</w:t>
       </w:r>
     </w:p>
     <w:p>
@@ -7379,7 +7321,6 @@
           <w:sz w:val="24"/>
           <w:szCs w:val="24"/>
         </w:rPr>
-        <w:lastRenderedPageBreak/>
         <w:t>For 4 seen categories,</w:t>
       </w:r>
       <w:r>
@@ -7530,7 +7471,39 @@
           <w:sz w:val="24"/>
           <w:szCs w:val="24"/>
         </w:rPr>
-        <w:t>The results and differences can be seen in the figures below, and correspond to the OSR dataset.</w:t>
+        <w:t>The results and differ</w:t>
+      </w:r>
+      <w:r>
+        <w:rPr>
+          <w:rFonts w:ascii="Times New Roman" w:hAnsi="Times New Roman" w:cs="Times New Roman"/>
+          <w:sz w:val="24"/>
+          <w:szCs w:val="24"/>
+        </w:rPr>
+        <w:t>ences can be seen in the Figure 1</w:t>
+      </w:r>
+      <w:r>
+        <w:rPr>
+          <w:rFonts w:ascii="Times New Roman" w:hAnsi="Times New Roman" w:cs="Times New Roman"/>
+          <w:sz w:val="24"/>
+          <w:szCs w:val="24"/>
+        </w:rPr>
+        <w:t xml:space="preserve"> below, and correspond</w:t>
+      </w:r>
+      <w:r>
+        <w:rPr>
+          <w:rFonts w:ascii="Times New Roman" w:hAnsi="Times New Roman" w:cs="Times New Roman"/>
+          <w:sz w:val="24"/>
+          <w:szCs w:val="24"/>
+        </w:rPr>
+        <w:t>s</w:t>
+      </w:r>
+      <w:r>
+        <w:rPr>
+          <w:rFonts w:ascii="Times New Roman" w:hAnsi="Times New Roman" w:cs="Times New Roman"/>
+          <w:sz w:val="24"/>
+          <w:szCs w:val="24"/>
+        </w:rPr>
+        <w:t xml:space="preserve"> to the OSR dataset.</w:t>
       </w:r>
       <w:r>
         <w:rPr>
@@ -7570,7 +7543,16 @@
           <w:sz w:val="24"/>
           <w:szCs w:val="24"/>
         </w:rPr>
-        <w:t xml:space="preserve">  Figure 1 shows the results of their learned ranks in blue, and my learned ranks in red with different numbers of training pairs.</w:t>
+        <w:t xml:space="preserve">  </w:t>
+      </w:r>
+      <w:r>
+        <w:rPr>
+          <w:rFonts w:ascii="Times New Roman" w:hAnsi="Times New Roman" w:cs="Times New Roman"/>
+          <w:sz w:val="24"/>
+          <w:szCs w:val="24"/>
+        </w:rPr>
+        <w:lastRenderedPageBreak/>
+        <w:t>Figure 1 shows the results of their learned ranks in blue, and my learned ranks in red with different numbers of training pairs.</w:t>
       </w:r>
     </w:p>
     <w:p>
@@ -7597,11 +7579,12 @@
       <w:r>
         <w:rPr>
           <w:rFonts w:ascii="Times New Roman" w:hAnsi="Times New Roman" w:cs="Times New Roman"/>
+          <w:noProof/>
           <w:sz w:val="24"/>
           <w:szCs w:val="24"/>
         </w:rPr>
         <w:drawing>
-          <wp:inline distT="0" distB="0" distL="0" distR="0" wp14:anchorId="10BB7DD8" wp14:editId="3110E09E">
+          <wp:inline distT="0" distB="0" distL="0" distR="0" wp14:anchorId="7137E518" wp14:editId="085CBB2A">
             <wp:extent cx="4018819" cy="3000375"/>
             <wp:effectExtent l="0" t="0" r="1270" b="0"/>
             <wp:docPr id="7" name="Picture 7"/>
@@ -7647,17 +7630,6 @@
           <w:szCs w:val="24"/>
         </w:rPr>
       </w:pPr>
-    </w:p>
-    <w:p>
-      <w:pPr>
-        <w:spacing w:after="0"/>
-        <w:jc w:val="center"/>
-        <w:rPr>
-          <w:rFonts w:ascii="Times New Roman" w:hAnsi="Times New Roman" w:cs="Times New Roman"/>
-          <w:sz w:val="24"/>
-          <w:szCs w:val="24"/>
-        </w:rPr>
-      </w:pPr>
       <w:proofErr w:type="gramStart"/>
       <w:r>
         <w:rPr>
@@ -7704,16 +7676,7 @@
           <w:szCs w:val="24"/>
         </w:rPr>
         <w:tab/>
-        <w:t xml:space="preserve">The shape of the desired curve based on the ground truth ranks of the objects seen in the Tables 1 and 2 can be seen in the plot in the bottom right.  Each ranking function then in turn is </w:t>
-      </w:r>
-      <w:r>
-        <w:rPr>
-          <w:rFonts w:ascii="Times New Roman" w:hAnsi="Times New Roman" w:cs="Times New Roman"/>
-          <w:sz w:val="24"/>
-          <w:szCs w:val="24"/>
-        </w:rPr>
-        <w:lastRenderedPageBreak/>
-        <w:t>desired to be similar to this ground truth ranking.  We can see that when only using 4 pairs for training of the ranks our values are very different than the learned values given by the author with their data.  However, once we use 15 pairs for training of the weights and learning the image ranks we have very similar plots.</w:t>
+        <w:t>The shape of the desired curve based on the ground truth ranks of the objects seen in the Tables 1 and 2 can be seen in the plot in the bottom right.  Each ranking function then in turn is desired to be similar to this ground truth ranking.  We can see that when only using 4 pairs for training of the ranks our values are very different than the learned values given by the author with their data.  However, once we use 15 pairs for training of the weights and learning the image ranks we have very similar plots.</w:t>
       </w:r>
       <w:r>
         <w:rPr>
@@ -7742,6 +7705,14 @@
           <w:szCs w:val="24"/>
         </w:rPr>
       </w:pPr>
+      <w:r>
+        <w:rPr>
+          <w:rFonts w:ascii="Times New Roman" w:hAnsi="Times New Roman" w:cs="Times New Roman"/>
+          <w:sz w:val="24"/>
+          <w:szCs w:val="24"/>
+        </w:rPr>
+        <w:tab/>
+      </w:r>
     </w:p>
     <w:p>
       <w:pPr>
@@ -7751,6 +7722,7 @@
           <w:numId w:val="2"/>
         </w:numPr>
         <w:spacing w:after="0"/>
+        <w:jc w:val="both"/>
         <w:rPr>
           <w:rFonts w:ascii="Times New Roman" w:hAnsi="Times New Roman" w:cs="Times New Roman"/>
           <w:b/>
@@ -7765,25 +7737,130 @@
           <w:sz w:val="24"/>
           <w:szCs w:val="24"/>
         </w:rPr>
-        <w:t>Final Results of Papers</w:t>
+        <w:t xml:space="preserve">Generative Probability Framework </w:t>
       </w:r>
     </w:p>
     <w:p>
       <w:pPr>
         <w:spacing w:after="0"/>
         <w:ind w:firstLine="720"/>
-        <w:rPr>
-          <w:rFonts w:ascii="Times New Roman" w:hAnsi="Times New Roman" w:cs="Times New Roman"/>
-          <w:sz w:val="24"/>
-          <w:szCs w:val="24"/>
-        </w:rPr>
-      </w:pPr>
-      <w:r>
-        <w:rPr>
-          <w:rFonts w:ascii="Times New Roman" w:hAnsi="Times New Roman" w:cs="Times New Roman"/>
-          <w:sz w:val="24"/>
-          <w:szCs w:val="24"/>
-        </w:rPr>
+        <w:jc w:val="both"/>
+        <w:rPr>
+          <w:rFonts w:ascii="Times New Roman" w:hAnsi="Times New Roman" w:cs="Times New Roman"/>
+          <w:sz w:val="24"/>
+          <w:szCs w:val="24"/>
+        </w:rPr>
+      </w:pPr>
+      <w:r>
+        <w:rPr>
+          <w:rFonts w:ascii="Times New Roman" w:hAnsi="Times New Roman" w:cs="Times New Roman"/>
+          <w:sz w:val="24"/>
+          <w:szCs w:val="24"/>
+        </w:rPr>
+        <w:t>After training the ranking functions in the pipeline the final</w:t>
+      </w:r>
+      <w:r>
+        <w:rPr>
+          <w:rFonts w:ascii="Times New Roman" w:hAnsi="Times New Roman" w:cs="Times New Roman"/>
+          <w:sz w:val="24"/>
+          <w:szCs w:val="24"/>
+        </w:rPr>
+        <w:t xml:space="preserve"> step is given the training data from the scene categories</w:t>
+      </w:r>
+      <w:r>
+        <w:rPr>
+          <w:rFonts w:ascii="Times New Roman" w:hAnsi="Times New Roman" w:cs="Times New Roman"/>
+          <w:sz w:val="24"/>
+          <w:szCs w:val="24"/>
+        </w:rPr>
+        <w:t xml:space="preserve"> and unseen categories we must create probability distributions</w:t>
+      </w:r>
+      <w:r>
+        <w:rPr>
+          <w:rFonts w:ascii="Times New Roman" w:hAnsi="Times New Roman" w:cs="Times New Roman"/>
+          <w:sz w:val="24"/>
+          <w:szCs w:val="24"/>
+        </w:rPr>
+        <w:t xml:space="preserve"> for each class.  </w:t>
+      </w:r>
+      <w:r>
+        <w:rPr>
+          <w:rFonts w:ascii="Times New Roman" w:hAnsi="Times New Roman" w:cs="Times New Roman"/>
+          <w:sz w:val="24"/>
+          <w:szCs w:val="24"/>
+        </w:rPr>
+        <w:t>This is done using the algorithm described in Section 2.5.</w:t>
+      </w:r>
+      <w:r>
+        <w:rPr>
+          <w:rFonts w:ascii="Times New Roman" w:hAnsi="Times New Roman" w:cs="Times New Roman"/>
+          <w:sz w:val="24"/>
+          <w:szCs w:val="24"/>
+        </w:rPr>
+        <w:t xml:space="preserve">  I believe that I have been able to accurately accomplish this task, and I present results to this below.  </w:t>
+      </w:r>
+      <w:r>
+        <w:rPr>
+          <w:rFonts w:ascii="Times New Roman" w:hAnsi="Times New Roman" w:cs="Times New Roman"/>
+          <w:sz w:val="24"/>
+          <w:szCs w:val="24"/>
+        </w:rPr>
+        <w:t>I used the trained ranks given by the author’s and automatically generated a random subset of unseen classes, and performed the same tests as the authors described in their training scheme in Section 4 of their paper.  The results can be seen below in Figure 2.</w:t>
+      </w:r>
+    </w:p>
+    <w:p>
+      <w:pPr>
+        <w:spacing w:after="0"/>
+        <w:jc w:val="both"/>
+        <w:rPr>
+          <w:rFonts w:ascii="Times New Roman" w:hAnsi="Times New Roman" w:cs="Times New Roman"/>
+          <w:sz w:val="24"/>
+          <w:szCs w:val="24"/>
+        </w:rPr>
+      </w:pPr>
+    </w:p>
+    <w:p>
+      <w:pPr>
+        <w:pStyle w:val="ListParagraph"/>
+        <w:numPr>
+          <w:ilvl w:val="1"/>
+          <w:numId w:val="2"/>
+        </w:numPr>
+        <w:spacing w:after="0"/>
+        <w:rPr>
+          <w:rFonts w:ascii="Times New Roman" w:hAnsi="Times New Roman" w:cs="Times New Roman"/>
+          <w:b/>
+          <w:sz w:val="24"/>
+          <w:szCs w:val="24"/>
+        </w:rPr>
+      </w:pPr>
+      <w:r>
+        <w:rPr>
+          <w:rFonts w:ascii="Times New Roman" w:hAnsi="Times New Roman" w:cs="Times New Roman"/>
+          <w:b/>
+          <w:sz w:val="24"/>
+          <w:szCs w:val="24"/>
+        </w:rPr>
+        <w:t>Final Replication Results</w:t>
+      </w:r>
+    </w:p>
+    <w:p>
+      <w:pPr>
+        <w:spacing w:after="0"/>
+        <w:ind w:firstLine="720"/>
+        <w:rPr>
+          <w:rFonts w:ascii="Times New Roman" w:hAnsi="Times New Roman" w:cs="Times New Roman"/>
+          <w:sz w:val="24"/>
+          <w:szCs w:val="24"/>
+        </w:rPr>
+      </w:pPr>
+      <w:r>
+        <w:rPr>
+          <w:rFonts w:ascii="Times New Roman" w:hAnsi="Times New Roman" w:cs="Times New Roman"/>
+          <w:sz w:val="24"/>
+          <w:szCs w:val="24"/>
+        </w:rPr>
+        <w:lastRenderedPageBreak/>
         <w:t xml:space="preserve">In this section the final results from my pipeline are presented and compared to the results that were given within the paper by the authors.  Within the paper there were no actual values given for classification accuracies, simply graphical plots of the accuracies for different circumstances.  Therefore, I have done my best to estimate what these values were for </w:t>
       </w:r>
       <w:r>
@@ -7808,17 +7885,21 @@
     <w:p>
       <w:pPr>
         <w:spacing w:after="0"/>
-        <w:rPr>
-          <w:rFonts w:ascii="Times New Roman" w:hAnsi="Times New Roman" w:cs="Times New Roman"/>
-          <w:sz w:val="24"/>
-          <w:szCs w:val="24"/>
-        </w:rPr>
-      </w:pPr>
-      <w:r>
+        <w:jc w:val="center"/>
+        <w:rPr>
+          <w:rFonts w:ascii="Times New Roman" w:hAnsi="Times New Roman" w:cs="Times New Roman"/>
+          <w:sz w:val="24"/>
+          <w:szCs w:val="24"/>
+        </w:rPr>
+      </w:pPr>
+      <w:r>
+        <w:rPr>
+          <w:noProof/>
+        </w:rPr>
         <w:drawing>
-          <wp:inline distT="0" distB="0" distL="0" distR="0" wp14:anchorId="1B8CAE3D" wp14:editId="7F052888">
-            <wp:extent cx="5943600" cy="2204085"/>
-            <wp:effectExtent l="0" t="0" r="0" b="5715"/>
+          <wp:inline distT="0" distB="0" distL="0" distR="0" wp14:anchorId="5AD02100" wp14:editId="7D8EDF87">
+            <wp:extent cx="5522361" cy="2047875"/>
+            <wp:effectExtent l="0" t="0" r="2540" b="0"/>
             <wp:docPr id="10" name="Picture 10"/>
             <wp:cNvGraphicFramePr>
               <a:graphicFrameLocks xmlns:a="http://schemas.openxmlformats.org/drawingml/2006/main" noChangeAspect="1"/>
@@ -7839,7 +7920,7 @@
                   <pic:spPr>
                     <a:xfrm>
                       <a:off x="0" y="0"/>
-                      <a:ext cx="5943600" cy="2204085"/>
+                      <a:ext cx="5531144" cy="2051132"/>
                     </a:xfrm>
                     <a:prstGeom prst="rect">
                       <a:avLst/>
@@ -7855,17 +7936,6 @@
     <w:p>
       <w:pPr>
         <w:spacing w:after="0"/>
-        <w:jc w:val="both"/>
-        <w:rPr>
-          <w:rFonts w:ascii="Times New Roman" w:hAnsi="Times New Roman" w:cs="Times New Roman"/>
-          <w:sz w:val="24"/>
-          <w:szCs w:val="24"/>
-        </w:rPr>
-      </w:pPr>
-    </w:p>
-    <w:p>
-      <w:pPr>
-        <w:spacing w:after="0"/>
         <w:jc w:val="center"/>
         <w:rPr>
           <w:rFonts w:ascii="Times New Roman" w:hAnsi="Times New Roman" w:cs="Times New Roman"/>
@@ -7889,7 +7959,15 @@
           <w:sz w:val="24"/>
           <w:szCs w:val="24"/>
         </w:rPr>
-        <w:t xml:space="preserve"> OSR Results – Classification Accuracy and How Labeled Pairs Effect Performance</w:t>
+        <w:t xml:space="preserve"> OSR Results – </w:t>
+      </w:r>
+      <w:r>
+        <w:rPr>
+          <w:rFonts w:ascii="Times New Roman" w:hAnsi="Times New Roman" w:cs="Times New Roman"/>
+          <w:sz w:val="24"/>
+          <w:szCs w:val="24"/>
+        </w:rPr>
+        <w:t># of Unseen Classes and # of Labeled Pairs</w:t>
       </w:r>
     </w:p>
     <w:p>
@@ -7906,6 +7984,110 @@
     <w:p>
       <w:pPr>
         <w:spacing w:after="0"/>
+        <w:jc w:val="center"/>
+        <w:rPr>
+          <w:rFonts w:ascii="Times New Roman" w:hAnsi="Times New Roman" w:cs="Times New Roman"/>
+          <w:sz w:val="24"/>
+          <w:szCs w:val="24"/>
+        </w:rPr>
+      </w:pPr>
+      <w:r>
+        <w:rPr>
+          <w:rFonts w:ascii="Times New Roman" w:hAnsi="Times New Roman" w:cs="Times New Roman"/>
+          <w:noProof/>
+          <w:sz w:val="24"/>
+          <w:szCs w:val="24"/>
+        </w:rPr>
+        <w:drawing>
+          <wp:inline distT="0" distB="0" distL="0" distR="0" wp14:anchorId="653D308D" wp14:editId="777C88F4">
+            <wp:extent cx="5495925" cy="2042034"/>
+            <wp:effectExtent l="0" t="0" r="0" b="0"/>
+            <wp:docPr id="9" name="Picture 9"/>
+            <wp:cNvGraphicFramePr>
+              <a:graphicFrameLocks xmlns:a="http://schemas.openxmlformats.org/drawingml/2006/main" noChangeAspect="1"/>
+            </wp:cNvGraphicFramePr>
+            <a:graphic xmlns:a="http://schemas.openxmlformats.org/drawingml/2006/main">
+              <a:graphicData uri="http://schemas.openxmlformats.org/drawingml/2006/picture">
+                <pic:pic xmlns:pic="http://schemas.openxmlformats.org/drawingml/2006/picture">
+                  <pic:nvPicPr>
+                    <pic:cNvPr id="0" name="Picture 2"/>
+                    <pic:cNvPicPr>
+                      <a:picLocks noChangeAspect="1" noChangeArrowheads="1"/>
+                    </pic:cNvPicPr>
+                  </pic:nvPicPr>
+                  <pic:blipFill>
+                    <a:blip r:embed="rId15">
+                      <a:extLst>
+                        <a:ext uri="{28A0092B-C50C-407E-A947-70E740481C1C}">
+                          <a14:useLocalDpi xmlns:a14="http://schemas.microsoft.com/office/drawing/2010/main" val="0"/>
+                        </a:ext>
+                      </a:extLst>
+                    </a:blip>
+                    <a:srcRect/>
+                    <a:stretch>
+                      <a:fillRect/>
+                    </a:stretch>
+                  </pic:blipFill>
+                  <pic:spPr bwMode="auto">
+                    <a:xfrm>
+                      <a:off x="0" y="0"/>
+                      <a:ext cx="5500220" cy="2043630"/>
+                    </a:xfrm>
+                    <a:prstGeom prst="rect">
+                      <a:avLst/>
+                    </a:prstGeom>
+                    <a:noFill/>
+                  </pic:spPr>
+                </pic:pic>
+              </a:graphicData>
+            </a:graphic>
+          </wp:inline>
+        </w:drawing>
+      </w:r>
+    </w:p>
+    <w:p>
+      <w:pPr>
+        <w:spacing w:after="0"/>
+        <w:jc w:val="center"/>
+        <w:rPr>
+          <w:rFonts w:ascii="Times New Roman" w:hAnsi="Times New Roman" w:cs="Times New Roman"/>
+          <w:sz w:val="24"/>
+          <w:szCs w:val="24"/>
+        </w:rPr>
+      </w:pPr>
+      <w:proofErr w:type="gramStart"/>
+      <w:r>
+        <w:rPr>
+          <w:rFonts w:ascii="Times New Roman" w:hAnsi="Times New Roman" w:cs="Times New Roman"/>
+          <w:sz w:val="24"/>
+          <w:szCs w:val="24"/>
+        </w:rPr>
+        <w:t>Figure 3.</w:t>
+      </w:r>
+      <w:proofErr w:type="gramEnd"/>
+      <w:r>
+        <w:rPr>
+          <w:rFonts w:ascii="Times New Roman" w:hAnsi="Times New Roman" w:cs="Times New Roman"/>
+          <w:sz w:val="24"/>
+          <w:szCs w:val="24"/>
+        </w:rPr>
+        <w:t xml:space="preserve"> OSR Results -- # of Attributes Used and Looseness of Constraints</w:t>
+      </w:r>
+    </w:p>
+    <w:p>
+      <w:pPr>
+        <w:spacing w:after="0"/>
+        <w:jc w:val="center"/>
+        <w:rPr>
+          <w:rFonts w:ascii="Times New Roman" w:hAnsi="Times New Roman" w:cs="Times New Roman"/>
+          <w:sz w:val="24"/>
+          <w:szCs w:val="24"/>
+        </w:rPr>
+      </w:pPr>
+    </w:p>
+    <w:p>
+      <w:pPr>
+        <w:spacing w:after="0"/>
         <w:rPr>
           <w:rFonts w:ascii="Times New Roman" w:hAnsi="Times New Roman" w:cs="Times New Roman"/>
           <w:sz w:val="24"/>
@@ -7966,7 +8148,16 @@
           <w:sz w:val="24"/>
           <w:szCs w:val="24"/>
         </w:rPr>
-        <w:t>with 6 seen categories, and 2 unseen categories and the ranking functions were trained with 4 category pairs, unless im</w:t>
+        <w:t xml:space="preserve">with 6 </w:t>
+      </w:r>
+      <w:r>
+        <w:rPr>
+          <w:rFonts w:ascii="Times New Roman" w:hAnsi="Times New Roman" w:cs="Times New Roman"/>
+          <w:sz w:val="24"/>
+          <w:szCs w:val="24"/>
+        </w:rPr>
+        <w:lastRenderedPageBreak/>
+        <w:t>seen categories, and 2 unseen categories and the ranking functions were trained with 4 category pairs, unless im</w:t>
       </w:r>
       <w:r>
         <w:rPr>
@@ -7986,8 +8177,2959 @@
           <w:szCs w:val="24"/>
         </w:rPr>
       </w:pPr>
+      <w:r>
+        <w:rPr>
+          <w:rFonts w:ascii="Times New Roman" w:hAnsi="Times New Roman" w:cs="Times New Roman"/>
+          <w:sz w:val="24"/>
+          <w:szCs w:val="24"/>
+        </w:rPr>
+        <w:tab/>
+        <w:t>Figure 3 demonstrates the accuracies that my full pipeline has achieved given on the other two results presented by the auth</w:t>
+      </w:r>
+      <w:r>
+        <w:rPr>
+          <w:rFonts w:ascii="Times New Roman" w:hAnsi="Times New Roman" w:cs="Times New Roman"/>
+          <w:sz w:val="24"/>
+          <w:szCs w:val="24"/>
+        </w:rPr>
+        <w:t>ors.  This is the accuracy based on the # of attributes used for the classification task, and</w:t>
+      </w:r>
+      <w:r>
+        <w:rPr>
+          <w:rFonts w:ascii="Times New Roman" w:hAnsi="Times New Roman" w:cs="Times New Roman"/>
+          <w:sz w:val="24"/>
+          <w:szCs w:val="24"/>
+        </w:rPr>
+        <w:t xml:space="preserve"> based on the</w:t>
+      </w:r>
+      <w:r>
+        <w:rPr>
+          <w:rFonts w:ascii="Times New Roman" w:hAnsi="Times New Roman" w:cs="Times New Roman"/>
+          <w:sz w:val="24"/>
+          <w:szCs w:val="24"/>
+        </w:rPr>
+        <w:t xml:space="preserve"> looseness of constraints.  As we can see above, my results are very similar to those found by the authors when most of the authors are present in the classificat</w:t>
+      </w:r>
+      <w:r>
+        <w:rPr>
+          <w:rFonts w:ascii="Times New Roman" w:hAnsi="Times New Roman" w:cs="Times New Roman"/>
+          <w:sz w:val="24"/>
+          <w:szCs w:val="24"/>
+        </w:rPr>
+        <w:t>ion, but then fall of drastically when few attributes are available for classification.  I hypothesiz</w:t>
+      </w:r>
+      <w:r>
+        <w:rPr>
+          <w:rFonts w:ascii="Times New Roman" w:hAnsi="Times New Roman" w:cs="Times New Roman"/>
+          <w:sz w:val="24"/>
+          <w:szCs w:val="24"/>
+        </w:rPr>
+        <w:t>e that this is because as we using</w:t>
+      </w:r>
+      <w:r>
+        <w:rPr>
+          <w:rFonts w:ascii="Times New Roman" w:hAnsi="Times New Roman" w:cs="Times New Roman"/>
+          <w:sz w:val="24"/>
+          <w:szCs w:val="24"/>
+        </w:rPr>
+        <w:t xml:space="preserve"> less attri</w:t>
+      </w:r>
+      <w:r>
+        <w:rPr>
+          <w:rFonts w:ascii="Times New Roman" w:hAnsi="Times New Roman" w:cs="Times New Roman"/>
+          <w:sz w:val="24"/>
+          <w:szCs w:val="24"/>
+        </w:rPr>
+        <w:t xml:space="preserve">bute for classification and many of the classes have the same rank for category pairs, making it very difficult to separate these pairs when less attributes are available.  </w:t>
+      </w:r>
+      <w:r>
+        <w:rPr>
+          <w:rFonts w:ascii="Times New Roman" w:hAnsi="Times New Roman" w:cs="Times New Roman"/>
+          <w:sz w:val="24"/>
+          <w:szCs w:val="24"/>
+        </w:rPr>
+        <w:t xml:space="preserve">Finally, we can see that my results have a similar shape to the author’s graphs that are presented on the OSR dataset for the looseness constraint.  This is a measure of how closely each unseen pair is compared to the seen pairs.  When the looseness constraint is 1 the algorithm seen in Section 2.5 is performed on the nearest neighbors to the unseen class, when it is 2 it is performed on the second nearest neighbors in rank score, etc.  Both methods are robust </w:t>
+      </w:r>
+      <w:proofErr w:type="gramStart"/>
+      <w:r>
+        <w:rPr>
+          <w:rFonts w:ascii="Times New Roman" w:hAnsi="Times New Roman" w:cs="Times New Roman"/>
+          <w:sz w:val="24"/>
+          <w:szCs w:val="24"/>
+        </w:rPr>
+        <w:t>to  the</w:t>
+      </w:r>
+      <w:proofErr w:type="gramEnd"/>
+      <w:r>
+        <w:rPr>
+          <w:rFonts w:ascii="Times New Roman" w:hAnsi="Times New Roman" w:cs="Times New Roman"/>
+          <w:sz w:val="24"/>
+          <w:szCs w:val="24"/>
+        </w:rPr>
+        <w:t xml:space="preserve"> looseness constraint that is presented here.</w:t>
+      </w:r>
+    </w:p>
+    <w:p>
+      <w:pPr>
+        <w:spacing w:after="0"/>
+        <w:rPr>
+          <w:rFonts w:ascii="Times New Roman" w:hAnsi="Times New Roman" w:cs="Times New Roman"/>
+          <w:sz w:val="24"/>
+          <w:szCs w:val="24"/>
+        </w:rPr>
+      </w:pPr>
+      <w:r>
+        <w:rPr>
+          <w:rFonts w:ascii="Times New Roman" w:hAnsi="Times New Roman" w:cs="Times New Roman"/>
+          <w:sz w:val="24"/>
+          <w:szCs w:val="24"/>
+        </w:rPr>
+        <w:tab/>
+        <w:t xml:space="preserve">My results on the </w:t>
+      </w:r>
+      <w:proofErr w:type="spellStart"/>
+      <w:r>
+        <w:rPr>
+          <w:rFonts w:ascii="Times New Roman" w:hAnsi="Times New Roman" w:cs="Times New Roman"/>
+          <w:sz w:val="24"/>
+          <w:szCs w:val="24"/>
+        </w:rPr>
+        <w:t>PubFig</w:t>
+      </w:r>
+      <w:proofErr w:type="spellEnd"/>
+      <w:r>
+        <w:rPr>
+          <w:rFonts w:ascii="Times New Roman" w:hAnsi="Times New Roman" w:cs="Times New Roman"/>
+          <w:sz w:val="24"/>
+          <w:szCs w:val="24"/>
+        </w:rPr>
+        <w:t xml:space="preserve"> dataset mirror the results discussed on the OSR dataset.  Each plot has a very similar relationship between the authors’ results and my results as can be seen and detailed in my description </w:t>
+      </w:r>
+      <w:r>
+        <w:rPr>
+          <w:rFonts w:ascii="Times New Roman" w:hAnsi="Times New Roman" w:cs="Times New Roman"/>
+          <w:sz w:val="24"/>
+          <w:szCs w:val="24"/>
+        </w:rPr>
+        <w:t>of the OSR dataset</w:t>
+      </w:r>
+      <w:r>
+        <w:rPr>
+          <w:rFonts w:ascii="Times New Roman" w:hAnsi="Times New Roman" w:cs="Times New Roman"/>
+          <w:sz w:val="24"/>
+          <w:szCs w:val="24"/>
+        </w:rPr>
+        <w:t>.</w:t>
+      </w:r>
+      <w:r>
+        <w:rPr>
+          <w:rFonts w:ascii="Times New Roman" w:hAnsi="Times New Roman" w:cs="Times New Roman"/>
+          <w:sz w:val="24"/>
+          <w:szCs w:val="24"/>
+        </w:rPr>
+        <w:t xml:space="preserve">  These result</w:t>
+      </w:r>
+      <w:r>
+        <w:rPr>
+          <w:rFonts w:ascii="Times New Roman" w:hAnsi="Times New Roman" w:cs="Times New Roman"/>
+          <w:sz w:val="24"/>
+          <w:szCs w:val="24"/>
+        </w:rPr>
+        <w:t>s can be seen in Figures 4 and 5 below.</w:t>
+      </w:r>
+    </w:p>
+    <w:p>
+      <w:pPr>
+        <w:spacing w:after="0"/>
+        <w:jc w:val="center"/>
+        <w:rPr>
+          <w:rFonts w:ascii="Times New Roman" w:hAnsi="Times New Roman" w:cs="Times New Roman"/>
+          <w:sz w:val="24"/>
+          <w:szCs w:val="24"/>
+        </w:rPr>
+      </w:pPr>
+    </w:p>
+    <w:p>
+      <w:pPr>
+        <w:spacing w:after="0"/>
+        <w:jc w:val="center"/>
+        <w:rPr>
+          <w:rFonts w:ascii="Times New Roman" w:hAnsi="Times New Roman" w:cs="Times New Roman"/>
+          <w:sz w:val="24"/>
+          <w:szCs w:val="24"/>
+        </w:rPr>
+      </w:pPr>
+      <w:r>
+        <w:rPr>
+          <w:rFonts w:ascii="Times New Roman" w:hAnsi="Times New Roman" w:cs="Times New Roman"/>
+          <w:noProof/>
+          <w:sz w:val="24"/>
+          <w:szCs w:val="24"/>
+        </w:rPr>
+        <w:drawing>
+          <wp:inline distT="0" distB="0" distL="0" distR="0" wp14:anchorId="27D8781E">
+            <wp:extent cx="5568682" cy="2069067"/>
+            <wp:effectExtent l="0" t="0" r="0" b="7620"/>
+            <wp:docPr id="11" name="Picture 11"/>
+            <wp:cNvGraphicFramePr>
+              <a:graphicFrameLocks xmlns:a="http://schemas.openxmlformats.org/drawingml/2006/main" noChangeAspect="1"/>
+            </wp:cNvGraphicFramePr>
+            <a:graphic xmlns:a="http://schemas.openxmlformats.org/drawingml/2006/main">
+              <a:graphicData uri="http://schemas.openxmlformats.org/drawingml/2006/picture">
+                <pic:pic xmlns:pic="http://schemas.openxmlformats.org/drawingml/2006/picture">
+                  <pic:nvPicPr>
+                    <pic:cNvPr id="0" name="Picture 3"/>
+                    <pic:cNvPicPr>
+                      <a:picLocks noChangeAspect="1" noChangeArrowheads="1"/>
+                    </pic:cNvPicPr>
+                  </pic:nvPicPr>
+                  <pic:blipFill>
+                    <a:blip r:embed="rId16">
+                      <a:extLst>
+                        <a:ext uri="{28A0092B-C50C-407E-A947-70E740481C1C}">
+                          <a14:useLocalDpi xmlns:a14="http://schemas.microsoft.com/office/drawing/2010/main" val="0"/>
+                        </a:ext>
+                      </a:extLst>
+                    </a:blip>
+                    <a:srcRect/>
+                    <a:stretch>
+                      <a:fillRect/>
+                    </a:stretch>
+                  </pic:blipFill>
+                  <pic:spPr bwMode="auto">
+                    <a:xfrm>
+                      <a:off x="0" y="0"/>
+                      <a:ext cx="5575467" cy="2071588"/>
+                    </a:xfrm>
+                    <a:prstGeom prst="rect">
+                      <a:avLst/>
+                    </a:prstGeom>
+                    <a:noFill/>
+                  </pic:spPr>
+                </pic:pic>
+              </a:graphicData>
+            </a:graphic>
+          </wp:inline>
+        </w:drawing>
+      </w:r>
+    </w:p>
+    <w:p>
+      <w:pPr>
+        <w:spacing w:after="0"/>
+        <w:jc w:val="center"/>
+        <w:rPr>
+          <w:rFonts w:ascii="Times New Roman" w:hAnsi="Times New Roman" w:cs="Times New Roman"/>
+          <w:sz w:val="24"/>
+          <w:szCs w:val="24"/>
+        </w:rPr>
+      </w:pPr>
+      <w:proofErr w:type="gramStart"/>
+      <w:r>
+        <w:rPr>
+          <w:rFonts w:ascii="Times New Roman" w:hAnsi="Times New Roman" w:cs="Times New Roman"/>
+          <w:sz w:val="24"/>
+          <w:szCs w:val="24"/>
+        </w:rPr>
+        <w:t>Figure 4.</w:t>
+      </w:r>
+      <w:proofErr w:type="gramEnd"/>
+      <w:r>
+        <w:rPr>
+          <w:rFonts w:ascii="Times New Roman" w:hAnsi="Times New Roman" w:cs="Times New Roman"/>
+          <w:sz w:val="24"/>
+          <w:szCs w:val="24"/>
+        </w:rPr>
+        <w:t xml:space="preserve"> </w:t>
+      </w:r>
+      <w:proofErr w:type="spellStart"/>
+      <w:r>
+        <w:rPr>
+          <w:rFonts w:ascii="Times New Roman" w:hAnsi="Times New Roman" w:cs="Times New Roman"/>
+          <w:sz w:val="24"/>
+          <w:szCs w:val="24"/>
+        </w:rPr>
+        <w:t>PubFig</w:t>
+      </w:r>
+      <w:proofErr w:type="spellEnd"/>
+      <w:r>
+        <w:rPr>
+          <w:rFonts w:ascii="Times New Roman" w:hAnsi="Times New Roman" w:cs="Times New Roman"/>
+          <w:sz w:val="24"/>
+          <w:szCs w:val="24"/>
+        </w:rPr>
+        <w:t xml:space="preserve"> Results – # of Unseen Classes and # of Labeled Pairs</w:t>
+      </w:r>
+    </w:p>
+    <w:p>
+      <w:pPr>
+        <w:spacing w:after="0"/>
+        <w:jc w:val="center"/>
+        <w:rPr>
+          <w:rFonts w:ascii="Times New Roman" w:hAnsi="Times New Roman" w:cs="Times New Roman"/>
+          <w:sz w:val="24"/>
+          <w:szCs w:val="24"/>
+        </w:rPr>
+      </w:pPr>
+    </w:p>
+    <w:p>
+      <w:pPr>
+        <w:spacing w:after="0"/>
+        <w:jc w:val="center"/>
+        <w:rPr>
+          <w:rFonts w:ascii="Times New Roman" w:hAnsi="Times New Roman" w:cs="Times New Roman"/>
+          <w:sz w:val="24"/>
+          <w:szCs w:val="24"/>
+        </w:rPr>
+      </w:pPr>
+      <w:r>
+        <w:rPr>
+          <w:rFonts w:ascii="Times New Roman" w:hAnsi="Times New Roman" w:cs="Times New Roman"/>
+          <w:noProof/>
+          <w:sz w:val="24"/>
+          <w:szCs w:val="24"/>
+        </w:rPr>
+        <w:lastRenderedPageBreak/>
+        <w:drawing>
+          <wp:inline distT="0" distB="0" distL="0" distR="0" wp14:anchorId="097D5597">
+            <wp:extent cx="5610225" cy="2087665"/>
+            <wp:effectExtent l="0" t="0" r="0" b="8255"/>
+            <wp:docPr id="13" name="Picture 13"/>
+            <wp:cNvGraphicFramePr>
+              <a:graphicFrameLocks xmlns:a="http://schemas.openxmlformats.org/drawingml/2006/main" noChangeAspect="1"/>
+            </wp:cNvGraphicFramePr>
+            <a:graphic xmlns:a="http://schemas.openxmlformats.org/drawingml/2006/main">
+              <a:graphicData uri="http://schemas.openxmlformats.org/drawingml/2006/picture">
+                <pic:pic xmlns:pic="http://schemas.openxmlformats.org/drawingml/2006/picture">
+                  <pic:nvPicPr>
+                    <pic:cNvPr id="0" name="Picture 5"/>
+                    <pic:cNvPicPr>
+                      <a:picLocks noChangeAspect="1" noChangeArrowheads="1"/>
+                    </pic:cNvPicPr>
+                  </pic:nvPicPr>
+                  <pic:blipFill>
+                    <a:blip r:embed="rId17">
+                      <a:extLst>
+                        <a:ext uri="{28A0092B-C50C-407E-A947-70E740481C1C}">
+                          <a14:useLocalDpi xmlns:a14="http://schemas.microsoft.com/office/drawing/2010/main" val="0"/>
+                        </a:ext>
+                      </a:extLst>
+                    </a:blip>
+                    <a:srcRect/>
+                    <a:stretch>
+                      <a:fillRect/>
+                    </a:stretch>
+                  </pic:blipFill>
+                  <pic:spPr bwMode="auto">
+                    <a:xfrm>
+                      <a:off x="0" y="0"/>
+                      <a:ext cx="5633682" cy="2096394"/>
+                    </a:xfrm>
+                    <a:prstGeom prst="rect">
+                      <a:avLst/>
+                    </a:prstGeom>
+                    <a:noFill/>
+                  </pic:spPr>
+                </pic:pic>
+              </a:graphicData>
+            </a:graphic>
+          </wp:inline>
+        </w:drawing>
+      </w:r>
+    </w:p>
+    <w:p>
+      <w:pPr>
+        <w:spacing w:after="0"/>
+        <w:jc w:val="center"/>
+        <w:rPr>
+          <w:rFonts w:ascii="Times New Roman" w:hAnsi="Times New Roman" w:cs="Times New Roman"/>
+          <w:sz w:val="24"/>
+          <w:szCs w:val="24"/>
+        </w:rPr>
+      </w:pPr>
+      <w:proofErr w:type="gramStart"/>
+      <w:r>
+        <w:rPr>
+          <w:rFonts w:ascii="Times New Roman" w:hAnsi="Times New Roman" w:cs="Times New Roman"/>
+          <w:sz w:val="24"/>
+          <w:szCs w:val="24"/>
+        </w:rPr>
+        <w:t>Figure 5.</w:t>
+      </w:r>
+      <w:proofErr w:type="gramEnd"/>
+      <w:r>
+        <w:rPr>
+          <w:rFonts w:ascii="Times New Roman" w:hAnsi="Times New Roman" w:cs="Times New Roman"/>
+          <w:sz w:val="24"/>
+          <w:szCs w:val="24"/>
+        </w:rPr>
+        <w:t xml:space="preserve"> </w:t>
+      </w:r>
+      <w:proofErr w:type="spellStart"/>
+      <w:r>
+        <w:rPr>
+          <w:rFonts w:ascii="Times New Roman" w:hAnsi="Times New Roman" w:cs="Times New Roman"/>
+          <w:sz w:val="24"/>
+          <w:szCs w:val="24"/>
+        </w:rPr>
+        <w:t>PubFig</w:t>
+      </w:r>
+      <w:proofErr w:type="spellEnd"/>
+      <w:r>
+        <w:rPr>
+          <w:rFonts w:ascii="Times New Roman" w:hAnsi="Times New Roman" w:cs="Times New Roman"/>
+          <w:sz w:val="24"/>
+          <w:szCs w:val="24"/>
+        </w:rPr>
+        <w:t xml:space="preserve"> Results -- # of Attributes Used and </w:t>
+      </w:r>
+    </w:p>
+    <w:p>
+      <w:pPr>
+        <w:spacing w:after="0"/>
+        <w:rPr>
+          <w:rFonts w:ascii="Times New Roman" w:hAnsi="Times New Roman" w:cs="Times New Roman"/>
+          <w:sz w:val="24"/>
+          <w:szCs w:val="24"/>
+        </w:rPr>
+      </w:pPr>
+    </w:p>
+    <w:p>
+      <w:pPr>
+        <w:pStyle w:val="ListParagraph"/>
+        <w:numPr>
+          <w:ilvl w:val="1"/>
+          <w:numId w:val="2"/>
+        </w:numPr>
+        <w:spacing w:after="0"/>
+        <w:rPr>
+          <w:rFonts w:ascii="Times New Roman" w:hAnsi="Times New Roman" w:cs="Times New Roman"/>
+          <w:b/>
+          <w:sz w:val="24"/>
+          <w:szCs w:val="24"/>
+        </w:rPr>
+      </w:pPr>
+      <w:r>
+        <w:rPr>
+          <w:rFonts w:ascii="Times New Roman" w:hAnsi="Times New Roman" w:cs="Times New Roman"/>
+          <w:b/>
+          <w:sz w:val="24"/>
+          <w:szCs w:val="24"/>
+        </w:rPr>
+        <w:t>Discussion of Reproduction Results</w:t>
+      </w:r>
+    </w:p>
+    <w:p>
+      <w:pPr>
+        <w:spacing w:after="0"/>
+        <w:ind w:firstLine="720"/>
+        <w:rPr>
+          <w:rFonts w:ascii="Times New Roman" w:hAnsi="Times New Roman" w:cs="Times New Roman"/>
+          <w:sz w:val="24"/>
+          <w:szCs w:val="24"/>
+        </w:rPr>
+      </w:pPr>
+      <w:r>
+        <w:rPr>
+          <w:rFonts w:ascii="Times New Roman" w:hAnsi="Times New Roman" w:cs="Times New Roman"/>
+          <w:sz w:val="24"/>
+          <w:szCs w:val="24"/>
+        </w:rPr>
+        <w:t xml:space="preserve">As can be seen in the discussion in this section I have been able to replicate many intermediate results that that the author has presented.  However, my final results deviate between 10-20% from the stated results in the paper given by the author.  This could be due to multiple reasons, which will be discussed further here.  </w:t>
+      </w:r>
+    </w:p>
+    <w:p>
+      <w:pPr>
+        <w:spacing w:after="0"/>
+        <w:ind w:firstLine="720"/>
+        <w:rPr>
+          <w:rFonts w:ascii="Times New Roman" w:hAnsi="Times New Roman" w:cs="Times New Roman"/>
+          <w:sz w:val="24"/>
+          <w:szCs w:val="24"/>
+        </w:rPr>
+      </w:pPr>
+      <w:r>
+        <w:rPr>
+          <w:rFonts w:ascii="Times New Roman" w:hAnsi="Times New Roman" w:cs="Times New Roman"/>
+          <w:sz w:val="24"/>
+          <w:szCs w:val="24"/>
+        </w:rPr>
+        <w:t>There is a distinct possibility that I am still not choosing the training data in the same way as the authors did when they created their results.  After the email discu</w:t>
+      </w:r>
+      <w:r>
+        <w:rPr>
+          <w:rFonts w:ascii="Times New Roman" w:hAnsi="Times New Roman" w:cs="Times New Roman"/>
+          <w:sz w:val="24"/>
+          <w:szCs w:val="24"/>
+        </w:rPr>
+        <w:t xml:space="preserve">ssion that I had with the authors I changed my training scheme to match what they stated that they used.  However, as can be seen in Figure 1, my trained ranking functions only begin to approximate the ground truth relative orderings of each category per attribute after 15 labeled category pairs are used for training.  However, each of the authors’ experiments </w:t>
+      </w:r>
+      <w:proofErr w:type="gramStart"/>
+      <w:r>
+        <w:rPr>
+          <w:rFonts w:ascii="Times New Roman" w:hAnsi="Times New Roman" w:cs="Times New Roman"/>
+          <w:sz w:val="24"/>
+          <w:szCs w:val="24"/>
+        </w:rPr>
+        <w:t>are</w:t>
+      </w:r>
+      <w:proofErr w:type="gramEnd"/>
+      <w:r>
+        <w:rPr>
+          <w:rFonts w:ascii="Times New Roman" w:hAnsi="Times New Roman" w:cs="Times New Roman"/>
+          <w:sz w:val="24"/>
+          <w:szCs w:val="24"/>
+        </w:rPr>
+        <w:t xml:space="preserve"> performed as they have stated only using 4 category pairs.  I was not able to </w:t>
+      </w:r>
+      <w:r>
+        <w:rPr>
+          <w:rFonts w:ascii="Times New Roman" w:hAnsi="Times New Roman" w:cs="Times New Roman"/>
+          <w:sz w:val="24"/>
+          <w:szCs w:val="24"/>
+        </w:rPr>
+        <w:t>achieve ranks that mimicked the ground truth ordering using only 4 c</w:t>
+      </w:r>
+      <w:r>
+        <w:rPr>
+          <w:rFonts w:ascii="Times New Roman" w:hAnsi="Times New Roman" w:cs="Times New Roman"/>
+          <w:sz w:val="24"/>
+          <w:szCs w:val="24"/>
+        </w:rPr>
+        <w:t xml:space="preserve">ategory pairs and this I believe is the main issue that </w:t>
+      </w:r>
+      <w:r>
+        <w:rPr>
+          <w:rFonts w:ascii="Times New Roman" w:hAnsi="Times New Roman" w:cs="Times New Roman"/>
+          <w:sz w:val="24"/>
+          <w:szCs w:val="24"/>
+        </w:rPr>
+        <w:t>as to why my results are consistently lower than those presented by the authors.</w:t>
+      </w:r>
+    </w:p>
+    <w:p>
+      <w:pPr>
+        <w:spacing w:after="0"/>
+        <w:ind w:firstLine="720"/>
+        <w:rPr>
+          <w:rFonts w:ascii="Times New Roman" w:hAnsi="Times New Roman" w:cs="Times New Roman"/>
+          <w:sz w:val="24"/>
+          <w:szCs w:val="24"/>
+        </w:rPr>
+      </w:pPr>
+      <w:r>
+        <w:rPr>
+          <w:rFonts w:ascii="Times New Roman" w:hAnsi="Times New Roman" w:cs="Times New Roman"/>
+          <w:sz w:val="24"/>
+          <w:szCs w:val="24"/>
+        </w:rPr>
+        <w:t>Another interesting point that is not shown within the paper is that the authors never actually showcase their accuracy on unseen categories.  The main goal of this zero-shot learning framework is to classify unseen categories correctly; however no results actually showcasing this capability are shown.  All results how total classification accuracy across all categories, with unseen and seen accuracy calculated together.  I contacted one of the authors of the work to inquire into what accuracy they had seen on solely the unseen classes, but was informed that the accuracy was much lower than the accuracy presented on seen categories.  This was somewhat upsetting to me given that the ability to classify unseen categories was the reason that I was interested in this project.  I received little to no accuracy capable within my pipeline of classifying the unseen categories, and very low results using the authors provided ranks. I hypothesize that the authors provided ranks were trained on all categories as well, so the comparison i</w:t>
+      </w:r>
+      <w:r>
+        <w:rPr>
+          <w:rFonts w:ascii="Times New Roman" w:hAnsi="Times New Roman" w:cs="Times New Roman"/>
+          <w:sz w:val="24"/>
+          <w:szCs w:val="24"/>
+        </w:rPr>
+        <w:t>s not fair between my pipeline’s</w:t>
+      </w:r>
+      <w:r>
+        <w:rPr>
+          <w:rFonts w:ascii="Times New Roman" w:hAnsi="Times New Roman" w:cs="Times New Roman"/>
+          <w:sz w:val="24"/>
+          <w:szCs w:val="24"/>
+        </w:rPr>
+        <w:t xml:space="preserve"> result and attempting to replicate this experiment.  I simply present the author’s data with my generative framework to show that even if we train the ranks using (presumably) all categories, and then randomly choose some of these categories to </w:t>
+      </w:r>
+      <w:r>
+        <w:rPr>
+          <w:rFonts w:ascii="Times New Roman" w:hAnsi="Times New Roman" w:cs="Times New Roman"/>
+          <w:sz w:val="24"/>
+          <w:szCs w:val="24"/>
+        </w:rPr>
+        <w:lastRenderedPageBreak/>
+        <w:t xml:space="preserve">be unseen and then estimate their probability distribution we still achieve very poor results.  These results can be seen below </w:t>
+      </w:r>
+      <w:r>
+        <w:rPr>
+          <w:rFonts w:ascii="Times New Roman" w:hAnsi="Times New Roman" w:cs="Times New Roman"/>
+          <w:sz w:val="24"/>
+          <w:szCs w:val="24"/>
+        </w:rPr>
+        <w:t>in Figure 7.</w:t>
+      </w:r>
       <w:bookmarkStart w:id="0" w:name="_GoBack"/>
       <w:bookmarkEnd w:id="0"/>
+    </w:p>
+    <w:p>
+      <w:pPr>
+        <w:spacing w:after="0"/>
+        <w:jc w:val="center"/>
+        <w:rPr>
+          <w:rFonts w:ascii="Times New Roman" w:hAnsi="Times New Roman" w:cs="Times New Roman"/>
+          <w:sz w:val="24"/>
+          <w:szCs w:val="24"/>
+        </w:rPr>
+      </w:pPr>
+      <w:r>
+        <w:rPr>
+          <w:rFonts w:ascii="Times New Roman" w:hAnsi="Times New Roman" w:cs="Times New Roman"/>
+          <w:noProof/>
+          <w:sz w:val="24"/>
+          <w:szCs w:val="24"/>
+        </w:rPr>
+        <w:drawing>
+          <wp:inline distT="0" distB="0" distL="0" distR="0" wp14:anchorId="1EA58698">
+            <wp:extent cx="3065967" cy="2267086"/>
+            <wp:effectExtent l="0" t="0" r="1270" b="0"/>
+            <wp:docPr id="14" name="Picture 14"/>
+            <wp:cNvGraphicFramePr>
+              <a:graphicFrameLocks xmlns:a="http://schemas.openxmlformats.org/drawingml/2006/main" noChangeAspect="1"/>
+            </wp:cNvGraphicFramePr>
+            <a:graphic xmlns:a="http://schemas.openxmlformats.org/drawingml/2006/main">
+              <a:graphicData uri="http://schemas.openxmlformats.org/drawingml/2006/picture">
+                <pic:pic xmlns:pic="http://schemas.openxmlformats.org/drawingml/2006/picture">
+                  <pic:nvPicPr>
+                    <pic:cNvPr id="0" name="Picture 6"/>
+                    <pic:cNvPicPr>
+                      <a:picLocks noChangeAspect="1" noChangeArrowheads="1"/>
+                    </pic:cNvPicPr>
+                  </pic:nvPicPr>
+                  <pic:blipFill>
+                    <a:blip r:embed="rId18" cstate="print">
+                      <a:extLst>
+                        <a:ext uri="{28A0092B-C50C-407E-A947-70E740481C1C}">
+                          <a14:useLocalDpi xmlns:a14="http://schemas.microsoft.com/office/drawing/2010/main" val="0"/>
+                        </a:ext>
+                      </a:extLst>
+                    </a:blip>
+                    <a:srcRect/>
+                    <a:stretch>
+                      <a:fillRect/>
+                    </a:stretch>
+                  </pic:blipFill>
+                  <pic:spPr bwMode="auto">
+                    <a:xfrm>
+                      <a:off x="0" y="0"/>
+                      <a:ext cx="3066954" cy="2267816"/>
+                    </a:xfrm>
+                    <a:prstGeom prst="rect">
+                      <a:avLst/>
+                    </a:prstGeom>
+                    <a:noFill/>
+                  </pic:spPr>
+                </pic:pic>
+              </a:graphicData>
+            </a:graphic>
+          </wp:inline>
+        </w:drawing>
+      </w:r>
+    </w:p>
+    <w:p>
+      <w:pPr>
+        <w:spacing w:after="0"/>
+        <w:jc w:val="center"/>
+        <w:rPr>
+          <w:rFonts w:ascii="Times New Roman" w:hAnsi="Times New Roman" w:cs="Times New Roman"/>
+          <w:sz w:val="24"/>
+          <w:szCs w:val="24"/>
+        </w:rPr>
+      </w:pPr>
+      <w:proofErr w:type="gramStart"/>
+      <w:r>
+        <w:rPr>
+          <w:rFonts w:ascii="Times New Roman" w:hAnsi="Times New Roman" w:cs="Times New Roman"/>
+          <w:sz w:val="24"/>
+          <w:szCs w:val="24"/>
+        </w:rPr>
+        <w:t>Figure 7.</w:t>
+      </w:r>
+      <w:proofErr w:type="gramEnd"/>
+      <w:r>
+        <w:rPr>
+          <w:rFonts w:ascii="Times New Roman" w:hAnsi="Times New Roman" w:cs="Times New Roman"/>
+          <w:sz w:val="24"/>
+          <w:szCs w:val="24"/>
+        </w:rPr>
+        <w:t xml:space="preserve">  Classification Accuracy on Unseen Classes</w:t>
+      </w:r>
+    </w:p>
+    <w:p>
+      <w:pPr>
+        <w:spacing w:after="0"/>
+        <w:rPr>
+          <w:rFonts w:ascii="Times New Roman" w:hAnsi="Times New Roman" w:cs="Times New Roman"/>
+          <w:b/>
+          <w:sz w:val="28"/>
+          <w:szCs w:val="28"/>
+        </w:rPr>
+      </w:pPr>
+    </w:p>
+    <w:p>
+      <w:pPr>
+        <w:pStyle w:val="ListParagraph"/>
+        <w:numPr>
+          <w:ilvl w:val="0"/>
+          <w:numId w:val="2"/>
+        </w:numPr>
+        <w:spacing w:after="0"/>
+        <w:rPr>
+          <w:rFonts w:ascii="Times New Roman" w:hAnsi="Times New Roman" w:cs="Times New Roman"/>
+          <w:b/>
+          <w:sz w:val="28"/>
+          <w:szCs w:val="28"/>
+        </w:rPr>
+      </w:pPr>
+      <w:r>
+        <w:rPr>
+          <w:rFonts w:ascii="Times New Roman" w:hAnsi="Times New Roman" w:cs="Times New Roman"/>
+          <w:b/>
+          <w:sz w:val="28"/>
+          <w:szCs w:val="28"/>
+        </w:rPr>
+        <w:t>Discussion of ICERM Guidelines for “Relative Attributes”</w:t>
+      </w:r>
+    </w:p>
+    <w:p>
+      <w:pPr>
+        <w:spacing w:after="0"/>
+        <w:ind w:firstLine="720"/>
+        <w:rPr>
+          <w:rFonts w:ascii="Times New Roman" w:hAnsi="Times New Roman" w:cs="Times New Roman"/>
+          <w:sz w:val="24"/>
+          <w:szCs w:val="24"/>
+        </w:rPr>
+      </w:pPr>
+      <w:r>
+        <w:rPr>
+          <w:rFonts w:ascii="Times New Roman" w:hAnsi="Times New Roman" w:cs="Times New Roman"/>
+          <w:sz w:val="24"/>
+          <w:szCs w:val="24"/>
+        </w:rPr>
+        <w:t xml:space="preserve">In this section we will discuss the relative merits of this work in relation to the guidelines set forth by the Institute for Computational Research in Mathematics (ICERM) Workshop on Reproducibility in Computational and Experimental </w:t>
+      </w:r>
+      <w:r>
+        <w:rPr>
+          <w:rFonts w:ascii="Times New Roman" w:hAnsi="Times New Roman" w:cs="Times New Roman"/>
+          <w:sz w:val="24"/>
+          <w:szCs w:val="24"/>
+        </w:rPr>
+        <w:t>Mathematics, which</w:t>
+      </w:r>
+      <w:r>
+        <w:rPr>
+          <w:rFonts w:ascii="Times New Roman" w:hAnsi="Times New Roman" w:cs="Times New Roman"/>
+          <w:sz w:val="24"/>
+          <w:szCs w:val="24"/>
+        </w:rPr>
+        <w:t xml:space="preserve"> was</w:t>
+      </w:r>
+      <w:r>
+        <w:rPr>
+          <w:rFonts w:ascii="Times New Roman" w:hAnsi="Times New Roman" w:cs="Times New Roman"/>
+          <w:sz w:val="24"/>
+          <w:szCs w:val="24"/>
+        </w:rPr>
+        <w:t xml:space="preserve"> held on December 10-14, 2012.  </w:t>
+      </w:r>
+      <w:r>
+        <w:rPr>
+          <w:rFonts w:ascii="Times New Roman" w:hAnsi="Times New Roman" w:cs="Times New Roman"/>
+          <w:sz w:val="24"/>
+          <w:szCs w:val="24"/>
+        </w:rPr>
+        <w:t>The relative difficulty of reproducing “Relative Attributes” for each particular guideline set for in the workshop will be discussed below in both quantitative and qualitative detail.</w:t>
+      </w:r>
+    </w:p>
+    <w:p>
+      <w:pPr>
+        <w:spacing w:after="0"/>
+        <w:ind w:firstLine="720"/>
+        <w:rPr>
+          <w:rFonts w:ascii="Times New Roman" w:hAnsi="Times New Roman" w:cs="Times New Roman"/>
+          <w:sz w:val="24"/>
+          <w:szCs w:val="24"/>
+        </w:rPr>
+      </w:pPr>
+    </w:p>
+    <w:p>
+      <w:pPr>
+        <w:spacing w:after="0"/>
+        <w:ind w:firstLine="720"/>
+        <w:rPr>
+          <w:rFonts w:ascii="Times New Roman" w:hAnsi="Times New Roman" w:cs="Times New Roman"/>
+          <w:b/>
+          <w:sz w:val="24"/>
+          <w:szCs w:val="24"/>
+        </w:rPr>
+      </w:pPr>
+      <w:r>
+        <w:rPr>
+          <w:rFonts w:ascii="Times New Roman" w:hAnsi="Times New Roman" w:cs="Times New Roman"/>
+          <w:b/>
+          <w:sz w:val="24"/>
+          <w:szCs w:val="24"/>
+        </w:rPr>
+        <w:t>4.1 Defining</w:t>
+      </w:r>
+      <w:r>
+        <w:rPr>
+          <w:rFonts w:ascii="Times New Roman" w:hAnsi="Times New Roman" w:cs="Times New Roman"/>
+          <w:b/>
+          <w:sz w:val="24"/>
+          <w:szCs w:val="24"/>
+        </w:rPr>
+        <w:t xml:space="preserve"> the extent and scope of computational work to be performed</w:t>
+      </w:r>
+    </w:p>
+    <w:p>
+      <w:pPr>
+        <w:spacing w:after="0"/>
+        <w:ind w:firstLine="720"/>
+        <w:rPr>
+          <w:rFonts w:ascii="Times New Roman" w:hAnsi="Times New Roman" w:cs="Times New Roman"/>
+          <w:sz w:val="24"/>
+          <w:szCs w:val="24"/>
+        </w:rPr>
+      </w:pPr>
+      <w:r>
+        <w:rPr>
+          <w:rFonts w:ascii="Times New Roman" w:hAnsi="Times New Roman" w:cs="Times New Roman"/>
+          <w:sz w:val="24"/>
+          <w:szCs w:val="24"/>
+        </w:rPr>
+        <w:t>This paper is a highly theoretical work, and the focus of the paper is actually describing the novel algorithms and zero-shot learning framework.  The experiments are thus only one section, and they are not discussed in detail.  They are used to rationalize why their learning framework performs better than the current previous state of the art for a diff</w:t>
+      </w:r>
+      <w:r>
+        <w:rPr>
+          <w:rFonts w:ascii="Times New Roman" w:hAnsi="Times New Roman" w:cs="Times New Roman"/>
+          <w:sz w:val="24"/>
+          <w:szCs w:val="24"/>
+        </w:rPr>
+        <w:t>icul</w:t>
+      </w:r>
+      <w:r>
+        <w:rPr>
+          <w:rFonts w:ascii="Times New Roman" w:hAnsi="Times New Roman" w:cs="Times New Roman"/>
+          <w:sz w:val="24"/>
+          <w:szCs w:val="24"/>
+        </w:rPr>
+        <w:t xml:space="preserve">t computer vision problem.  The author’s state how they perform their experiments and how they </w:t>
+      </w:r>
+      <w:r>
+        <w:rPr>
+          <w:rFonts w:ascii="Times New Roman" w:hAnsi="Times New Roman" w:cs="Times New Roman"/>
+          <w:sz w:val="24"/>
+          <w:szCs w:val="24"/>
+        </w:rPr>
+        <w:t>designed their algorithm.  I was able to implement a first version of their experiment pipeline in 4-5 days.  This is slightly longer than the time that I thought it would take, but the algorithms are very well defined in the paper, and therefore I was able to easily implement their basic pipeline.  However, getting the same results as the author’s proved to be an extremely difficult task and something that I ultimately was not able to do.</w:t>
+      </w:r>
+    </w:p>
+    <w:p>
+      <w:pPr>
+        <w:spacing w:after="0"/>
+        <w:ind w:firstLine="720"/>
+        <w:rPr>
+          <w:rFonts w:ascii="Times New Roman" w:hAnsi="Times New Roman" w:cs="Times New Roman"/>
+          <w:sz w:val="24"/>
+          <w:szCs w:val="24"/>
+        </w:rPr>
+      </w:pPr>
+    </w:p>
+    <w:p>
+      <w:pPr>
+        <w:pStyle w:val="ListParagraph"/>
+        <w:numPr>
+          <w:ilvl w:val="1"/>
+          <w:numId w:val="2"/>
+        </w:numPr>
+        <w:spacing w:after="0"/>
+        <w:rPr>
+          <w:rFonts w:ascii="Times New Roman" w:hAnsi="Times New Roman" w:cs="Times New Roman"/>
+          <w:b/>
+          <w:sz w:val="24"/>
+          <w:szCs w:val="24"/>
+        </w:rPr>
+      </w:pPr>
+      <w:r>
+        <w:rPr>
+          <w:rFonts w:ascii="Times New Roman" w:hAnsi="Times New Roman" w:cs="Times New Roman"/>
+          <w:b/>
+          <w:sz w:val="24"/>
+          <w:szCs w:val="24"/>
+        </w:rPr>
+        <w:t>Defining the platforms and software to be utilized</w:t>
+      </w:r>
+    </w:p>
+    <w:p>
+      <w:pPr>
+        <w:spacing w:after="0"/>
+        <w:ind w:firstLine="720"/>
+        <w:rPr>
+          <w:rFonts w:ascii="Times New Roman" w:hAnsi="Times New Roman" w:cs="Times New Roman"/>
+          <w:sz w:val="24"/>
+          <w:szCs w:val="24"/>
+        </w:rPr>
+      </w:pPr>
+      <w:r>
+        <w:rPr>
+          <w:rFonts w:ascii="Times New Roman" w:hAnsi="Times New Roman" w:cs="Times New Roman"/>
+          <w:sz w:val="24"/>
+          <w:szCs w:val="24"/>
+        </w:rPr>
+        <w:t xml:space="preserve">The author’s do not state the platforms and software that they used to perform their computations and experiments.  However, they do provide data for the project in the form of .mat files, and also provide a link to their modified </w:t>
+      </w:r>
+      <w:proofErr w:type="spellStart"/>
+      <w:r>
+        <w:rPr>
+          <w:rFonts w:ascii="Times New Roman" w:hAnsi="Times New Roman" w:cs="Times New Roman"/>
+          <w:sz w:val="24"/>
+          <w:szCs w:val="24"/>
+        </w:rPr>
+        <w:t>Matlab</w:t>
+      </w:r>
+      <w:proofErr w:type="spellEnd"/>
+      <w:r>
+        <w:rPr>
+          <w:rFonts w:ascii="Times New Roman" w:hAnsi="Times New Roman" w:cs="Times New Roman"/>
+          <w:sz w:val="24"/>
+          <w:szCs w:val="24"/>
+        </w:rPr>
+        <w:t xml:space="preserve"> function to perform ranking of the</w:t>
+      </w:r>
+      <w:r>
+        <w:rPr>
+          <w:rFonts w:ascii="Times New Roman" w:hAnsi="Times New Roman" w:cs="Times New Roman"/>
+          <w:sz w:val="24"/>
+          <w:szCs w:val="24"/>
+        </w:rPr>
+        <w:t xml:space="preserve"> images.  This made attempting to recreate their results in </w:t>
+      </w:r>
+      <w:proofErr w:type="spellStart"/>
+      <w:r>
+        <w:rPr>
+          <w:rFonts w:ascii="Times New Roman" w:hAnsi="Times New Roman" w:cs="Times New Roman"/>
+          <w:sz w:val="24"/>
+          <w:szCs w:val="24"/>
+        </w:rPr>
+        <w:t>Matlab</w:t>
+      </w:r>
+      <w:proofErr w:type="spellEnd"/>
+      <w:r>
+        <w:rPr>
+          <w:rFonts w:ascii="Times New Roman" w:hAnsi="Times New Roman" w:cs="Times New Roman"/>
+          <w:sz w:val="24"/>
+          <w:szCs w:val="24"/>
+        </w:rPr>
+        <w:t xml:space="preserve"> the simplest action so this is the </w:t>
+      </w:r>
+      <w:r>
+        <w:rPr>
+          <w:rFonts w:ascii="Times New Roman" w:hAnsi="Times New Roman" w:cs="Times New Roman"/>
+          <w:sz w:val="24"/>
+          <w:szCs w:val="24"/>
+        </w:rPr>
+        <w:lastRenderedPageBreak/>
+        <w:t xml:space="preserve">path that I took.  It would have been nice for the author’s to state that they used </w:t>
+      </w:r>
+      <w:proofErr w:type="spellStart"/>
+      <w:r>
+        <w:rPr>
+          <w:rFonts w:ascii="Times New Roman" w:hAnsi="Times New Roman" w:cs="Times New Roman"/>
+          <w:sz w:val="24"/>
+          <w:szCs w:val="24"/>
+        </w:rPr>
+        <w:t>Matlab</w:t>
+      </w:r>
+      <w:proofErr w:type="spellEnd"/>
+      <w:r>
+        <w:rPr>
+          <w:rFonts w:ascii="Times New Roman" w:hAnsi="Times New Roman" w:cs="Times New Roman"/>
+          <w:sz w:val="24"/>
+          <w:szCs w:val="24"/>
+        </w:rPr>
+        <w:t xml:space="preserve"> and what type of platform their experiments were performed on.  I also suggest that </w:t>
+      </w:r>
+      <w:r>
+        <w:rPr>
+          <w:rFonts w:ascii="Times New Roman" w:hAnsi="Times New Roman" w:cs="Times New Roman"/>
+          <w:sz w:val="24"/>
+          <w:szCs w:val="24"/>
+        </w:rPr>
+        <w:t>in the future the author’</w:t>
+      </w:r>
+      <w:r>
+        <w:rPr>
+          <w:rFonts w:ascii="Times New Roman" w:hAnsi="Times New Roman" w:cs="Times New Roman"/>
+          <w:sz w:val="24"/>
+          <w:szCs w:val="24"/>
+        </w:rPr>
+        <w:t>s discuss the execution time for their experiments.</w:t>
+      </w:r>
+    </w:p>
+    <w:p>
+      <w:pPr>
+        <w:spacing w:after="0"/>
+        <w:ind w:firstLine="720"/>
+        <w:rPr>
+          <w:rFonts w:ascii="Times New Roman" w:hAnsi="Times New Roman" w:cs="Times New Roman"/>
+          <w:sz w:val="24"/>
+          <w:szCs w:val="24"/>
+        </w:rPr>
+      </w:pPr>
+    </w:p>
+    <w:p>
+      <w:pPr>
+        <w:pStyle w:val="ListParagraph"/>
+        <w:numPr>
+          <w:ilvl w:val="1"/>
+          <w:numId w:val="2"/>
+        </w:numPr>
+        <w:spacing w:after="0"/>
+        <w:rPr>
+          <w:rFonts w:ascii="Times New Roman" w:hAnsi="Times New Roman" w:cs="Times New Roman"/>
+          <w:b/>
+          <w:sz w:val="24"/>
+          <w:szCs w:val="24"/>
+        </w:rPr>
+      </w:pPr>
+      <w:r>
+        <w:rPr>
+          <w:rFonts w:ascii="Times New Roman" w:hAnsi="Times New Roman" w:cs="Times New Roman"/>
+          <w:b/>
+          <w:sz w:val="24"/>
+          <w:szCs w:val="24"/>
+        </w:rPr>
+        <w:t>Reasonable standards for dataset and software documentation</w:t>
+      </w:r>
+    </w:p>
+    <w:p>
+      <w:pPr>
+        <w:spacing w:after="0"/>
+        <w:ind w:firstLine="720"/>
+        <w:rPr>
+          <w:rFonts w:ascii="Times New Roman" w:hAnsi="Times New Roman" w:cs="Times New Roman"/>
+          <w:sz w:val="24"/>
+          <w:szCs w:val="24"/>
+        </w:rPr>
+      </w:pPr>
+      <w:r>
+        <w:rPr>
+          <w:rFonts w:ascii="Times New Roman" w:hAnsi="Times New Roman" w:cs="Times New Roman"/>
+          <w:sz w:val="24"/>
+          <w:szCs w:val="24"/>
+        </w:rPr>
+        <w:t>The author’s made accessing their dataset very simple and easy.  It was presented on their website and either the actual images or links to the actual images were given.</w:t>
+      </w:r>
+      <w:r>
+        <w:rPr>
+          <w:rFonts w:ascii="Times New Roman" w:hAnsi="Times New Roman" w:cs="Times New Roman"/>
+          <w:sz w:val="24"/>
+          <w:szCs w:val="24"/>
+        </w:rPr>
+        <w:t xml:space="preserve"> </w:t>
+      </w:r>
+      <w:r>
+        <w:rPr>
+          <w:rFonts w:ascii="Times New Roman" w:hAnsi="Times New Roman" w:cs="Times New Roman"/>
+          <w:sz w:val="24"/>
+          <w:szCs w:val="24"/>
+        </w:rPr>
+        <w:t xml:space="preserve">They also provided their extracted features, learned weights, ranks, and the category of each image provided.  This was very nice and made understanding their data very simple, </w:t>
+      </w:r>
+      <w:proofErr w:type="gramStart"/>
+      <w:r>
+        <w:rPr>
+          <w:rFonts w:ascii="Times New Roman" w:hAnsi="Times New Roman" w:cs="Times New Roman"/>
+          <w:sz w:val="24"/>
+          <w:szCs w:val="24"/>
+        </w:rPr>
+        <w:t>They</w:t>
+      </w:r>
+      <w:proofErr w:type="gramEnd"/>
+      <w:r>
+        <w:rPr>
+          <w:rFonts w:ascii="Times New Roman" w:hAnsi="Times New Roman" w:cs="Times New Roman"/>
+          <w:sz w:val="24"/>
+          <w:szCs w:val="24"/>
+        </w:rPr>
+        <w:t xml:space="preserve"> also included a nice README file that detailed what each variable in the .mat file represented.  Overall their data was very nicely packaged and </w:t>
+      </w:r>
+      <w:r>
+        <w:rPr>
+          <w:rFonts w:ascii="Times New Roman" w:hAnsi="Times New Roman" w:cs="Times New Roman"/>
+          <w:sz w:val="24"/>
+          <w:szCs w:val="24"/>
+        </w:rPr>
+        <w:t xml:space="preserve">I was able to get access to and understand the </w:t>
+      </w:r>
+      <w:r>
+        <w:rPr>
+          <w:rFonts w:ascii="Times New Roman" w:hAnsi="Times New Roman" w:cs="Times New Roman"/>
+          <w:sz w:val="24"/>
+          <w:szCs w:val="24"/>
+        </w:rPr>
+        <w:t>data sufficiently in a matter of</w:t>
+      </w:r>
+      <w:r>
+        <w:rPr>
+          <w:rFonts w:ascii="Times New Roman" w:hAnsi="Times New Roman" w:cs="Times New Roman"/>
+          <w:sz w:val="24"/>
+          <w:szCs w:val="24"/>
+        </w:rPr>
+        <w:t xml:space="preserve"> hours.</w:t>
+      </w:r>
+      <w:r>
+        <w:rPr>
+          <w:rFonts w:ascii="Times New Roman" w:hAnsi="Times New Roman" w:cs="Times New Roman"/>
+          <w:sz w:val="24"/>
+          <w:szCs w:val="24"/>
+        </w:rPr>
+        <w:t xml:space="preserve">  The only complaint that I would have about the author’s process of making their data available is that they do not explicitly state </w:t>
+      </w:r>
+      <w:r>
+        <w:rPr>
+          <w:rFonts w:ascii="Times New Roman" w:hAnsi="Times New Roman" w:cs="Times New Roman"/>
+          <w:sz w:val="24"/>
+          <w:szCs w:val="24"/>
+        </w:rPr>
+        <w:t xml:space="preserve">the training scheme that they used for learning the provided image rank scores and weights.  If this was provided it would have been much easier for me to gauge whether my built ranking and training </w:t>
+      </w:r>
+      <w:r>
+        <w:rPr>
+          <w:rFonts w:ascii="Times New Roman" w:hAnsi="Times New Roman" w:cs="Times New Roman"/>
+          <w:sz w:val="24"/>
+          <w:szCs w:val="24"/>
+        </w:rPr>
+        <w:t>pipeline was producing identical results as the author.</w:t>
+      </w:r>
+    </w:p>
+    <w:p>
+      <w:pPr>
+        <w:spacing w:after="0"/>
+        <w:ind w:firstLine="720"/>
+        <w:rPr>
+          <w:rFonts w:ascii="Times New Roman" w:hAnsi="Times New Roman" w:cs="Times New Roman"/>
+          <w:sz w:val="24"/>
+          <w:szCs w:val="24"/>
+        </w:rPr>
+      </w:pPr>
+    </w:p>
+    <w:p>
+      <w:pPr>
+        <w:pStyle w:val="ListParagraph"/>
+        <w:numPr>
+          <w:ilvl w:val="1"/>
+          <w:numId w:val="2"/>
+        </w:numPr>
+        <w:spacing w:after="0"/>
+        <w:rPr>
+          <w:rFonts w:ascii="Times New Roman" w:hAnsi="Times New Roman" w:cs="Times New Roman"/>
+          <w:b/>
+          <w:sz w:val="24"/>
+          <w:szCs w:val="24"/>
+        </w:rPr>
+      </w:pPr>
+      <w:r>
+        <w:rPr>
+          <w:rFonts w:ascii="Times New Roman" w:hAnsi="Times New Roman" w:cs="Times New Roman"/>
+          <w:b/>
+          <w:sz w:val="24"/>
+          <w:szCs w:val="24"/>
+        </w:rPr>
+        <w:t>Reasonable standards for persistence of resulting software and dataset preservation and archiving</w:t>
+      </w:r>
+    </w:p>
+    <w:p>
+      <w:pPr>
+        <w:spacing w:after="0"/>
+        <w:ind w:firstLine="720"/>
+        <w:rPr>
+          <w:rFonts w:ascii="Times New Roman" w:hAnsi="Times New Roman" w:cs="Times New Roman"/>
+          <w:sz w:val="24"/>
+          <w:szCs w:val="24"/>
+        </w:rPr>
+      </w:pPr>
+      <w:r>
+        <w:rPr>
+          <w:rFonts w:ascii="Times New Roman" w:hAnsi="Times New Roman" w:cs="Times New Roman"/>
+          <w:sz w:val="24"/>
+          <w:szCs w:val="24"/>
+        </w:rPr>
+        <w:t xml:space="preserve">The author’s chose to use </w:t>
+      </w:r>
+      <w:proofErr w:type="spellStart"/>
+      <w:r>
+        <w:rPr>
+          <w:rFonts w:ascii="Times New Roman" w:hAnsi="Times New Roman" w:cs="Times New Roman"/>
+          <w:sz w:val="24"/>
+          <w:szCs w:val="24"/>
+        </w:rPr>
+        <w:t>Matlab</w:t>
+      </w:r>
+      <w:proofErr w:type="spellEnd"/>
+      <w:r>
+        <w:rPr>
+          <w:rFonts w:ascii="Times New Roman" w:hAnsi="Times New Roman" w:cs="Times New Roman"/>
+          <w:sz w:val="24"/>
+          <w:szCs w:val="24"/>
+        </w:rPr>
+        <w:t xml:space="preserve"> as the format for which to transfer their data, and did not make their cod</w:t>
+      </w:r>
+      <w:r>
+        <w:rPr>
+          <w:rFonts w:ascii="Times New Roman" w:hAnsi="Times New Roman" w:cs="Times New Roman"/>
+          <w:sz w:val="24"/>
+          <w:szCs w:val="24"/>
+        </w:rPr>
+        <w:t xml:space="preserve">e readily available. </w:t>
+      </w:r>
+      <w:proofErr w:type="spellStart"/>
+      <w:r>
+        <w:rPr>
+          <w:rFonts w:ascii="Times New Roman" w:hAnsi="Times New Roman" w:cs="Times New Roman"/>
+          <w:sz w:val="24"/>
+          <w:szCs w:val="24"/>
+        </w:rPr>
+        <w:t>Matlab</w:t>
+      </w:r>
+      <w:proofErr w:type="spellEnd"/>
+      <w:r>
+        <w:rPr>
+          <w:rFonts w:ascii="Times New Roman" w:hAnsi="Times New Roman" w:cs="Times New Roman"/>
+          <w:sz w:val="24"/>
+          <w:szCs w:val="24"/>
+        </w:rPr>
+        <w:t xml:space="preserve"> is produced by </w:t>
+      </w:r>
+      <w:proofErr w:type="spellStart"/>
+      <w:r>
+        <w:rPr>
+          <w:rFonts w:ascii="Times New Roman" w:hAnsi="Times New Roman" w:cs="Times New Roman"/>
+          <w:sz w:val="24"/>
+          <w:szCs w:val="24"/>
+        </w:rPr>
+        <w:t>MathWorks</w:t>
+      </w:r>
+      <w:proofErr w:type="spellEnd"/>
+      <w:r>
+        <w:rPr>
+          <w:rFonts w:ascii="Times New Roman" w:hAnsi="Times New Roman" w:cs="Times New Roman"/>
+          <w:sz w:val="24"/>
+          <w:szCs w:val="24"/>
+        </w:rPr>
+        <w:t xml:space="preserve">, and they work very hard to make sure that each new version of </w:t>
+      </w:r>
+      <w:proofErr w:type="spellStart"/>
+      <w:r>
+        <w:rPr>
+          <w:rFonts w:ascii="Times New Roman" w:hAnsi="Times New Roman" w:cs="Times New Roman"/>
+          <w:sz w:val="24"/>
+          <w:szCs w:val="24"/>
+        </w:rPr>
+        <w:t>Matlab</w:t>
+      </w:r>
+      <w:proofErr w:type="spellEnd"/>
+      <w:r>
+        <w:rPr>
+          <w:rFonts w:ascii="Times New Roman" w:hAnsi="Times New Roman" w:cs="Times New Roman"/>
+          <w:sz w:val="24"/>
+          <w:szCs w:val="24"/>
+        </w:rPr>
+        <w:t xml:space="preserve"> is backward compatible with older versions of </w:t>
+      </w:r>
+      <w:proofErr w:type="spellStart"/>
+      <w:r>
+        <w:rPr>
+          <w:rFonts w:ascii="Times New Roman" w:hAnsi="Times New Roman" w:cs="Times New Roman"/>
+          <w:sz w:val="24"/>
+          <w:szCs w:val="24"/>
+        </w:rPr>
+        <w:t>Matlab</w:t>
+      </w:r>
+      <w:proofErr w:type="spellEnd"/>
+      <w:r>
+        <w:rPr>
+          <w:rFonts w:ascii="Times New Roman" w:hAnsi="Times New Roman" w:cs="Times New Roman"/>
+          <w:sz w:val="24"/>
+          <w:szCs w:val="24"/>
+        </w:rPr>
+        <w:t>.  Therefore, the author’</w:t>
+      </w:r>
+      <w:r>
+        <w:rPr>
+          <w:rFonts w:ascii="Times New Roman" w:hAnsi="Times New Roman" w:cs="Times New Roman"/>
+          <w:sz w:val="24"/>
+          <w:szCs w:val="24"/>
+        </w:rPr>
+        <w:t>s will have little problem making sure that there data is unusable in the future, and .mat files are widely used within the Electrical Engineering community.</w:t>
+      </w:r>
+    </w:p>
+    <w:p>
+      <w:pPr>
+        <w:spacing w:after="0"/>
+        <w:ind w:firstLine="720"/>
+        <w:rPr>
+          <w:rFonts w:ascii="Times New Roman" w:hAnsi="Times New Roman" w:cs="Times New Roman"/>
+          <w:sz w:val="24"/>
+          <w:szCs w:val="24"/>
+        </w:rPr>
+      </w:pPr>
+    </w:p>
+    <w:p>
+      <w:pPr>
+        <w:pStyle w:val="ListParagraph"/>
+        <w:numPr>
+          <w:ilvl w:val="1"/>
+          <w:numId w:val="2"/>
+        </w:numPr>
+        <w:spacing w:after="0"/>
+        <w:rPr>
+          <w:rFonts w:ascii="Times New Roman" w:hAnsi="Times New Roman" w:cs="Times New Roman"/>
+          <w:b/>
+          <w:sz w:val="24"/>
+          <w:szCs w:val="24"/>
+        </w:rPr>
+      </w:pPr>
+      <w:r>
+        <w:rPr>
+          <w:rFonts w:ascii="Times New Roman" w:hAnsi="Times New Roman" w:cs="Times New Roman"/>
+          <w:b/>
+          <w:sz w:val="24"/>
+          <w:szCs w:val="24"/>
+        </w:rPr>
+        <w:t>Reasonable standards for sharing resulting software among reviewers and other researchers</w:t>
+      </w:r>
+    </w:p>
+    <w:p>
+      <w:pPr>
+        <w:spacing w:after="0"/>
+        <w:ind w:firstLine="720"/>
+        <w:rPr>
+          <w:rFonts w:ascii="Times New Roman" w:hAnsi="Times New Roman" w:cs="Times New Roman"/>
+          <w:sz w:val="24"/>
+          <w:szCs w:val="24"/>
+        </w:rPr>
+      </w:pPr>
+      <w:r>
+        <w:rPr>
+          <w:rFonts w:ascii="Times New Roman" w:hAnsi="Times New Roman" w:cs="Times New Roman"/>
+          <w:sz w:val="24"/>
+          <w:szCs w:val="24"/>
+        </w:rPr>
+        <w:t xml:space="preserve">The authors have only provided their augmented version of Chappelle’s </w:t>
+      </w:r>
+      <w:proofErr w:type="spellStart"/>
+      <w:r>
+        <w:rPr>
+          <w:rFonts w:ascii="Times New Roman" w:hAnsi="Times New Roman" w:cs="Times New Roman"/>
+          <w:sz w:val="24"/>
+          <w:szCs w:val="24"/>
+        </w:rPr>
+        <w:t>Matlab</w:t>
+      </w:r>
+      <w:proofErr w:type="spellEnd"/>
+      <w:r>
+        <w:rPr>
+          <w:rFonts w:ascii="Times New Roman" w:hAnsi="Times New Roman" w:cs="Times New Roman"/>
+          <w:sz w:val="24"/>
+          <w:szCs w:val="24"/>
+        </w:rPr>
+        <w:t xml:space="preserve"> </w:t>
+      </w:r>
+      <w:proofErr w:type="spellStart"/>
+      <w:r>
+        <w:rPr>
+          <w:rFonts w:ascii="Times New Roman" w:hAnsi="Times New Roman" w:cs="Times New Roman"/>
+          <w:sz w:val="24"/>
+          <w:szCs w:val="24"/>
+        </w:rPr>
+        <w:t>RankSVM</w:t>
+      </w:r>
+      <w:proofErr w:type="spellEnd"/>
+      <w:r>
+        <w:rPr>
+          <w:rFonts w:ascii="Times New Roman" w:hAnsi="Times New Roman" w:cs="Times New Roman"/>
+          <w:sz w:val="24"/>
+          <w:szCs w:val="24"/>
+        </w:rPr>
+        <w:t xml:space="preserve"> implementation publicly, and no other code has been provided.  Therefore, their experiments must be rebuilt from scratch, which is a non-trivial issue.  </w:t>
+      </w:r>
+      <w:r>
+        <w:rPr>
+          <w:rFonts w:ascii="Times New Roman" w:hAnsi="Times New Roman" w:cs="Times New Roman"/>
+          <w:sz w:val="24"/>
+          <w:szCs w:val="24"/>
+        </w:rPr>
+        <w:t xml:space="preserve">As discussed earlier it took me 4-5 days to completely recreate their pipeline, but I have at this point not been </w:t>
+      </w:r>
+      <w:r>
+        <w:rPr>
+          <w:rFonts w:ascii="Times New Roman" w:hAnsi="Times New Roman" w:cs="Times New Roman"/>
+          <w:sz w:val="24"/>
+          <w:szCs w:val="24"/>
+        </w:rPr>
+        <w:t>able to recreate the results that they presented.</w:t>
+      </w:r>
+      <w:r>
+        <w:rPr>
+          <w:rFonts w:ascii="Times New Roman" w:hAnsi="Times New Roman" w:cs="Times New Roman"/>
+          <w:sz w:val="24"/>
+          <w:szCs w:val="24"/>
+        </w:rPr>
+        <w:t xml:space="preserve">  It would have been very nice to have their pipeline to test against the work that I have created.</w:t>
+      </w:r>
+      <w:r>
+        <w:rPr>
+          <w:rFonts w:ascii="Times New Roman" w:hAnsi="Times New Roman" w:cs="Times New Roman"/>
+          <w:sz w:val="24"/>
+          <w:szCs w:val="24"/>
+        </w:rPr>
+        <w:t xml:space="preserve">  At this point, I have not been able to verify their tested results and my thoughts and speculations on why this is can be seen in Section 3.6.</w:t>
+      </w:r>
+    </w:p>
+    <w:p>
+      <w:pPr>
+        <w:spacing w:after="0"/>
+        <w:ind w:firstLine="720"/>
+        <w:rPr>
+          <w:rFonts w:ascii="Times New Roman" w:hAnsi="Times New Roman" w:cs="Times New Roman"/>
+          <w:sz w:val="24"/>
+          <w:szCs w:val="24"/>
+        </w:rPr>
+      </w:pPr>
+    </w:p>
+    <w:p>
+      <w:pPr>
+        <w:pStyle w:val="ListParagraph"/>
+        <w:numPr>
+          <w:ilvl w:val="0"/>
+          <w:numId w:val="2"/>
+        </w:numPr>
+        <w:spacing w:after="0"/>
+        <w:rPr>
+          <w:rFonts w:ascii="Times New Roman" w:hAnsi="Times New Roman" w:cs="Times New Roman"/>
+          <w:b/>
+          <w:sz w:val="28"/>
+          <w:szCs w:val="28"/>
+        </w:rPr>
+      </w:pPr>
+      <w:r>
+        <w:rPr>
+          <w:rFonts w:ascii="Times New Roman" w:hAnsi="Times New Roman" w:cs="Times New Roman"/>
+          <w:b/>
+          <w:sz w:val="28"/>
+          <w:szCs w:val="28"/>
+        </w:rPr>
+        <w:t>Discussion of ICERM Best Practices for “Relative Attributes”</w:t>
+      </w:r>
+    </w:p>
+    <w:p>
+      <w:pPr>
+        <w:spacing w:after="0"/>
+        <w:ind w:firstLine="360"/>
+        <w:rPr>
+          <w:rFonts w:ascii="Times New Roman" w:hAnsi="Times New Roman" w:cs="Times New Roman"/>
+          <w:sz w:val="24"/>
+          <w:szCs w:val="24"/>
+        </w:rPr>
+      </w:pPr>
+      <w:r>
+        <w:rPr>
+          <w:rFonts w:ascii="Times New Roman" w:hAnsi="Times New Roman" w:cs="Times New Roman"/>
+          <w:sz w:val="24"/>
+          <w:szCs w:val="24"/>
+        </w:rPr>
+        <w:t xml:space="preserve">In this section I will discuss how well the authors fulfilled the ICERM best practices for reproducible research as stated in </w:t>
+      </w:r>
+      <w:r>
+        <w:rPr>
+          <w:rFonts w:ascii="Times New Roman" w:hAnsi="Times New Roman" w:cs="Times New Roman"/>
+          <w:sz w:val="24"/>
+          <w:szCs w:val="24"/>
+        </w:rPr>
+        <w:t>the ICERM Workshop in Reproducibility in Computational and Experimental Mathematics.</w:t>
+      </w:r>
+    </w:p>
+    <w:p>
+      <w:pPr>
+        <w:spacing w:after="0"/>
+        <w:rPr>
+          <w:rFonts w:ascii="Times New Roman" w:hAnsi="Times New Roman" w:cs="Times New Roman"/>
+          <w:sz w:val="24"/>
+          <w:szCs w:val="24"/>
+        </w:rPr>
+      </w:pPr>
+    </w:p>
+    <w:p>
+      <w:pPr>
+        <w:spacing w:after="0"/>
+        <w:rPr>
+          <w:rFonts w:ascii="Times New Roman" w:hAnsi="Times New Roman" w:cs="Times New Roman"/>
+          <w:b/>
+          <w:sz w:val="24"/>
+          <w:szCs w:val="24"/>
+        </w:rPr>
+      </w:pPr>
+      <w:r>
+        <w:rPr>
+          <w:rFonts w:ascii="Times New Roman" w:hAnsi="Times New Roman" w:cs="Times New Roman"/>
+          <w:sz w:val="24"/>
+          <w:szCs w:val="24"/>
+        </w:rPr>
+        <w:lastRenderedPageBreak/>
+        <w:tab/>
+      </w:r>
+      <w:r>
+        <w:rPr>
+          <w:rFonts w:ascii="Times New Roman" w:hAnsi="Times New Roman" w:cs="Times New Roman"/>
+          <w:b/>
+          <w:sz w:val="24"/>
+          <w:szCs w:val="24"/>
+        </w:rPr>
+        <w:t>5.1 A precise statement of assertions to be made in the paper</w:t>
+      </w:r>
+    </w:p>
+    <w:p>
+      <w:pPr>
+        <w:spacing w:after="0"/>
+        <w:rPr>
+          <w:rFonts w:ascii="Times New Roman" w:hAnsi="Times New Roman" w:cs="Times New Roman"/>
+          <w:sz w:val="24"/>
+          <w:szCs w:val="24"/>
+        </w:rPr>
+      </w:pPr>
+      <w:r>
+        <w:rPr>
+          <w:rFonts w:ascii="Times New Roman" w:hAnsi="Times New Roman" w:cs="Times New Roman"/>
+          <w:b/>
+          <w:sz w:val="24"/>
+          <w:szCs w:val="24"/>
+        </w:rPr>
+        <w:tab/>
+      </w:r>
+      <w:r>
+        <w:rPr>
+          <w:rFonts w:ascii="Times New Roman" w:hAnsi="Times New Roman" w:cs="Times New Roman"/>
+          <w:sz w:val="24"/>
+          <w:szCs w:val="24"/>
+        </w:rPr>
+        <w:t>This is completed in the abstract of the paper, and they accurately describe the assertions that are made later in the paper.</w:t>
+      </w:r>
+    </w:p>
+    <w:p>
+      <w:pPr>
+        <w:spacing w:after="0"/>
+        <w:rPr>
+          <w:rFonts w:ascii="Times New Roman" w:hAnsi="Times New Roman" w:cs="Times New Roman"/>
+          <w:sz w:val="24"/>
+          <w:szCs w:val="24"/>
+        </w:rPr>
+      </w:pPr>
+      <w:r>
+        <w:rPr>
+          <w:rFonts w:ascii="Times New Roman" w:hAnsi="Times New Roman" w:cs="Times New Roman"/>
+          <w:sz w:val="24"/>
+          <w:szCs w:val="24"/>
+        </w:rPr>
+        <w:tab/>
+      </w:r>
+    </w:p>
+    <w:p>
+      <w:pPr>
+        <w:pStyle w:val="ListParagraph"/>
+        <w:numPr>
+          <w:ilvl w:val="1"/>
+          <w:numId w:val="2"/>
+        </w:numPr>
+        <w:spacing w:after="0"/>
+        <w:rPr>
+          <w:rFonts w:ascii="Times New Roman" w:hAnsi="Times New Roman" w:cs="Times New Roman"/>
+          <w:b/>
+          <w:sz w:val="24"/>
+          <w:szCs w:val="24"/>
+        </w:rPr>
+      </w:pPr>
+      <w:r>
+        <w:rPr>
+          <w:rFonts w:ascii="Times New Roman" w:hAnsi="Times New Roman" w:cs="Times New Roman"/>
+          <w:b/>
+          <w:sz w:val="24"/>
+          <w:szCs w:val="24"/>
+        </w:rPr>
+        <w:t>A statement of the computational approach and why it constitutes a rigorous test of the hypothesized assertions.</w:t>
+      </w:r>
+    </w:p>
+    <w:p>
+      <w:pPr>
+        <w:spacing w:after="0"/>
+        <w:ind w:firstLine="720"/>
+        <w:rPr>
+          <w:rFonts w:ascii="Times New Roman" w:hAnsi="Times New Roman" w:cs="Times New Roman"/>
+          <w:sz w:val="24"/>
+          <w:szCs w:val="24"/>
+        </w:rPr>
+      </w:pPr>
+      <w:r>
+        <w:rPr>
+          <w:rFonts w:ascii="Times New Roman" w:hAnsi="Times New Roman" w:cs="Times New Roman"/>
+          <w:sz w:val="24"/>
+          <w:szCs w:val="24"/>
+        </w:rPr>
+        <w:t>The author’s state how their experimental set up is done in section 4.  They discuss why they chose the baseline</w:t>
+      </w:r>
+      <w:r>
+        <w:rPr>
+          <w:rFonts w:ascii="Times New Roman" w:hAnsi="Times New Roman" w:cs="Times New Roman"/>
+          <w:sz w:val="24"/>
+          <w:szCs w:val="24"/>
+        </w:rPr>
+        <w:t xml:space="preserve">s that they used for comparison.  They also discuss their experimental set-up their training scheme, and the results that they found.  I believe that there explanation is not complete.  After discussing with the author there was material that I learned as to how they trained there </w:t>
+      </w:r>
+      <w:proofErr w:type="spellStart"/>
+      <w:r>
+        <w:rPr>
+          <w:rFonts w:ascii="Times New Roman" w:hAnsi="Times New Roman" w:cs="Times New Roman"/>
+          <w:sz w:val="24"/>
+          <w:szCs w:val="24"/>
+        </w:rPr>
+        <w:t>RankSVM</w:t>
+      </w:r>
+      <w:proofErr w:type="spellEnd"/>
+      <w:r>
+        <w:rPr>
+          <w:rFonts w:ascii="Times New Roman" w:hAnsi="Times New Roman" w:cs="Times New Roman"/>
+          <w:sz w:val="24"/>
+          <w:szCs w:val="24"/>
+        </w:rPr>
+        <w:t xml:space="preserve"> implementation with image category pairs that would have been impossible to discover from the paper only.</w:t>
+      </w:r>
+      <w:r>
+        <w:rPr>
+          <w:rFonts w:ascii="Times New Roman" w:hAnsi="Times New Roman" w:cs="Times New Roman"/>
+          <w:sz w:val="24"/>
+          <w:szCs w:val="24"/>
+        </w:rPr>
+        <w:t xml:space="preserve">  This is a large portion of how the experiments were completed and in my opinion was not described to a necessary level.</w:t>
+      </w:r>
+      <w:r>
+        <w:rPr>
+          <w:rFonts w:ascii="Times New Roman" w:hAnsi="Times New Roman" w:cs="Times New Roman"/>
+          <w:sz w:val="24"/>
+          <w:szCs w:val="24"/>
+        </w:rPr>
+        <w:t xml:space="preserve">  </w:t>
+      </w:r>
+      <w:r>
+        <w:rPr>
+          <w:rFonts w:ascii="Times New Roman" w:hAnsi="Times New Roman" w:cs="Times New Roman"/>
+          <w:sz w:val="24"/>
+          <w:szCs w:val="24"/>
+        </w:rPr>
+        <w:t>The authors could have simply included 2 or 3 more sentences discussing their training scheme that would have</w:t>
+      </w:r>
+      <w:r>
+        <w:rPr>
+          <w:rFonts w:ascii="Times New Roman" w:hAnsi="Times New Roman" w:cs="Times New Roman"/>
+          <w:sz w:val="24"/>
+          <w:szCs w:val="24"/>
+        </w:rPr>
+        <w:t xml:space="preserve"> been</w:t>
+      </w:r>
+      <w:r>
+        <w:rPr>
+          <w:rFonts w:ascii="Times New Roman" w:hAnsi="Times New Roman" w:cs="Times New Roman"/>
+          <w:sz w:val="24"/>
+          <w:szCs w:val="24"/>
+        </w:rPr>
+        <w:t xml:space="preserve"> very helpful in my reproduction effort.</w:t>
+      </w:r>
+      <w:r>
+        <w:rPr>
+          <w:rFonts w:ascii="Times New Roman" w:hAnsi="Times New Roman" w:cs="Times New Roman"/>
+          <w:sz w:val="24"/>
+          <w:szCs w:val="24"/>
+        </w:rPr>
+        <w:t xml:space="preserve">  The additional information that I propose can be seen in Section 3.4.</w:t>
+      </w:r>
+    </w:p>
+    <w:p>
+      <w:pPr>
+        <w:spacing w:after="0"/>
+        <w:ind w:firstLine="720"/>
+        <w:rPr>
+          <w:rFonts w:ascii="Times New Roman" w:hAnsi="Times New Roman" w:cs="Times New Roman"/>
+          <w:sz w:val="24"/>
+          <w:szCs w:val="24"/>
+        </w:rPr>
+      </w:pPr>
+    </w:p>
+    <w:p>
+      <w:pPr>
+        <w:pStyle w:val="ListParagraph"/>
+        <w:numPr>
+          <w:ilvl w:val="1"/>
+          <w:numId w:val="2"/>
+        </w:numPr>
+        <w:spacing w:after="0"/>
+        <w:rPr>
+          <w:rFonts w:ascii="Times New Roman" w:hAnsi="Times New Roman" w:cs="Times New Roman"/>
+          <w:b/>
+          <w:sz w:val="24"/>
+          <w:szCs w:val="24"/>
+        </w:rPr>
+      </w:pPr>
+      <w:r>
+        <w:rPr>
+          <w:rFonts w:ascii="Times New Roman" w:hAnsi="Times New Roman" w:cs="Times New Roman"/>
+          <w:b/>
+          <w:sz w:val="24"/>
+          <w:szCs w:val="24"/>
+        </w:rPr>
+        <w:t>Complete statements of every algorithm employed</w:t>
+      </w:r>
+    </w:p>
+    <w:p>
+      <w:pPr>
+        <w:spacing w:after="0"/>
+        <w:ind w:firstLine="720"/>
+        <w:rPr>
+          <w:rFonts w:ascii="Times New Roman" w:hAnsi="Times New Roman" w:cs="Times New Roman"/>
+          <w:sz w:val="24"/>
+          <w:szCs w:val="24"/>
+        </w:rPr>
+      </w:pPr>
+      <w:r>
+        <w:rPr>
+          <w:rFonts w:ascii="Times New Roman" w:hAnsi="Times New Roman" w:cs="Times New Roman"/>
+          <w:sz w:val="24"/>
+          <w:szCs w:val="24"/>
+        </w:rPr>
+        <w:t xml:space="preserve">The authors do a very good job of discussing their algorithms and the framework that they proposed in this work.  There are two main portions of the </w:t>
+      </w:r>
+      <w:r>
+        <w:rPr>
+          <w:rFonts w:ascii="Times New Roman" w:hAnsi="Times New Roman" w:cs="Times New Roman"/>
+          <w:sz w:val="24"/>
+          <w:szCs w:val="24"/>
+        </w:rPr>
+        <w:t xml:space="preserve">algorithm that is discussed which is the ranking function, and the generative framework.  I was able to accurately recreate both of these functions within my pipeline with minimal ease.  A discussion of my ability to recreate the algorithms that they described can be seen in Sections 3.3 </w:t>
+      </w:r>
+      <w:r>
+        <w:rPr>
+          <w:rFonts w:ascii="Times New Roman" w:hAnsi="Times New Roman" w:cs="Times New Roman"/>
+          <w:sz w:val="24"/>
+          <w:szCs w:val="24"/>
+          <w:highlight w:val="yellow"/>
+        </w:rPr>
+        <w:t>and 3.5.</w:t>
+      </w:r>
+      <w:r>
+        <w:rPr>
+          <w:rFonts w:ascii="Times New Roman" w:hAnsi="Times New Roman" w:cs="Times New Roman"/>
+          <w:sz w:val="24"/>
+          <w:szCs w:val="24"/>
+        </w:rPr>
+        <w:t xml:space="preserve">  </w:t>
+      </w:r>
+    </w:p>
+    <w:p>
+      <w:pPr>
+        <w:spacing w:after="0"/>
+        <w:ind w:firstLine="720"/>
+        <w:rPr>
+          <w:rFonts w:ascii="Times New Roman" w:hAnsi="Times New Roman" w:cs="Times New Roman"/>
+          <w:sz w:val="24"/>
+          <w:szCs w:val="24"/>
+        </w:rPr>
+      </w:pPr>
+    </w:p>
+    <w:p>
+      <w:pPr>
+        <w:pStyle w:val="ListParagraph"/>
+        <w:numPr>
+          <w:ilvl w:val="1"/>
+          <w:numId w:val="2"/>
+        </w:numPr>
+        <w:spacing w:after="0"/>
+        <w:rPr>
+          <w:rFonts w:ascii="Times New Roman" w:hAnsi="Times New Roman" w:cs="Times New Roman"/>
+          <w:b/>
+          <w:sz w:val="24"/>
+          <w:szCs w:val="24"/>
+        </w:rPr>
+      </w:pPr>
+      <w:r>
+        <w:rPr>
+          <w:rFonts w:ascii="Times New Roman" w:hAnsi="Times New Roman" w:cs="Times New Roman"/>
+          <w:b/>
+          <w:sz w:val="24"/>
+          <w:szCs w:val="24"/>
+        </w:rPr>
+        <w:t>Salient details of auxiliary software used in the computation</w:t>
+      </w:r>
+    </w:p>
+    <w:p>
+      <w:pPr>
+        <w:spacing w:after="0"/>
+        <w:ind w:firstLine="720"/>
+        <w:rPr>
+          <w:rFonts w:ascii="Times New Roman" w:hAnsi="Times New Roman" w:cs="Times New Roman"/>
+          <w:sz w:val="24"/>
+          <w:szCs w:val="24"/>
+        </w:rPr>
+      </w:pPr>
+      <w:r>
+        <w:rPr>
+          <w:rFonts w:ascii="Times New Roman" w:hAnsi="Times New Roman" w:cs="Times New Roman"/>
+          <w:sz w:val="24"/>
+          <w:szCs w:val="24"/>
+        </w:rPr>
+        <w:t xml:space="preserve">The authors do not discuss what software that they used to perform their experiments, however they provide their data and a portion of their code in </w:t>
+      </w:r>
+      <w:proofErr w:type="spellStart"/>
+      <w:r>
+        <w:rPr>
+          <w:rFonts w:ascii="Times New Roman" w:hAnsi="Times New Roman" w:cs="Times New Roman"/>
+          <w:sz w:val="24"/>
+          <w:szCs w:val="24"/>
+        </w:rPr>
+        <w:t>Matlab</w:t>
+      </w:r>
+      <w:proofErr w:type="spellEnd"/>
+      <w:r>
+        <w:rPr>
+          <w:rFonts w:ascii="Times New Roman" w:hAnsi="Times New Roman" w:cs="Times New Roman"/>
+          <w:sz w:val="24"/>
+          <w:szCs w:val="24"/>
+        </w:rPr>
+        <w:t xml:space="preserve"> compatible formats.  The authors should have included a sentence within Section 4 detailing what software and hardware platform they used to complete these experiments.  I assume that all of the work was completed </w:t>
+      </w:r>
+      <w:r>
+        <w:rPr>
+          <w:rFonts w:ascii="Times New Roman" w:hAnsi="Times New Roman" w:cs="Times New Roman"/>
+          <w:sz w:val="24"/>
+          <w:szCs w:val="24"/>
+        </w:rPr>
+        <w:t xml:space="preserve">in </w:t>
+      </w:r>
+      <w:proofErr w:type="spellStart"/>
+      <w:r>
+        <w:rPr>
+          <w:rFonts w:ascii="Times New Roman" w:hAnsi="Times New Roman" w:cs="Times New Roman"/>
+          <w:sz w:val="24"/>
+          <w:szCs w:val="24"/>
+        </w:rPr>
+        <w:t>Matlab</w:t>
+      </w:r>
+      <w:proofErr w:type="spellEnd"/>
+      <w:r>
+        <w:rPr>
+          <w:rFonts w:ascii="Times New Roman" w:hAnsi="Times New Roman" w:cs="Times New Roman"/>
+          <w:sz w:val="24"/>
+          <w:szCs w:val="24"/>
+        </w:rPr>
+        <w:t xml:space="preserve">, and therefore completed my work using </w:t>
+      </w:r>
+      <w:proofErr w:type="spellStart"/>
+      <w:r>
+        <w:rPr>
+          <w:rFonts w:ascii="Times New Roman" w:hAnsi="Times New Roman" w:cs="Times New Roman"/>
+          <w:sz w:val="24"/>
+          <w:szCs w:val="24"/>
+        </w:rPr>
+        <w:t>Matlab</w:t>
+      </w:r>
+      <w:proofErr w:type="spellEnd"/>
+      <w:r>
+        <w:rPr>
+          <w:rFonts w:ascii="Times New Roman" w:hAnsi="Times New Roman" w:cs="Times New Roman"/>
+          <w:sz w:val="24"/>
+          <w:szCs w:val="24"/>
+        </w:rPr>
+        <w:t>.</w:t>
+      </w:r>
+    </w:p>
+    <w:p>
+      <w:pPr>
+        <w:spacing w:after="0"/>
+        <w:ind w:firstLine="720"/>
+        <w:rPr>
+          <w:rFonts w:ascii="Times New Roman" w:hAnsi="Times New Roman" w:cs="Times New Roman"/>
+          <w:sz w:val="24"/>
+          <w:szCs w:val="24"/>
+        </w:rPr>
+      </w:pPr>
+    </w:p>
+    <w:p>
+      <w:pPr>
+        <w:pStyle w:val="ListParagraph"/>
+        <w:numPr>
+          <w:ilvl w:val="1"/>
+          <w:numId w:val="2"/>
+        </w:numPr>
+        <w:spacing w:after="0"/>
+        <w:rPr>
+          <w:rFonts w:ascii="Times New Roman" w:hAnsi="Times New Roman" w:cs="Times New Roman"/>
+          <w:sz w:val="24"/>
+          <w:szCs w:val="24"/>
+        </w:rPr>
+      </w:pPr>
+      <w:r>
+        <w:rPr>
+          <w:rFonts w:ascii="Times New Roman" w:hAnsi="Times New Roman" w:cs="Times New Roman"/>
+          <w:b/>
+          <w:sz w:val="24"/>
+          <w:szCs w:val="24"/>
+        </w:rPr>
+        <w:t>Salient details of the test environment, including hardware, system software, and the number of processors utilized</w:t>
+      </w:r>
+    </w:p>
+    <w:p>
+      <w:pPr>
+        <w:spacing w:after="0"/>
+        <w:ind w:firstLine="720"/>
+        <w:rPr>
+          <w:rFonts w:ascii="Times New Roman" w:hAnsi="Times New Roman" w:cs="Times New Roman"/>
+          <w:sz w:val="24"/>
+          <w:szCs w:val="24"/>
+        </w:rPr>
+      </w:pPr>
+      <w:r>
+        <w:rPr>
+          <w:rFonts w:ascii="Times New Roman" w:hAnsi="Times New Roman" w:cs="Times New Roman"/>
+          <w:sz w:val="24"/>
+          <w:szCs w:val="24"/>
+        </w:rPr>
+        <w:t>No details about the test environment or system hardware are provided by the author</w:t>
+      </w:r>
+      <w:r>
+        <w:rPr>
+          <w:rFonts w:ascii="Times New Roman" w:hAnsi="Times New Roman" w:cs="Times New Roman"/>
+          <w:sz w:val="24"/>
+          <w:szCs w:val="24"/>
+        </w:rPr>
+        <w:t xml:space="preserve">s.  The authors should have included </w:t>
+      </w:r>
+      <w:r>
+        <w:rPr>
+          <w:rFonts w:ascii="Times New Roman" w:hAnsi="Times New Roman" w:cs="Times New Roman"/>
+          <w:sz w:val="24"/>
+          <w:szCs w:val="24"/>
+        </w:rPr>
+        <w:t xml:space="preserve">details of their operating system, computer model, number of processors, and amount of RAM available on the machine.  </w:t>
+      </w:r>
+    </w:p>
+    <w:p>
+      <w:pPr>
+        <w:spacing w:after="0"/>
+        <w:ind w:firstLine="720"/>
+        <w:rPr>
+          <w:rFonts w:ascii="Times New Roman" w:hAnsi="Times New Roman" w:cs="Times New Roman"/>
+          <w:sz w:val="24"/>
+          <w:szCs w:val="24"/>
+        </w:rPr>
+      </w:pPr>
+    </w:p>
+    <w:p>
+      <w:pPr>
+        <w:pStyle w:val="ListParagraph"/>
+        <w:numPr>
+          <w:ilvl w:val="1"/>
+          <w:numId w:val="2"/>
+        </w:numPr>
+        <w:spacing w:after="0"/>
+        <w:rPr>
+          <w:rFonts w:ascii="Times New Roman" w:hAnsi="Times New Roman" w:cs="Times New Roman"/>
+          <w:b/>
+          <w:sz w:val="24"/>
+          <w:szCs w:val="24"/>
+        </w:rPr>
+      </w:pPr>
+      <w:r>
+        <w:rPr>
+          <w:rFonts w:ascii="Times New Roman" w:hAnsi="Times New Roman" w:cs="Times New Roman"/>
+          <w:b/>
+          <w:sz w:val="24"/>
+          <w:szCs w:val="24"/>
+        </w:rPr>
+        <w:t>Salient details of data reduction and statistical analysis methods</w:t>
+      </w:r>
+      <w:r>
+        <w:rPr>
+          <w:rFonts w:ascii="Times New Roman" w:hAnsi="Times New Roman" w:cs="Times New Roman"/>
+          <w:b/>
+          <w:sz w:val="24"/>
+          <w:szCs w:val="24"/>
+        </w:rPr>
+        <w:t xml:space="preserve"> </w:t>
+      </w:r>
+    </w:p>
+    <w:p>
+      <w:pPr>
+        <w:spacing w:after="0"/>
+        <w:ind w:firstLine="720"/>
+        <w:rPr>
+          <w:rFonts w:ascii="Times New Roman" w:hAnsi="Times New Roman" w:cs="Times New Roman"/>
+          <w:sz w:val="24"/>
+          <w:szCs w:val="24"/>
+        </w:rPr>
+      </w:pPr>
+      <w:r>
+        <w:rPr>
+          <w:rFonts w:ascii="Times New Roman" w:hAnsi="Times New Roman" w:cs="Times New Roman"/>
+          <w:sz w:val="24"/>
+          <w:szCs w:val="24"/>
+        </w:rPr>
+        <w:lastRenderedPageBreak/>
+        <w:t>There was no data reduction or statistical analysis methods used in this work.  The only results presented within this work were the accuracy of classification tasks, and this does not need to be explained.</w:t>
+      </w:r>
+    </w:p>
+    <w:p>
+      <w:pPr>
+        <w:spacing w:after="0"/>
+        <w:ind w:firstLine="720"/>
+        <w:rPr>
+          <w:rFonts w:ascii="Times New Roman" w:hAnsi="Times New Roman" w:cs="Times New Roman"/>
+          <w:sz w:val="24"/>
+          <w:szCs w:val="24"/>
+        </w:rPr>
+      </w:pPr>
+    </w:p>
+    <w:p>
+      <w:pPr>
+        <w:pStyle w:val="ListParagraph"/>
+        <w:numPr>
+          <w:ilvl w:val="1"/>
+          <w:numId w:val="2"/>
+        </w:numPr>
+        <w:spacing w:after="0"/>
+        <w:rPr>
+          <w:rFonts w:ascii="Times New Roman" w:hAnsi="Times New Roman" w:cs="Times New Roman"/>
+          <w:b/>
+          <w:sz w:val="24"/>
+          <w:szCs w:val="24"/>
+        </w:rPr>
+      </w:pPr>
+      <w:r>
+        <w:rPr>
+          <w:rFonts w:ascii="Times New Roman" w:hAnsi="Times New Roman" w:cs="Times New Roman"/>
+          <w:b/>
+          <w:sz w:val="24"/>
+          <w:szCs w:val="24"/>
+        </w:rPr>
+        <w:t>Discussion of the adequacy of parameters such as precision level and grid resolution</w:t>
+      </w:r>
+    </w:p>
+    <w:p>
+      <w:pPr>
+        <w:spacing w:after="0"/>
+        <w:ind w:firstLine="720"/>
+        <w:rPr>
+          <w:rFonts w:ascii="Times New Roman" w:hAnsi="Times New Roman" w:cs="Times New Roman"/>
+          <w:sz w:val="24"/>
+          <w:szCs w:val="24"/>
+        </w:rPr>
+      </w:pPr>
+      <w:r>
+        <w:rPr>
+          <w:rFonts w:ascii="Times New Roman" w:hAnsi="Times New Roman" w:cs="Times New Roman"/>
+          <w:sz w:val="24"/>
+          <w:szCs w:val="24"/>
+        </w:rPr>
+        <w:t xml:space="preserve">The authors do not discuss portions of their experimental framework that did have parameters that could be tuned or changed.  </w:t>
+      </w:r>
+      <w:r>
+        <w:rPr>
+          <w:rFonts w:ascii="Times New Roman" w:hAnsi="Times New Roman" w:cs="Times New Roman"/>
+          <w:sz w:val="24"/>
+          <w:szCs w:val="24"/>
+        </w:rPr>
+        <w:t>The author’s extracted GIST features from each of the images as stated in the paper, but GIST has some possible parameters that are tuned but these were not discussed by the author’s.  It would have been nice to know the exact GI</w:t>
+      </w:r>
+      <w:r>
+        <w:rPr>
+          <w:rFonts w:ascii="Times New Roman" w:hAnsi="Times New Roman" w:cs="Times New Roman"/>
+          <w:sz w:val="24"/>
+          <w:szCs w:val="24"/>
+        </w:rPr>
+        <w:t xml:space="preserve">ST implementation that the author’s used with parameters provided.  The author’s do state the cost weights that they applied to each training example in the </w:t>
+      </w:r>
+      <w:proofErr w:type="spellStart"/>
+      <w:r>
+        <w:rPr>
+          <w:rFonts w:ascii="Times New Roman" w:hAnsi="Times New Roman" w:cs="Times New Roman"/>
+          <w:sz w:val="24"/>
+          <w:szCs w:val="24"/>
+        </w:rPr>
+        <w:t>RankSVM</w:t>
+      </w:r>
+      <w:proofErr w:type="spellEnd"/>
+      <w:r>
+        <w:rPr>
+          <w:rFonts w:ascii="Times New Roman" w:hAnsi="Times New Roman" w:cs="Times New Roman"/>
+          <w:sz w:val="24"/>
+          <w:szCs w:val="24"/>
+        </w:rPr>
+        <w:t xml:space="preserve"> implementation which was necessary and very helpful.  Therefore, the authors did not include parameters that were needed for rep</w:t>
+      </w:r>
+      <w:r>
+        <w:rPr>
+          <w:rFonts w:ascii="Times New Roman" w:hAnsi="Times New Roman" w:cs="Times New Roman"/>
+          <w:sz w:val="24"/>
+          <w:szCs w:val="24"/>
+        </w:rPr>
+        <w:t>lication only once that I encountered.</w:t>
+      </w:r>
+    </w:p>
+    <w:p>
+      <w:pPr>
+        <w:spacing w:after="0"/>
+        <w:ind w:firstLine="720"/>
+        <w:rPr>
+          <w:rFonts w:ascii="Times New Roman" w:hAnsi="Times New Roman" w:cs="Times New Roman"/>
+          <w:sz w:val="24"/>
+          <w:szCs w:val="24"/>
+        </w:rPr>
+      </w:pPr>
+    </w:p>
+    <w:p>
+      <w:pPr>
+        <w:pStyle w:val="ListParagraph"/>
+        <w:numPr>
+          <w:ilvl w:val="1"/>
+          <w:numId w:val="2"/>
+        </w:numPr>
+        <w:spacing w:after="0"/>
+        <w:rPr>
+          <w:rFonts w:ascii="Times New Roman" w:hAnsi="Times New Roman" w:cs="Times New Roman"/>
+          <w:b/>
+          <w:sz w:val="24"/>
+          <w:szCs w:val="24"/>
+        </w:rPr>
+      </w:pPr>
+      <w:r>
+        <w:rPr>
+          <w:rFonts w:ascii="Times New Roman" w:hAnsi="Times New Roman" w:cs="Times New Roman"/>
+          <w:b/>
+          <w:sz w:val="24"/>
+          <w:szCs w:val="24"/>
+        </w:rPr>
+        <w:t>Full Statement of Experimental Results</w:t>
+      </w:r>
+    </w:p>
+    <w:p>
+      <w:pPr>
+        <w:spacing w:after="0"/>
+        <w:ind w:firstLine="720"/>
+        <w:rPr>
+          <w:rFonts w:ascii="Times New Roman" w:hAnsi="Times New Roman" w:cs="Times New Roman"/>
+          <w:sz w:val="24"/>
+          <w:szCs w:val="24"/>
+        </w:rPr>
+      </w:pPr>
+      <w:r>
+        <w:rPr>
+          <w:rFonts w:ascii="Times New Roman" w:hAnsi="Times New Roman" w:cs="Times New Roman"/>
+          <w:sz w:val="24"/>
+          <w:szCs w:val="24"/>
+        </w:rPr>
+        <w:t>The author’s devote an entire 2 pages within their paper to discuss the results that they have presented.  They go through each result in detail and provide rational for what we see in each of the results figures.  The only thing that made reproducing these results slightly difficult is the absence of the actual numerical accuracies for each test.  The author’s present graphs that show the accuracies, but the scale is such that we can only estimate the accuracy of each test at to around 2% point accuracy.  It would be nice to be presented with a table of the actual numerical accuracies that the author’s found during their tests.</w:t>
+      </w:r>
+    </w:p>
+    <w:p>
+      <w:pPr>
+        <w:spacing w:after="0"/>
+        <w:ind w:firstLine="720"/>
+        <w:rPr>
+          <w:rFonts w:ascii="Times New Roman" w:hAnsi="Times New Roman" w:cs="Times New Roman"/>
+          <w:sz w:val="24"/>
+          <w:szCs w:val="24"/>
+        </w:rPr>
+      </w:pPr>
+    </w:p>
+    <w:p>
+      <w:pPr>
+        <w:pStyle w:val="ListParagraph"/>
+        <w:numPr>
+          <w:ilvl w:val="1"/>
+          <w:numId w:val="2"/>
+        </w:numPr>
+        <w:spacing w:after="0"/>
+        <w:rPr>
+          <w:rFonts w:ascii="Times New Roman" w:hAnsi="Times New Roman" w:cs="Times New Roman"/>
+          <w:b/>
+          <w:sz w:val="24"/>
+          <w:szCs w:val="24"/>
+        </w:rPr>
+      </w:pPr>
+      <w:r>
+        <w:rPr>
+          <w:rFonts w:ascii="Times New Roman" w:hAnsi="Times New Roman" w:cs="Times New Roman"/>
+          <w:b/>
+          <w:sz w:val="24"/>
+          <w:szCs w:val="24"/>
+        </w:rPr>
+        <w:t>Verification and Validation tests performed by the authors</w:t>
+      </w:r>
+    </w:p>
+    <w:p>
+      <w:pPr>
+        <w:spacing w:after="0"/>
+        <w:ind w:firstLine="720"/>
+        <w:rPr>
+          <w:rFonts w:ascii="Times New Roman" w:hAnsi="Times New Roman" w:cs="Times New Roman"/>
+          <w:b/>
+          <w:sz w:val="24"/>
+          <w:szCs w:val="24"/>
+        </w:rPr>
+      </w:pPr>
+      <w:r>
+        <w:rPr>
+          <w:rFonts w:ascii="Times New Roman" w:hAnsi="Times New Roman" w:cs="Times New Roman"/>
+          <w:sz w:val="24"/>
+          <w:szCs w:val="24"/>
+        </w:rPr>
+        <w:t>The authors do not discuss any verification and validation tests that they performed.  Their results were compared to previous baselines, and I believe that by completing these baselines they were able t</w:t>
+      </w:r>
+      <w:r>
+        <w:rPr>
+          <w:rFonts w:ascii="Times New Roman" w:hAnsi="Times New Roman" w:cs="Times New Roman"/>
+          <w:sz w:val="24"/>
+          <w:szCs w:val="24"/>
+        </w:rPr>
+        <w:t>o validate their test pipeline.</w:t>
+      </w:r>
+    </w:p>
+    <w:p>
+      <w:pPr>
+        <w:spacing w:after="0"/>
+        <w:ind w:firstLine="720"/>
+        <w:rPr>
+          <w:rFonts w:ascii="Times New Roman" w:hAnsi="Times New Roman" w:cs="Times New Roman"/>
+          <w:b/>
+          <w:sz w:val="24"/>
+          <w:szCs w:val="24"/>
+        </w:rPr>
+      </w:pPr>
+    </w:p>
+    <w:p>
+      <w:pPr>
+        <w:pStyle w:val="ListParagraph"/>
+        <w:numPr>
+          <w:ilvl w:val="1"/>
+          <w:numId w:val="2"/>
+        </w:numPr>
+        <w:spacing w:after="0"/>
+        <w:ind w:left="1260" w:hanging="540"/>
+        <w:rPr>
+          <w:rFonts w:ascii="Times New Roman" w:hAnsi="Times New Roman" w:cs="Times New Roman"/>
+          <w:b/>
+          <w:sz w:val="24"/>
+          <w:szCs w:val="24"/>
+        </w:rPr>
+      </w:pPr>
+      <w:r>
+        <w:rPr>
+          <w:rFonts w:ascii="Times New Roman" w:hAnsi="Times New Roman" w:cs="Times New Roman"/>
+          <w:b/>
+          <w:sz w:val="24"/>
+          <w:szCs w:val="24"/>
+        </w:rPr>
+        <w:t>Availability of computer code, input data and output data, with some reasonable level of documentation</w:t>
+      </w:r>
+    </w:p>
+    <w:p>
+      <w:pPr>
+        <w:spacing w:after="0"/>
+        <w:ind w:firstLine="720"/>
+        <w:rPr>
+          <w:rFonts w:ascii="Times New Roman" w:hAnsi="Times New Roman" w:cs="Times New Roman"/>
+          <w:sz w:val="24"/>
+          <w:szCs w:val="24"/>
+        </w:rPr>
+      </w:pPr>
+      <w:r>
+        <w:rPr>
+          <w:rFonts w:ascii="Times New Roman" w:hAnsi="Times New Roman" w:cs="Times New Roman"/>
+          <w:sz w:val="24"/>
+          <w:szCs w:val="24"/>
+        </w:rPr>
+        <w:t xml:space="preserve">The authors have made their input data readily available with an adequate level of documentation.  The raw images are provided, with their extracted features, learned ranking weights, rank scores, and which images were used for training, and ground truth image categories.   This data is very well documented, and I was able to easily make use of this. </w:t>
+      </w:r>
+      <w:r>
+        <w:rPr>
+          <w:rFonts w:ascii="Times New Roman" w:hAnsi="Times New Roman" w:cs="Times New Roman"/>
+          <w:sz w:val="24"/>
+          <w:szCs w:val="24"/>
+        </w:rPr>
+        <w:t xml:space="preserve"> The only suggestion to the authors</w:t>
+      </w:r>
+      <w:r>
+        <w:rPr>
+          <w:rFonts w:ascii="Times New Roman" w:hAnsi="Times New Roman" w:cs="Times New Roman"/>
+          <w:sz w:val="24"/>
+          <w:szCs w:val="24"/>
+        </w:rPr>
+        <w:t xml:space="preserve"> is to include the training scheme that was used to create this data.</w:t>
+      </w:r>
+    </w:p>
+    <w:p>
+      <w:pPr>
+        <w:spacing w:after="0"/>
+        <w:ind w:firstLine="720"/>
+        <w:rPr>
+          <w:rFonts w:ascii="Times New Roman" w:hAnsi="Times New Roman" w:cs="Times New Roman"/>
+          <w:sz w:val="24"/>
+          <w:szCs w:val="24"/>
+        </w:rPr>
+      </w:pPr>
+      <w:r>
+        <w:rPr>
+          <w:rFonts w:ascii="Times New Roman" w:hAnsi="Times New Roman" w:cs="Times New Roman"/>
+          <w:sz w:val="24"/>
+          <w:szCs w:val="24"/>
+        </w:rPr>
+        <w:t xml:space="preserve">The only portion of code that the authors have made readily available is their modification of Olivier Chappelle’s </w:t>
+      </w:r>
+      <w:proofErr w:type="spellStart"/>
+      <w:r>
+        <w:rPr>
+          <w:rFonts w:ascii="Times New Roman" w:hAnsi="Times New Roman" w:cs="Times New Roman"/>
+          <w:sz w:val="24"/>
+          <w:szCs w:val="24"/>
+        </w:rPr>
+        <w:t>RankSVM</w:t>
+      </w:r>
+      <w:proofErr w:type="spellEnd"/>
+      <w:r>
+        <w:rPr>
+          <w:rFonts w:ascii="Times New Roman" w:hAnsi="Times New Roman" w:cs="Times New Roman"/>
+          <w:sz w:val="24"/>
+          <w:szCs w:val="24"/>
+        </w:rPr>
+        <w:t xml:space="preserve"> implementation. This code is very well commented and easy to use. </w:t>
+      </w:r>
+    </w:p>
+    <w:p>
+      <w:pPr>
+        <w:spacing w:after="0"/>
+        <w:ind w:firstLine="720"/>
+        <w:rPr>
+          <w:rFonts w:ascii="Times New Roman" w:hAnsi="Times New Roman" w:cs="Times New Roman"/>
+          <w:sz w:val="24"/>
+          <w:szCs w:val="24"/>
+        </w:rPr>
+      </w:pPr>
+      <w:r>
+        <w:rPr>
+          <w:rFonts w:ascii="Times New Roman" w:hAnsi="Times New Roman" w:cs="Times New Roman"/>
+          <w:sz w:val="24"/>
+          <w:szCs w:val="24"/>
+        </w:rPr>
+        <w:lastRenderedPageBreak/>
+        <w:t xml:space="preserve">However, there is a major issue with the amount of code that they make freely available.  Their </w:t>
+      </w:r>
+      <w:proofErr w:type="spellStart"/>
+      <w:r>
+        <w:rPr>
+          <w:rFonts w:ascii="Times New Roman" w:hAnsi="Times New Roman" w:cs="Times New Roman"/>
+          <w:sz w:val="24"/>
+          <w:szCs w:val="24"/>
+        </w:rPr>
+        <w:t>RankSVM</w:t>
+      </w:r>
+      <w:proofErr w:type="spellEnd"/>
+      <w:r>
+        <w:rPr>
+          <w:rFonts w:ascii="Times New Roman" w:hAnsi="Times New Roman" w:cs="Times New Roman"/>
+          <w:sz w:val="24"/>
+          <w:szCs w:val="24"/>
+        </w:rPr>
+        <w:t xml:space="preserve"> modification is only about six added lines from the original code, and therefore upwards of 90% of their code has not been shared publicly.  It would have made my reproduction efforts much easier to have their implementation to reference.  I am able to get results that are similar to their results, but only when I use many more training category pairs than they use, as can be seen in Section 3.4.  Therefore, it would have been very useful to have their implementation of the experiments to </w:t>
+      </w:r>
+      <w:r>
+        <w:rPr>
+          <w:rFonts w:ascii="Times New Roman" w:hAnsi="Times New Roman" w:cs="Times New Roman"/>
+          <w:sz w:val="24"/>
+          <w:szCs w:val="24"/>
+        </w:rPr>
+        <w:t>check my work against.  This would have made rep</w:t>
+      </w:r>
+      <w:r>
+        <w:rPr>
+          <w:rFonts w:ascii="Times New Roman" w:hAnsi="Times New Roman" w:cs="Times New Roman"/>
+          <w:sz w:val="24"/>
+          <w:szCs w:val="24"/>
+        </w:rPr>
+        <w:t>lication very simple and easy.</w:t>
+      </w:r>
+    </w:p>
+    <w:p>
+      <w:pPr>
+        <w:spacing w:after="0"/>
+        <w:ind w:firstLine="720"/>
+        <w:rPr>
+          <w:rFonts w:ascii="Times New Roman" w:hAnsi="Times New Roman" w:cs="Times New Roman"/>
+          <w:sz w:val="24"/>
+          <w:szCs w:val="24"/>
+        </w:rPr>
+      </w:pPr>
+    </w:p>
+    <w:p>
+      <w:pPr>
+        <w:pStyle w:val="ListParagraph"/>
+        <w:numPr>
+          <w:ilvl w:val="1"/>
+          <w:numId w:val="2"/>
+        </w:numPr>
+        <w:spacing w:after="0"/>
+        <w:ind w:left="1260" w:hanging="540"/>
+        <w:rPr>
+          <w:rFonts w:ascii="Times New Roman" w:hAnsi="Times New Roman" w:cs="Times New Roman"/>
+          <w:b/>
+          <w:sz w:val="24"/>
+          <w:szCs w:val="24"/>
+        </w:rPr>
+      </w:pPr>
+      <w:proofErr w:type="spellStart"/>
+      <w:r>
+        <w:rPr>
+          <w:rFonts w:ascii="Times New Roman" w:hAnsi="Times New Roman" w:cs="Times New Roman"/>
+          <w:b/>
+          <w:sz w:val="24"/>
+          <w:szCs w:val="24"/>
+        </w:rPr>
+        <w:t>Curation</w:t>
+      </w:r>
+      <w:proofErr w:type="spellEnd"/>
+      <w:r>
+        <w:rPr>
+          <w:rFonts w:ascii="Times New Roman" w:hAnsi="Times New Roman" w:cs="Times New Roman"/>
+          <w:b/>
+          <w:sz w:val="24"/>
+          <w:szCs w:val="24"/>
+        </w:rPr>
+        <w:t>: Where are code and data available</w:t>
+      </w:r>
+      <w:r>
+        <w:rPr>
+          <w:rFonts w:ascii="Times New Roman" w:hAnsi="Times New Roman" w:cs="Times New Roman"/>
+          <w:b/>
+          <w:sz w:val="24"/>
+          <w:szCs w:val="24"/>
+        </w:rPr>
+        <w:t>? With what expected persistence and longevity? Is there a site for future updates?</w:t>
+      </w:r>
+    </w:p>
+    <w:p>
+      <w:pPr>
+        <w:spacing w:after="0"/>
+        <w:ind w:firstLine="720"/>
+        <w:rPr>
+          <w:rFonts w:ascii="Times New Roman" w:hAnsi="Times New Roman" w:cs="Times New Roman"/>
+          <w:sz w:val="24"/>
+          <w:szCs w:val="24"/>
+        </w:rPr>
+      </w:pPr>
+      <w:r>
+        <w:rPr>
+          <w:rFonts w:ascii="Times New Roman" w:hAnsi="Times New Roman" w:cs="Times New Roman"/>
+          <w:sz w:val="24"/>
+          <w:szCs w:val="24"/>
+        </w:rPr>
+        <w:t xml:space="preserve">The code and data that is described in section 5.10 and throughout this paper can be found </w:t>
+      </w:r>
+      <w:r>
+        <w:rPr>
+          <w:rFonts w:ascii="Times New Roman" w:hAnsi="Times New Roman" w:cs="Times New Roman"/>
+          <w:sz w:val="24"/>
+          <w:szCs w:val="24"/>
+        </w:rPr>
+        <w:t>at (</w:t>
+      </w:r>
+      <w:hyperlink r:id="rId19" w:history="1">
+        <w:r>
+          <w:rPr>
+            <w:rStyle w:val="Hyperlink"/>
+            <w:rFonts w:ascii="Times New Roman" w:hAnsi="Times New Roman" w:cs="Times New Roman"/>
+            <w:sz w:val="24"/>
+            <w:szCs w:val="24"/>
+          </w:rPr>
+          <w:t>http://filebox.ece.vt.edu/~parikh/relative.html</w:t>
+        </w:r>
+      </w:hyperlink>
+      <w:r>
+        <w:rPr>
+          <w:rFonts w:ascii="Times New Roman" w:hAnsi="Times New Roman" w:cs="Times New Roman"/>
+          <w:sz w:val="24"/>
+          <w:szCs w:val="24"/>
+        </w:rPr>
+        <w:t>)</w:t>
+      </w:r>
+      <w:r>
+        <w:rPr>
+          <w:rFonts w:ascii="Times New Roman" w:hAnsi="Times New Roman" w:cs="Times New Roman"/>
+          <w:sz w:val="24"/>
+          <w:szCs w:val="24"/>
+        </w:rPr>
+        <w:t xml:space="preserve">.  This website is well organized and easy to find the data that is used in the experiments.  It seems to me that this website will remain updated with information into the future.  If the author were to upload their code to the website it would be very nice to have a version controlled implementation.  If the authors were to include their code in the website I would </w:t>
+      </w:r>
+      <w:r>
+        <w:rPr>
+          <w:rFonts w:ascii="Times New Roman" w:hAnsi="Times New Roman" w:cs="Times New Roman"/>
+          <w:sz w:val="24"/>
+          <w:szCs w:val="24"/>
+        </w:rPr>
+        <w:t xml:space="preserve">suggest using </w:t>
+      </w:r>
+      <w:proofErr w:type="spellStart"/>
+      <w:r>
+        <w:rPr>
+          <w:rFonts w:ascii="Times New Roman" w:hAnsi="Times New Roman" w:cs="Times New Roman"/>
+          <w:sz w:val="24"/>
+          <w:szCs w:val="24"/>
+        </w:rPr>
+        <w:t>Github</w:t>
+      </w:r>
+      <w:proofErr w:type="spellEnd"/>
+      <w:r>
+        <w:rPr>
+          <w:rFonts w:ascii="Times New Roman" w:hAnsi="Times New Roman" w:cs="Times New Roman"/>
+          <w:sz w:val="24"/>
+          <w:szCs w:val="24"/>
+        </w:rPr>
+        <w:t xml:space="preserve"> for versioning control, and for allowing Computer Vision researchers to make enhancements with ease.</w:t>
+      </w:r>
+    </w:p>
+    <w:p>
+      <w:pPr>
+        <w:spacing w:after="0"/>
+        <w:ind w:firstLine="720"/>
+        <w:rPr>
+          <w:rFonts w:ascii="Times New Roman" w:hAnsi="Times New Roman" w:cs="Times New Roman"/>
+          <w:sz w:val="24"/>
+          <w:szCs w:val="24"/>
+        </w:rPr>
+      </w:pPr>
+    </w:p>
+    <w:p>
+      <w:pPr>
+        <w:pStyle w:val="ListParagraph"/>
+        <w:numPr>
+          <w:ilvl w:val="1"/>
+          <w:numId w:val="2"/>
+        </w:numPr>
+        <w:tabs>
+          <w:tab w:val="left" w:pos="1260"/>
+        </w:tabs>
+        <w:spacing w:after="0"/>
+        <w:ind w:left="1260" w:hanging="540"/>
+        <w:rPr>
+          <w:rFonts w:ascii="Times New Roman" w:hAnsi="Times New Roman" w:cs="Times New Roman"/>
+          <w:b/>
+          <w:sz w:val="24"/>
+          <w:szCs w:val="24"/>
+        </w:rPr>
+      </w:pPr>
+      <w:r>
+        <w:rPr>
+          <w:rFonts w:ascii="Times New Roman" w:hAnsi="Times New Roman" w:cs="Times New Roman"/>
+          <w:b/>
+          <w:sz w:val="24"/>
+          <w:szCs w:val="24"/>
+        </w:rPr>
+        <w:t>Instructions for completing computational experiments within the paper</w:t>
+      </w:r>
+    </w:p>
+    <w:p>
+      <w:pPr>
+        <w:spacing w:after="0"/>
+        <w:ind w:firstLine="720"/>
+        <w:rPr>
+          <w:rFonts w:ascii="Times New Roman" w:hAnsi="Times New Roman" w:cs="Times New Roman"/>
+          <w:sz w:val="24"/>
+          <w:szCs w:val="24"/>
+        </w:rPr>
+      </w:pPr>
+      <w:r>
+        <w:rPr>
+          <w:rFonts w:ascii="Times New Roman" w:hAnsi="Times New Roman" w:cs="Times New Roman"/>
+          <w:sz w:val="24"/>
+          <w:szCs w:val="24"/>
+        </w:rPr>
+        <w:t xml:space="preserve">The instructions given by the author’s and ability to which this paper was reproducible can be seen in Section 3 of this paper.  Suggestions for making this work more </w:t>
+      </w:r>
+      <w:r>
+        <w:rPr>
+          <w:rFonts w:ascii="Times New Roman" w:hAnsi="Times New Roman" w:cs="Times New Roman"/>
+          <w:sz w:val="24"/>
+          <w:szCs w:val="24"/>
+        </w:rPr>
+        <w:t>easily reproduced</w:t>
+      </w:r>
+      <w:r>
+        <w:rPr>
+          <w:rFonts w:ascii="Times New Roman" w:hAnsi="Times New Roman" w:cs="Times New Roman"/>
+          <w:sz w:val="24"/>
+          <w:szCs w:val="24"/>
+        </w:rPr>
+        <w:t xml:space="preserve"> are also present within this section.</w:t>
+      </w:r>
+    </w:p>
+    <w:p>
+      <w:pPr>
+        <w:spacing w:after="0"/>
+        <w:ind w:firstLine="720"/>
+        <w:rPr>
+          <w:rFonts w:ascii="Times New Roman" w:hAnsi="Times New Roman" w:cs="Times New Roman"/>
+          <w:b/>
+          <w:sz w:val="24"/>
+          <w:szCs w:val="24"/>
+        </w:rPr>
+      </w:pPr>
+    </w:p>
+    <w:p>
+      <w:pPr>
+        <w:pStyle w:val="ListParagraph"/>
+        <w:numPr>
+          <w:ilvl w:val="1"/>
+          <w:numId w:val="2"/>
+        </w:numPr>
+        <w:spacing w:after="0"/>
+        <w:ind w:left="1260" w:hanging="540"/>
+        <w:rPr>
+          <w:rFonts w:ascii="Times New Roman" w:hAnsi="Times New Roman" w:cs="Times New Roman"/>
+          <w:b/>
+          <w:sz w:val="24"/>
+          <w:szCs w:val="24"/>
+        </w:rPr>
+      </w:pPr>
+      <w:r>
+        <w:rPr>
+          <w:rFonts w:ascii="Times New Roman" w:hAnsi="Times New Roman" w:cs="Times New Roman"/>
+          <w:b/>
+          <w:sz w:val="24"/>
+          <w:szCs w:val="24"/>
+        </w:rPr>
+        <w:t xml:space="preserve">Terms of use and licensing </w:t>
+      </w:r>
+    </w:p>
+    <w:p>
+      <w:pPr>
+        <w:spacing w:after="0"/>
+        <w:rPr>
+          <w:rFonts w:ascii="Times New Roman" w:hAnsi="Times New Roman" w:cs="Times New Roman"/>
+          <w:sz w:val="24"/>
+          <w:szCs w:val="24"/>
+        </w:rPr>
+      </w:pPr>
+      <w:r>
+        <w:rPr>
+          <w:rFonts w:ascii="Times New Roman" w:hAnsi="Times New Roman" w:cs="Times New Roman"/>
+          <w:sz w:val="24"/>
+          <w:szCs w:val="24"/>
+        </w:rPr>
+        <w:tab/>
+      </w:r>
+      <w:r>
+        <w:rPr>
+          <w:rFonts w:ascii="Times New Roman" w:hAnsi="Times New Roman" w:cs="Times New Roman"/>
+          <w:sz w:val="24"/>
+          <w:szCs w:val="24"/>
+        </w:rPr>
+        <w:t xml:space="preserve">Since the author’s do not provide code except for slightly modified work of </w:t>
+      </w:r>
+      <w:proofErr w:type="spellStart"/>
+      <w:proofErr w:type="gramStart"/>
+      <w:r>
+        <w:rPr>
+          <w:rFonts w:ascii="Times New Roman" w:hAnsi="Times New Roman" w:cs="Times New Roman"/>
+          <w:sz w:val="24"/>
+          <w:szCs w:val="24"/>
+        </w:rPr>
+        <w:t>an other</w:t>
+      </w:r>
+      <w:proofErr w:type="spellEnd"/>
+      <w:proofErr w:type="gramEnd"/>
+      <w:r>
+        <w:rPr>
+          <w:rFonts w:ascii="Times New Roman" w:hAnsi="Times New Roman" w:cs="Times New Roman"/>
+          <w:sz w:val="24"/>
+          <w:szCs w:val="24"/>
+        </w:rPr>
+        <w:t xml:space="preserve"> author they have very little licensing attached to their work.  The licenses from the original release of the datasets still hold on their dataset, and the original license of the </w:t>
+      </w:r>
+      <w:proofErr w:type="spellStart"/>
+      <w:r>
+        <w:rPr>
+          <w:rFonts w:ascii="Times New Roman" w:hAnsi="Times New Roman" w:cs="Times New Roman"/>
+          <w:sz w:val="24"/>
+          <w:szCs w:val="24"/>
+        </w:rPr>
+        <w:t>RankSVM</w:t>
+      </w:r>
+      <w:proofErr w:type="spellEnd"/>
+      <w:r>
+        <w:rPr>
+          <w:rFonts w:ascii="Times New Roman" w:hAnsi="Times New Roman" w:cs="Times New Roman"/>
+          <w:sz w:val="24"/>
+          <w:szCs w:val="24"/>
+        </w:rPr>
+        <w:t xml:space="preserve"> implementation still holds.</w:t>
+      </w:r>
+      <w:r>
+        <w:rPr>
+          <w:rFonts w:ascii="Times New Roman" w:hAnsi="Times New Roman" w:cs="Times New Roman"/>
+          <w:sz w:val="24"/>
+          <w:szCs w:val="24"/>
+        </w:rPr>
+        <w:t xml:space="preserve">  Therefore, the author’s did not need to put a new licensing structure on what </w:t>
+      </w:r>
+      <w:r>
+        <w:rPr>
+          <w:rFonts w:ascii="Times New Roman" w:hAnsi="Times New Roman" w:cs="Times New Roman"/>
+          <w:sz w:val="24"/>
+          <w:szCs w:val="24"/>
+        </w:rPr>
+        <w:t>they released, and did not do so.</w:t>
+      </w:r>
+    </w:p>
+    <w:p>
+      <w:pPr>
+        <w:spacing w:after="0"/>
+        <w:rPr>
+          <w:rFonts w:ascii="Times New Roman" w:hAnsi="Times New Roman" w:cs="Times New Roman"/>
+          <w:sz w:val="24"/>
+          <w:szCs w:val="24"/>
+        </w:rPr>
+      </w:pPr>
+    </w:p>
+    <w:p>
+      <w:pPr>
+        <w:pStyle w:val="ListParagraph"/>
+        <w:numPr>
+          <w:ilvl w:val="1"/>
+          <w:numId w:val="2"/>
+        </w:numPr>
+        <w:spacing w:after="0"/>
+        <w:ind w:left="1260" w:hanging="540"/>
+        <w:rPr>
+          <w:rFonts w:ascii="Times New Roman" w:hAnsi="Times New Roman" w:cs="Times New Roman"/>
+          <w:b/>
+          <w:sz w:val="24"/>
+          <w:szCs w:val="24"/>
+        </w:rPr>
+      </w:pPr>
+      <w:r>
+        <w:rPr>
+          <w:rFonts w:ascii="Times New Roman" w:hAnsi="Times New Roman" w:cs="Times New Roman"/>
+          <w:b/>
+          <w:sz w:val="24"/>
+          <w:szCs w:val="24"/>
+        </w:rPr>
+        <w:t>Avenues of exploration examined throughout the development, including information about negative findings</w:t>
+      </w:r>
+    </w:p>
+    <w:p>
+      <w:pPr>
+        <w:spacing w:after="0"/>
+        <w:ind w:firstLine="720"/>
+        <w:rPr>
+          <w:rFonts w:ascii="Times New Roman" w:hAnsi="Times New Roman" w:cs="Times New Roman"/>
+          <w:sz w:val="24"/>
+          <w:szCs w:val="24"/>
+        </w:rPr>
+      </w:pPr>
+      <w:r>
+        <w:rPr>
+          <w:rFonts w:ascii="Times New Roman" w:hAnsi="Times New Roman" w:cs="Times New Roman"/>
+          <w:sz w:val="24"/>
+          <w:szCs w:val="24"/>
+        </w:rPr>
+        <w:t xml:space="preserve">The authors discuss their findings in detail throughout the results section.  They offer some avenues for future work within their conclusion section.  They have little no negative findings throughout the paper.  </w:t>
+      </w:r>
+    </w:p>
+    <w:p>
+      <w:pPr>
+        <w:spacing w:after="0"/>
+        <w:ind w:firstLine="720"/>
+        <w:rPr>
+          <w:rFonts w:ascii="Times New Roman" w:hAnsi="Times New Roman" w:cs="Times New Roman"/>
+          <w:sz w:val="24"/>
+          <w:szCs w:val="24"/>
+        </w:rPr>
+      </w:pPr>
+    </w:p>
+    <w:p>
+      <w:pPr>
+        <w:pStyle w:val="ListParagraph"/>
+        <w:numPr>
+          <w:ilvl w:val="1"/>
+          <w:numId w:val="2"/>
+        </w:numPr>
+        <w:spacing w:after="0"/>
+        <w:ind w:left="1260" w:hanging="540"/>
+        <w:rPr>
+          <w:rFonts w:ascii="Times New Roman" w:hAnsi="Times New Roman" w:cs="Times New Roman"/>
+          <w:b/>
+          <w:sz w:val="24"/>
+          <w:szCs w:val="24"/>
+        </w:rPr>
+      </w:pPr>
+      <w:r>
+        <w:rPr>
+          <w:rFonts w:ascii="Times New Roman" w:hAnsi="Times New Roman" w:cs="Times New Roman"/>
+          <w:b/>
+          <w:sz w:val="24"/>
+          <w:szCs w:val="24"/>
+        </w:rPr>
+        <w:t>Proper Citation of all code and data used, including that generated by the authors.</w:t>
+      </w:r>
+    </w:p>
+    <w:p>
+      <w:pPr>
+        <w:spacing w:after="0"/>
+        <w:ind w:firstLine="720"/>
+        <w:rPr>
+          <w:rFonts w:ascii="Times New Roman" w:hAnsi="Times New Roman" w:cs="Times New Roman"/>
+          <w:sz w:val="24"/>
+          <w:szCs w:val="24"/>
+        </w:rPr>
+      </w:pPr>
+      <w:r>
+        <w:rPr>
+          <w:rFonts w:ascii="Times New Roman" w:hAnsi="Times New Roman" w:cs="Times New Roman"/>
+          <w:sz w:val="24"/>
+          <w:szCs w:val="24"/>
+        </w:rPr>
+        <w:lastRenderedPageBreak/>
+        <w:t xml:space="preserve">The authors cited all of the code and data properly, which made it easy to access the data that they used, and the </w:t>
+      </w:r>
+      <w:proofErr w:type="spellStart"/>
+      <w:r>
+        <w:rPr>
+          <w:rFonts w:ascii="Times New Roman" w:hAnsi="Times New Roman" w:cs="Times New Roman"/>
+          <w:sz w:val="24"/>
+          <w:szCs w:val="24"/>
+        </w:rPr>
+        <w:t>RankSVM</w:t>
+      </w:r>
+      <w:proofErr w:type="spellEnd"/>
+      <w:r>
+        <w:rPr>
+          <w:rFonts w:ascii="Times New Roman" w:hAnsi="Times New Roman" w:cs="Times New Roman"/>
+          <w:sz w:val="24"/>
+          <w:szCs w:val="24"/>
+        </w:rPr>
+        <w:t xml:space="preserve"> implementation that they modified.</w:t>
+      </w:r>
+      <w:r>
+        <w:rPr>
+          <w:rFonts w:ascii="Times New Roman" w:hAnsi="Times New Roman" w:cs="Times New Roman"/>
+          <w:sz w:val="24"/>
+          <w:szCs w:val="24"/>
+        </w:rPr>
+        <w:t xml:space="preserve">  The authors also did a good job of citing other relevant works within the field.</w:t>
+      </w:r>
+    </w:p>
+    <w:p>
+      <w:pPr>
+        <w:spacing w:after="0"/>
+        <w:ind w:firstLine="720"/>
+        <w:rPr>
+          <w:rFonts w:ascii="Times New Roman" w:hAnsi="Times New Roman" w:cs="Times New Roman"/>
+          <w:sz w:val="24"/>
+          <w:szCs w:val="24"/>
+        </w:rPr>
+      </w:pPr>
+    </w:p>
+    <w:p>
+      <w:pPr>
+        <w:spacing w:after="0"/>
+        <w:ind w:firstLine="720"/>
+        <w:rPr>
+          <w:rFonts w:ascii="Times New Roman" w:hAnsi="Times New Roman" w:cs="Times New Roman"/>
+          <w:sz w:val="24"/>
+          <w:szCs w:val="24"/>
+        </w:rPr>
+      </w:pPr>
+    </w:p>
+    <w:p>
+      <w:pPr>
+        <w:spacing w:after="0"/>
+        <w:ind w:firstLine="720"/>
+        <w:rPr>
+          <w:rFonts w:ascii="Times New Roman" w:hAnsi="Times New Roman" w:cs="Times New Roman"/>
+          <w:sz w:val="24"/>
+          <w:szCs w:val="24"/>
+        </w:rPr>
+      </w:pPr>
+    </w:p>
+    <w:p>
+      <w:pPr>
+        <w:spacing w:after="0"/>
+        <w:ind w:firstLine="720"/>
+        <w:rPr>
+          <w:rFonts w:ascii="Times New Roman" w:hAnsi="Times New Roman" w:cs="Times New Roman"/>
+          <w:sz w:val="24"/>
+          <w:szCs w:val="24"/>
+        </w:rPr>
+      </w:pPr>
+    </w:p>
+    <w:p>
+      <w:pPr>
+        <w:spacing w:after="0"/>
+        <w:ind w:left="720"/>
+        <w:rPr>
+          <w:rFonts w:ascii="Times New Roman" w:hAnsi="Times New Roman" w:cs="Times New Roman"/>
+          <w:sz w:val="24"/>
+          <w:szCs w:val="24"/>
+        </w:rPr>
+      </w:pPr>
+    </w:p>
+    <w:p>
+      <w:pPr>
+        <w:spacing w:after="0"/>
+        <w:ind w:left="720"/>
+        <w:rPr>
+          <w:rFonts w:ascii="Times New Roman" w:hAnsi="Times New Roman" w:cs="Times New Roman"/>
+          <w:b/>
+          <w:sz w:val="24"/>
+          <w:szCs w:val="24"/>
+        </w:rPr>
+      </w:pPr>
+    </w:p>
+    <w:p>
+      <w:pPr>
+        <w:spacing w:after="0"/>
+        <w:ind w:firstLine="720"/>
+        <w:rPr>
+          <w:rFonts w:ascii="Times New Roman" w:hAnsi="Times New Roman" w:cs="Times New Roman"/>
+          <w:sz w:val="24"/>
+          <w:szCs w:val="24"/>
+        </w:rPr>
+      </w:pPr>
+    </w:p>
+    <w:p>
+      <w:pPr>
+        <w:spacing w:after="0"/>
+        <w:ind w:firstLine="720"/>
+        <w:rPr>
+          <w:rFonts w:ascii="Times New Roman" w:hAnsi="Times New Roman" w:cs="Times New Roman"/>
+          <w:sz w:val="24"/>
+          <w:szCs w:val="24"/>
+        </w:rPr>
+      </w:pPr>
+    </w:p>
+    <w:p>
+      <w:pPr>
+        <w:spacing w:after="0"/>
+        <w:rPr>
+          <w:rFonts w:ascii="Times New Roman" w:hAnsi="Times New Roman" w:cs="Times New Roman"/>
+          <w:sz w:val="24"/>
+          <w:szCs w:val="24"/>
+        </w:rPr>
+      </w:pPr>
     </w:p>
     <w:sectPr>
       <w:pgSz w:w="12240" w:h="15840"/>
@@ -8093,7 +11235,7 @@
   <w:abstractNum w:abstractNumId="1">
     <w:nsid w:val="469911E0"/>
     <w:multiLevelType w:val="multilevel"/>
-    <w:tmpl w:val="0B6C9B1E"/>
+    <w:tmpl w:val="DF346A0E"/>
     <w:lvl w:ilvl="0">
       <w:start w:val="1"/>
       <w:numFmt w:val="decimal"/>
@@ -8117,6 +11259,7 @@
       </w:pPr>
       <w:rPr>
         <w:rFonts w:hint="default"/>
+        <w:b/>
       </w:rPr>
     </w:lvl>
     <w:lvl w:ilvl="2">
@@ -9337,7 +12480,7 @@
 </file>
 
 <file path=customXml/itemProps1.xml><?xml version="1.0" encoding="utf-8"?>
-<ds:datastoreItem xmlns:ds="http://schemas.openxmlformats.org/officeDocument/2006/customXml" ds:itemID="{13B40698-8968-4EAF-A57A-914FE3C0458A}">
+<ds:datastoreItem xmlns:ds="http://schemas.openxmlformats.org/officeDocument/2006/customXml" ds:itemID="{1370FAD2-6059-4248-91B3-A439A58140CE}">
   <ds:schemaRefs>
     <ds:schemaRef ds:uri="http://schemas.openxmlformats.org/officeDocument/2006/bibliography"/>
   </ds:schemaRefs>

</xml_diff>

<commit_message>
Added new Readme and the final paper
</commit_message>
<xml_diff>
--- a/Final/Relative Attributes Paper.docx
+++ b/Final/Relative Attributes Paper.docx
@@ -189,13 +189,14 @@
         </w:rPr>
         <w:tab/>
       </w:r>
+      <w:bookmarkStart w:id="0" w:name="_GoBack"/>
       <w:r>
         <w:rPr>
           <w:rFonts w:ascii="Times New Roman" w:hAnsi="Times New Roman"/>
           <w:sz w:val="24"/>
           <w:szCs w:val="24"/>
         </w:rPr>
-        <w:t>“Relative Attributes” has quickly become a seminal paper within the field of Computer Vision and Visual Search and Retrieval.  This work was given the Marr Prize for Best Paper at the International Conference on Computer Vision in 2011, and has since been sited almost 50 times in 2 years.  The work presents a novel and intuitive framework for zero-shot learning, which is learning to classify or retrieve an image that a computer system has never seen before.  This is obvi</w:t>
+        <w:t>“Relative Attributes”</w:t>
       </w:r>
       <w:r>
         <w:rPr>
@@ -203,15 +204,69 @@
           <w:sz w:val="24"/>
           <w:szCs w:val="24"/>
         </w:rPr>
-        <w:t xml:space="preserve">ously a very difficult task, but the author’s propose a framework that is both novel and intuitive.  However, some very simple adjustments can be made to their </w:t>
-      </w:r>
+        <w:t xml:space="preserve"> </w:t>
+      </w:r>
+      <w:sdt>
+        <w:sdtPr>
+          <w:rPr>
+            <w:rFonts w:ascii="Times New Roman" w:hAnsi="Times New Roman"/>
+            <w:sz w:val="24"/>
+            <w:szCs w:val="24"/>
+          </w:rPr>
+          <w:id w:val="-1916238224"/>
+          <w:citation/>
+        </w:sdtPr>
+        <w:sdtContent>
+          <w:r>
+            <w:rPr>
+              <w:rFonts w:ascii="Times New Roman" w:hAnsi="Times New Roman"/>
+              <w:sz w:val="24"/>
+              <w:szCs w:val="24"/>
+            </w:rPr>
+            <w:fldChar w:fldCharType="begin"/>
+          </w:r>
+          <w:r>
+            <w:rPr>
+              <w:rFonts w:ascii="Times New Roman" w:hAnsi="Times New Roman"/>
+              <w:sz w:val="24"/>
+              <w:szCs w:val="24"/>
+            </w:rPr>
+            <w:instrText xml:space="preserve">CITATION DPa11 \l 1033 </w:instrText>
+          </w:r>
+          <w:r>
+            <w:rPr>
+              <w:rFonts w:ascii="Times New Roman" w:hAnsi="Times New Roman"/>
+              <w:sz w:val="24"/>
+              <w:szCs w:val="24"/>
+            </w:rPr>
+            <w:fldChar w:fldCharType="separate"/>
+          </w:r>
+          <w:r>
+            <w:rPr>
+              <w:rFonts w:ascii="Times New Roman" w:hAnsi="Times New Roman"/>
+              <w:noProof/>
+              <w:sz w:val="24"/>
+              <w:szCs w:val="24"/>
+            </w:rPr>
+            <w:t>[1]</w:t>
+          </w:r>
+          <w:r>
+            <w:rPr>
+              <w:rFonts w:ascii="Times New Roman" w:hAnsi="Times New Roman"/>
+              <w:sz w:val="24"/>
+              <w:szCs w:val="24"/>
+            </w:rPr>
+            <w:fldChar w:fldCharType="end"/>
+          </w:r>
+        </w:sdtContent>
+      </w:sdt>
       <w:r>
         <w:rPr>
           <w:rFonts w:ascii="Times New Roman" w:hAnsi="Times New Roman"/>
           <w:sz w:val="24"/>
           <w:szCs w:val="24"/>
         </w:rPr>
-        <w:t>framework that improves</w:t>
+        <w:t xml:space="preserve"> has quickly become a seminal paper within the field of Computer Vision and Visual Search and Retrieval.  This work was given the Marr Prize for Best Paper at the International Conference on Computer Vision in 2011, and has since been sited almost 50 times in 2 years.  The work presents a novel and intuitive framework for zero-shot learning, which is learning to classify or retrieve an image that a computer system has never seen before.  This is obvi</w:t>
       </w:r>
       <w:r>
         <w:rPr>
@@ -219,7 +274,7 @@
           <w:sz w:val="24"/>
           <w:szCs w:val="24"/>
         </w:rPr>
-        <w:t xml:space="preserve"> zero-shot learning performance with no added computational time.  These modifications will be </w:t>
+        <w:t>ously a very difficult task, but the author’s propose a framework that is both novel and intuitive</w:t>
       </w:r>
       <w:r>
         <w:rPr>
@@ -227,7 +282,7 @@
           <w:sz w:val="24"/>
           <w:szCs w:val="24"/>
         </w:rPr>
-        <w:t>shown, and examples of the possible gains in zero-shot learning classification on a dataset will be shown.  The ICERM guidelines for reproducibility will also be used describe the relative ease of reproducibility of this work, and suggestions to make this work more e</w:t>
+        <w:t xml:space="preserve">.  I will attempt to reproduce the experiment that the authors present in this work, and will explicitly state what I was able to reproduce and what I was not able to accomplish. </w:t>
       </w:r>
       <w:r>
         <w:rPr>
@@ -235,7 +290,50 @@
           <w:sz w:val="24"/>
           <w:szCs w:val="24"/>
         </w:rPr>
-        <w:t>asily reproducible will be made.</w:t>
+        <w:t xml:space="preserve">  The ICERM guidelines for reproducibility will also be used describe the relative ease of reproducibility of this work, and sugge</w:t>
+      </w:r>
+      <w:r>
+        <w:rPr>
+          <w:rFonts w:ascii="Times New Roman" w:hAnsi="Times New Roman"/>
+          <w:sz w:val="24"/>
+          <w:szCs w:val="24"/>
+        </w:rPr>
+        <w:t>stions to make this work more reproducible will be presented</w:t>
+      </w:r>
+      <w:r>
+        <w:rPr>
+          <w:rFonts w:ascii="Times New Roman" w:hAnsi="Times New Roman"/>
+          <w:sz w:val="24"/>
+          <w:szCs w:val="24"/>
+        </w:rPr>
+        <w:t>.</w:t>
+      </w:r>
+      <w:r>
+        <w:rPr>
+          <w:rFonts w:ascii="Times New Roman" w:hAnsi="Times New Roman"/>
+          <w:sz w:val="24"/>
+          <w:szCs w:val="24"/>
+        </w:rPr>
+        <w:t xml:space="preserve">  All code and data that was used to create this report can be found at </w:t>
+      </w:r>
+      <w:hyperlink r:id="rId7" w:history="1">
+        <w:r>
+          <w:rPr>
+            <w:rStyle w:val="Hyperlink"/>
+            <w:rFonts w:ascii="Times New Roman" w:hAnsi="Times New Roman" w:cs="Times New Roman"/>
+            <w:sz w:val="24"/>
+            <w:szCs w:val="24"/>
+          </w:rPr>
+          <w:t>https://github.com/jellis505/reproducingcodes</w:t>
+        </w:r>
+      </w:hyperlink>
+      <w:r>
+        <w:rPr>
+          <w:rFonts w:ascii="Times New Roman" w:hAnsi="Times New Roman" w:cs="Times New Roman"/>
+          <w:sz w:val="24"/>
+          <w:szCs w:val="24"/>
+        </w:rPr>
+        <w:t>.</w:t>
       </w:r>
     </w:p>
     <w:p>
@@ -443,10 +541,72 @@
           <w:rFonts w:ascii="Times New Roman" w:hAnsi="Times New Roman"/>
           <w:sz w:val="24"/>
           <w:szCs w:val="24"/>
-          <w:highlight w:val="yellow"/>
         </w:rPr>
         <w:t>Outdoor Scene Recognition (OSR)</w:t>
       </w:r>
+      <w:sdt>
+        <w:sdtPr>
+          <w:rPr>
+            <w:rFonts w:ascii="Times New Roman" w:hAnsi="Times New Roman"/>
+            <w:sz w:val="24"/>
+            <w:szCs w:val="24"/>
+          </w:rPr>
+          <w:id w:val="1571389935"/>
+          <w:citation/>
+        </w:sdtPr>
+        <w:sdtContent>
+          <w:r>
+            <w:rPr>
+              <w:rFonts w:ascii="Times New Roman" w:hAnsi="Times New Roman"/>
+              <w:sz w:val="24"/>
+              <w:szCs w:val="24"/>
+            </w:rPr>
+            <w:fldChar w:fldCharType="begin"/>
+          </w:r>
+          <w:r>
+            <w:rPr>
+              <w:rFonts w:ascii="Times New Roman" w:hAnsi="Times New Roman"/>
+              <w:sz w:val="24"/>
+              <w:szCs w:val="24"/>
+            </w:rPr>
+            <w:instrText xml:space="preserve">CITATION Tor01 \l 1033 </w:instrText>
+          </w:r>
+          <w:r>
+            <w:rPr>
+              <w:rFonts w:ascii="Times New Roman" w:hAnsi="Times New Roman"/>
+              <w:sz w:val="24"/>
+              <w:szCs w:val="24"/>
+            </w:rPr>
+            <w:fldChar w:fldCharType="separate"/>
+          </w:r>
+          <w:r>
+            <w:rPr>
+              <w:rFonts w:ascii="Times New Roman" w:hAnsi="Times New Roman"/>
+              <w:noProof/>
+              <w:sz w:val="24"/>
+              <w:szCs w:val="24"/>
+            </w:rPr>
+            <w:t xml:space="preserve"> </w:t>
+          </w:r>
+          <w:r>
+            <w:rPr>
+              <w:rFonts w:ascii="Times New Roman" w:hAnsi="Times New Roman"/>
+              <w:noProof/>
+              <w:sz w:val="24"/>
+              <w:szCs w:val="24"/>
+            </w:rPr>
+            <w:t>[2]</w:t>
+          </w:r>
+          <w:r>
+            <w:rPr>
+              <w:rFonts w:ascii="Times New Roman" w:hAnsi="Times New Roman"/>
+              <w:sz w:val="24"/>
+              <w:szCs w:val="24"/>
+            </w:rPr>
+            <w:fldChar w:fldCharType="end"/>
+          </w:r>
+        </w:sdtContent>
+      </w:sdt>
       <w:r>
         <w:rPr>
           <w:rFonts w:ascii="Times New Roman" w:hAnsi="Times New Roman"/>
@@ -484,7 +644,6 @@
           <w:rFonts w:ascii="Times New Roman" w:hAnsi="Times New Roman"/>
           <w:sz w:val="24"/>
           <w:szCs w:val="24"/>
-          <w:highlight w:val="yellow"/>
         </w:rPr>
         <w:t>Public Figure Dataset (</w:t>
       </w:r>
@@ -494,7 +653,6 @@
           <w:rFonts w:ascii="Times New Roman" w:hAnsi="Times New Roman"/>
           <w:sz w:val="24"/>
           <w:szCs w:val="24"/>
-          <w:highlight w:val="yellow"/>
         </w:rPr>
         <w:t>PubFig</w:t>
       </w:r>
@@ -505,17 +663,88 @@
           <w:sz w:val="24"/>
           <w:szCs w:val="24"/>
         </w:rPr>
-        <w:t>).</w:t>
-      </w:r>
+        <w:t>)</w:t>
+      </w:r>
+      <w:sdt>
+        <w:sdtPr>
+          <w:rPr>
+            <w:rFonts w:ascii="Times New Roman" w:hAnsi="Times New Roman"/>
+            <w:sz w:val="24"/>
+            <w:szCs w:val="24"/>
+          </w:rPr>
+          <w:id w:val="1297109880"/>
+          <w:citation/>
+        </w:sdtPr>
+        <w:sdtContent>
+          <w:r>
+            <w:rPr>
+              <w:rFonts w:ascii="Times New Roman" w:hAnsi="Times New Roman"/>
+              <w:sz w:val="24"/>
+              <w:szCs w:val="24"/>
+            </w:rPr>
+            <w:fldChar w:fldCharType="begin"/>
+          </w:r>
+          <w:r>
+            <w:rPr>
+              <w:rFonts w:ascii="Times New Roman" w:hAnsi="Times New Roman"/>
+              <w:sz w:val="24"/>
+              <w:szCs w:val="24"/>
+            </w:rPr>
+            <w:instrText xml:space="preserve">CITATION NKu \l 1033 </w:instrText>
+          </w:r>
+          <w:r>
+            <w:rPr>
+              <w:rFonts w:ascii="Times New Roman" w:hAnsi="Times New Roman"/>
+              <w:sz w:val="24"/>
+              <w:szCs w:val="24"/>
+            </w:rPr>
+            <w:fldChar w:fldCharType="separate"/>
+          </w:r>
+          <w:r>
+            <w:rPr>
+              <w:rFonts w:ascii="Times New Roman" w:hAnsi="Times New Roman"/>
+              <w:noProof/>
+              <w:sz w:val="24"/>
+              <w:szCs w:val="24"/>
+            </w:rPr>
+            <w:t xml:space="preserve"> </w:t>
+          </w:r>
+          <w:r>
+            <w:rPr>
+              <w:rFonts w:ascii="Times New Roman" w:hAnsi="Times New Roman"/>
+              <w:noProof/>
+              <w:sz w:val="24"/>
+              <w:szCs w:val="24"/>
+            </w:rPr>
+            <w:t>[3]</w:t>
+          </w:r>
+          <w:r>
+            <w:rPr>
+              <w:rFonts w:ascii="Times New Roman" w:hAnsi="Times New Roman"/>
+              <w:sz w:val="24"/>
+              <w:szCs w:val="24"/>
+            </w:rPr>
+            <w:fldChar w:fldCharType="end"/>
+          </w:r>
+        </w:sdtContent>
+      </w:sdt>
       <w:r>
         <w:rPr>
           <w:rFonts w:ascii="Times New Roman" w:hAnsi="Times New Roman"/>
           <w:sz w:val="24"/>
           <w:szCs w:val="24"/>
         </w:rPr>
+        <w:t>.</w:t>
+      </w:r>
+      <w:r>
+        <w:rPr>
+          <w:rFonts w:ascii="Times New Roman" w:hAnsi="Times New Roman"/>
+          <w:sz w:val="24"/>
+          <w:szCs w:val="24"/>
+        </w:rPr>
         <w:t xml:space="preserve">  Each dataset was made readily available by the author’s on the paper website (</w:t>
       </w:r>
-      <w:hyperlink r:id="rId7" w:history="1">
+      <w:hyperlink r:id="rId8" w:history="1">
         <w:r>
           <w:rPr>
             <w:rStyle w:val="Hyperlink"/>
@@ -722,10 +951,72 @@
           <w:rFonts w:ascii="Times New Roman" w:hAnsi="Times New Roman" w:cs="Times New Roman"/>
           <w:sz w:val="24"/>
           <w:szCs w:val="24"/>
-          <w:highlight w:val="yellow"/>
         </w:rPr>
         <w:t>Gist</w:t>
       </w:r>
+      <w:sdt>
+        <w:sdtPr>
+          <w:rPr>
+            <w:rFonts w:ascii="Times New Roman" w:hAnsi="Times New Roman" w:cs="Times New Roman"/>
+            <w:sz w:val="24"/>
+            <w:szCs w:val="24"/>
+          </w:rPr>
+          <w:id w:val="-172263990"/>
+          <w:citation/>
+        </w:sdtPr>
+        <w:sdtContent>
+          <w:r>
+            <w:rPr>
+              <w:rFonts w:ascii="Times New Roman" w:hAnsi="Times New Roman" w:cs="Times New Roman"/>
+              <w:sz w:val="24"/>
+              <w:szCs w:val="24"/>
+            </w:rPr>
+            <w:fldChar w:fldCharType="begin"/>
+          </w:r>
+          <w:r>
+            <w:rPr>
+              <w:rFonts w:ascii="Times New Roman" w:hAnsi="Times New Roman" w:cs="Times New Roman"/>
+              <w:sz w:val="24"/>
+              <w:szCs w:val="24"/>
+            </w:rPr>
+            <w:instrText xml:space="preserve">CITATION Tor01 \l 1033 </w:instrText>
+          </w:r>
+          <w:r>
+            <w:rPr>
+              <w:rFonts w:ascii="Times New Roman" w:hAnsi="Times New Roman" w:cs="Times New Roman"/>
+              <w:sz w:val="24"/>
+              <w:szCs w:val="24"/>
+            </w:rPr>
+            <w:fldChar w:fldCharType="separate"/>
+          </w:r>
+          <w:r>
+            <w:rPr>
+              <w:rFonts w:ascii="Times New Roman" w:hAnsi="Times New Roman" w:cs="Times New Roman"/>
+              <w:noProof/>
+              <w:sz w:val="24"/>
+              <w:szCs w:val="24"/>
+            </w:rPr>
+            <w:t xml:space="preserve"> </w:t>
+          </w:r>
+          <w:r>
+            <w:rPr>
+              <w:rFonts w:ascii="Times New Roman" w:hAnsi="Times New Roman" w:cs="Times New Roman"/>
+              <w:noProof/>
+              <w:sz w:val="24"/>
+              <w:szCs w:val="24"/>
+            </w:rPr>
+            <w:t>[2]</w:t>
+          </w:r>
+          <w:r>
+            <w:rPr>
+              <w:rFonts w:ascii="Times New Roman" w:hAnsi="Times New Roman" w:cs="Times New Roman"/>
+              <w:sz w:val="24"/>
+              <w:szCs w:val="24"/>
+            </w:rPr>
+            <w:fldChar w:fldCharType="end"/>
+          </w:r>
+        </w:sdtContent>
+      </w:sdt>
       <w:r>
         <w:rPr>
           <w:rFonts w:ascii="Times New Roman" w:hAnsi="Times New Roman" w:cs="Times New Roman"/>
@@ -989,7 +1280,7 @@
           <w:noProof/>
         </w:rPr>
         <w:drawing>
-          <wp:inline distT="0" distB="0" distL="0" distR="0" wp14:anchorId="3F4E3360" wp14:editId="3615B88D">
+          <wp:inline distT="0" distB="0" distL="0" distR="0" wp14:anchorId="72A60468" wp14:editId="6603EC29">
             <wp:extent cx="5895975" cy="1685925"/>
             <wp:effectExtent l="0" t="0" r="9525" b="9525"/>
             <wp:docPr id="1" name="Picture 1"/>
@@ -1006,7 +1297,7 @@
                     </pic:cNvPicPr>
                   </pic:nvPicPr>
                   <pic:blipFill>
-                    <a:blip r:embed="rId8">
+                    <a:blip r:embed="rId9">
                       <a:extLst>
                         <a:ext uri="{28A0092B-C50C-407E-A947-70E740481C1C}">
                           <a14:useLocalDpi xmlns:a14="http://schemas.microsoft.com/office/drawing/2010/main" val="0"/>
@@ -2782,32 +3073,94 @@
         </w:rPr>
         <w:t xml:space="preserve"> formulation proposed in </w:t>
       </w:r>
-      <w:r>
-        <w:rPr>
-          <w:rFonts w:ascii="Times New Roman" w:hAnsi="Times New Roman" w:cs="Times New Roman"/>
-          <w:sz w:val="24"/>
-          <w:szCs w:val="24"/>
-          <w:highlight w:val="yellow"/>
-        </w:rPr>
-        <w:t>[Ref]</w:t>
-      </w:r>
-      <w:r>
-        <w:rPr>
-          <w:rFonts w:ascii="Times New Roman" w:hAnsi="Times New Roman" w:cs="Times New Roman"/>
-          <w:sz w:val="24"/>
-          <w:szCs w:val="24"/>
-        </w:rPr>
-        <w:t>, and to do thi</w:t>
-      </w:r>
-      <w:r>
-        <w:rPr>
-          <w:rFonts w:ascii="Times New Roman" w:hAnsi="Times New Roman" w:cs="Times New Roman"/>
-          <w:sz w:val="24"/>
-          <w:szCs w:val="24"/>
-        </w:rPr>
-        <w:t xml:space="preserve">s they use the freely available implementation created by Olivier Chappelle, which can be found at </w:t>
-      </w:r>
-      <w:hyperlink r:id="rId9" w:history="1">
+      <w:sdt>
+        <w:sdtPr>
+          <w:rPr>
+            <w:rFonts w:ascii="Times New Roman" w:hAnsi="Times New Roman" w:cs="Times New Roman"/>
+            <w:sz w:val="24"/>
+            <w:szCs w:val="24"/>
+          </w:rPr>
+          <w:id w:val="-21712178"/>
+          <w:citation/>
+        </w:sdtPr>
+        <w:sdtContent>
+          <w:r>
+            <w:rPr>
+              <w:rFonts w:ascii="Times New Roman" w:hAnsi="Times New Roman" w:cs="Times New Roman"/>
+              <w:sz w:val="24"/>
+              <w:szCs w:val="24"/>
+            </w:rPr>
+            <w:fldChar w:fldCharType="begin"/>
+          </w:r>
+          <w:r>
+            <w:rPr>
+              <w:rFonts w:ascii="Times New Roman" w:hAnsi="Times New Roman" w:cs="Times New Roman"/>
+              <w:sz w:val="24"/>
+              <w:szCs w:val="24"/>
+            </w:rPr>
+            <w:instrText xml:space="preserve">CITATION TJo02 \l 1033 </w:instrText>
+          </w:r>
+          <w:r>
+            <w:rPr>
+              <w:rFonts w:ascii="Times New Roman" w:hAnsi="Times New Roman" w:cs="Times New Roman"/>
+              <w:sz w:val="24"/>
+              <w:szCs w:val="24"/>
+            </w:rPr>
+            <w:fldChar w:fldCharType="separate"/>
+          </w:r>
+          <w:r>
+            <w:rPr>
+              <w:rFonts w:ascii="Times New Roman" w:hAnsi="Times New Roman" w:cs="Times New Roman"/>
+              <w:noProof/>
+              <w:sz w:val="24"/>
+              <w:szCs w:val="24"/>
+            </w:rPr>
+            <w:t>[4]</w:t>
+          </w:r>
+          <w:r>
+            <w:rPr>
+              <w:rFonts w:ascii="Times New Roman" w:hAnsi="Times New Roman" w:cs="Times New Roman"/>
+              <w:sz w:val="24"/>
+              <w:szCs w:val="24"/>
+            </w:rPr>
+            <w:fldChar w:fldCharType="end"/>
+          </w:r>
+        </w:sdtContent>
+      </w:sdt>
+      <w:r>
+        <w:rPr>
+          <w:rFonts w:ascii="Times New Roman" w:hAnsi="Times New Roman" w:cs="Times New Roman"/>
+          <w:sz w:val="24"/>
+          <w:szCs w:val="24"/>
+        </w:rPr>
+        <w:t xml:space="preserve">, </w:t>
+      </w:r>
+      <w:r>
+        <w:rPr>
+          <w:rFonts w:ascii="Times New Roman" w:hAnsi="Times New Roman" w:cs="Times New Roman"/>
+          <w:sz w:val="24"/>
+          <w:szCs w:val="24"/>
+        </w:rPr>
+        <w:t>and to do thi</w:t>
+      </w:r>
+      <w:r>
+        <w:rPr>
+          <w:rFonts w:ascii="Times New Roman" w:hAnsi="Times New Roman" w:cs="Times New Roman"/>
+          <w:sz w:val="24"/>
+          <w:szCs w:val="24"/>
+        </w:rPr>
+        <w:t>s they use the fre</w:t>
+      </w:r>
+      <w:bookmarkEnd w:id="0"/>
+      <w:r>
+        <w:rPr>
+          <w:rFonts w:ascii="Times New Roman" w:hAnsi="Times New Roman" w:cs="Times New Roman"/>
+          <w:sz w:val="24"/>
+          <w:szCs w:val="24"/>
+        </w:rPr>
+        <w:t xml:space="preserve">ely available implementation created by Olivier Chappelle, which can be found at </w:t>
+      </w:r>
+      <w:hyperlink r:id="rId10" w:history="1">
         <w:r>
           <w:rPr>
             <w:rStyle w:val="Hyperlink"/>
@@ -2820,11 +3173,92 @@
       </w:hyperlink>
       <w:r>
         <w:rPr>
+          <w:rStyle w:val="Hyperlink"/>
+          <w:rFonts w:ascii="Times New Roman" w:hAnsi="Times New Roman" w:cs="Times New Roman"/>
+          <w:sz w:val="24"/>
+          <w:szCs w:val="24"/>
+          <w:u w:val="none"/>
+        </w:rPr>
+        <w:t xml:space="preserve"> </w:t>
+      </w:r>
+      <w:sdt>
+        <w:sdtPr>
+          <w:rPr>
+            <w:rStyle w:val="Hyperlink"/>
+            <w:rFonts w:ascii="Times New Roman" w:hAnsi="Times New Roman" w:cs="Times New Roman"/>
+            <w:sz w:val="24"/>
+            <w:szCs w:val="24"/>
+            <w:u w:val="none"/>
+          </w:rPr>
+          <w:id w:val="145792255"/>
+          <w:citation/>
+        </w:sdtPr>
+        <w:sdtContent>
+          <w:r>
+            <w:rPr>
+              <w:rStyle w:val="Hyperlink"/>
+              <w:rFonts w:ascii="Times New Roman" w:hAnsi="Times New Roman" w:cs="Times New Roman"/>
+              <w:sz w:val="24"/>
+              <w:szCs w:val="24"/>
+              <w:u w:val="none"/>
+            </w:rPr>
+            <w:fldChar w:fldCharType="begin"/>
+          </w:r>
+          <w:r>
+            <w:rPr>
+              <w:rFonts w:ascii="Times New Roman" w:hAnsi="Times New Roman" w:cs="Times New Roman"/>
+              <w:sz w:val="24"/>
+              <w:szCs w:val="24"/>
+            </w:rPr>
+            <w:instrText xml:space="preserve">CITATION Cha07 \l 1033 </w:instrText>
+          </w:r>
+          <w:r>
+            <w:rPr>
+              <w:rStyle w:val="Hyperlink"/>
+              <w:rFonts w:ascii="Times New Roman" w:hAnsi="Times New Roman" w:cs="Times New Roman"/>
+              <w:sz w:val="24"/>
+              <w:szCs w:val="24"/>
+              <w:u w:val="none"/>
+            </w:rPr>
+            <w:fldChar w:fldCharType="separate"/>
+          </w:r>
+          <w:r>
+            <w:rPr>
+              <w:rFonts w:ascii="Times New Roman" w:hAnsi="Times New Roman" w:cs="Times New Roman"/>
+              <w:noProof/>
+              <w:sz w:val="24"/>
+              <w:szCs w:val="24"/>
+            </w:rPr>
+            <w:t>[5]</w:t>
+          </w:r>
+          <w:r>
+            <w:rPr>
+              <w:rStyle w:val="Hyperlink"/>
+              <w:rFonts w:ascii="Times New Roman" w:hAnsi="Times New Roman" w:cs="Times New Roman"/>
+              <w:sz w:val="24"/>
+              <w:szCs w:val="24"/>
+              <w:u w:val="none"/>
+            </w:rPr>
+            <w:fldChar w:fldCharType="end"/>
+          </w:r>
+        </w:sdtContent>
+      </w:sdt>
+      <w:r>
+        <w:rPr>
           <w:rFonts w:ascii="Times New Roman" w:hAnsi="Times New Roman" w:cs="Times New Roman"/>
           <w:sz w:val="24"/>
           <w:szCs w:val="24"/>
         </w:rPr>
         <w:t>.</w:t>
+      </w:r>
+      <w:r>
+        <w:rPr>
+          <w:rFonts w:ascii="Times New Roman" w:hAnsi="Times New Roman" w:cs="Times New Roman"/>
+          <w:noProof/>
+          <w:sz w:val="24"/>
+          <w:szCs w:val="24"/>
+        </w:rPr>
+        <w:t xml:space="preserve"> </w:t>
       </w:r>
     </w:p>
     <w:p>
@@ -5732,7 +6166,7 @@
         </w:rPr>
         <w:t xml:space="preserve">the author’s website at </w:t>
       </w:r>
-      <w:hyperlink r:id="rId10" w:history="1">
+      <w:hyperlink r:id="rId11" w:history="1">
         <w:r>
           <w:rPr>
             <w:rStyle w:val="Hyperlink"/>
@@ -5855,7 +6289,6 @@
           <w:rFonts w:ascii="Times New Roman" w:hAnsi="Times New Roman" w:cs="Times New Roman"/>
           <w:sz w:val="24"/>
           <w:szCs w:val="24"/>
-          <w:highlight w:val="yellow"/>
         </w:rPr>
         <w:t>G</w:t>
       </w:r>
@@ -6033,7 +6466,7 @@
         </w:rPr>
         <w:t xml:space="preserve">y the image.  No parameters are stated within the relative attributes paper discussing how to extract GIST descriptors from the images.  However, I used the extraction procedures detailed in the GIST author’s tutorial which can be found at </w:t>
       </w:r>
-      <w:hyperlink r:id="rId11" w:history="1">
+      <w:hyperlink r:id="rId12" w:history="1">
         <w:r>
           <w:rPr>
             <w:rStyle w:val="Hyperlink"/>
@@ -6258,18 +6691,18 @@
     <w:p>
       <w:pPr>
         <w:spacing w:after="0"/>
-        <w:jc w:val="center"/>
-        <w:rPr>
-          <w:rFonts w:ascii="Times New Roman" w:hAnsi="Times New Roman" w:cs="Times New Roman"/>
-          <w:sz w:val="24"/>
-          <w:szCs w:val="24"/>
-        </w:rPr>
-      </w:pPr>
-    </w:p>
-    <w:p>
-      <w:pPr>
-        <w:spacing w:after="0"/>
-        <w:jc w:val="center"/>
+        <w:jc w:val="both"/>
+        <w:rPr>
+          <w:rFonts w:ascii="Times New Roman" w:hAnsi="Times New Roman" w:cs="Times New Roman"/>
+          <w:sz w:val="24"/>
+          <w:szCs w:val="24"/>
+        </w:rPr>
+      </w:pPr>
+    </w:p>
+    <w:p>
+      <w:pPr>
+        <w:spacing w:after="0"/>
+        <w:jc w:val="both"/>
         <w:rPr>
           <w:rFonts w:ascii="Times New Roman" w:eastAsiaTheme="minorEastAsia" w:hAnsi="Times New Roman" w:cs="Times New Roman"/>
           <w:sz w:val="24"/>
@@ -6458,8 +6891,8 @@
                           </m:ctrlPr>
                         </m:dPr>
                         <m:e>
-                          <m:sSub>
-                            <m:sSubPr>
+                          <m:f>
+                            <m:fPr>
                               <m:ctrlPr>
                                 <w:rPr>
                                   <w:rFonts w:ascii="Cambria Math" w:hAnsi="Cambria Math" w:cs="Times New Roman"/>
@@ -6468,31 +6901,98 @@
                                   <w:szCs w:val="24"/>
                                 </w:rPr>
                               </m:ctrlPr>
-                            </m:sSubPr>
-                            <m:e>
-                              <m:r>
-                                <m:rPr>
-                                  <m:sty m:val="bi"/>
-                                </m:rPr>
-                                <w:rPr>
-                                  <w:rFonts w:ascii="Cambria Math" w:hAnsi="Cambria Math" w:cs="Times New Roman"/>
-                                  <w:sz w:val="24"/>
-                                  <w:szCs w:val="24"/>
-                                </w:rPr>
-                                <m:t>x</m:t>
-                              </m:r>
-                            </m:e>
-                            <m:sub>
+                            </m:fPr>
+                            <m:num>
+                              <m:sSub>
+                                <m:sSubPr>
+                                  <m:ctrlPr>
+                                    <w:rPr>
+                                      <w:rFonts w:ascii="Cambria Math" w:hAnsi="Cambria Math" w:cs="Times New Roman"/>
+                                      <w:i/>
+                                      <w:sz w:val="24"/>
+                                      <w:szCs w:val="24"/>
+                                    </w:rPr>
+                                  </m:ctrlPr>
+                                </m:sSubPr>
+                                <m:e>
+                                  <m:r>
+                                    <m:rPr>
+                                      <m:sty m:val="bi"/>
+                                    </m:rPr>
+                                    <w:rPr>
+                                      <w:rFonts w:ascii="Cambria Math" w:hAnsi="Cambria Math" w:cs="Times New Roman"/>
+                                      <w:sz w:val="24"/>
+                                      <w:szCs w:val="24"/>
+                                    </w:rPr>
+                                    <m:t>x</m:t>
+                                  </m:r>
+                                </m:e>
+                                <m:sub>
+                                  <m:r>
+                                    <w:rPr>
+                                      <w:rFonts w:ascii="Cambria Math" w:hAnsi="Cambria Math" w:cs="Times New Roman"/>
+                                      <w:sz w:val="24"/>
+                                      <w:szCs w:val="24"/>
+                                    </w:rPr>
+                                    <m:t>i</m:t>
+                                  </m:r>
+                                </m:sub>
+                              </m:sSub>
                               <m:r>
                                 <w:rPr>
                                   <w:rFonts w:ascii="Cambria Math" w:hAnsi="Cambria Math" w:cs="Times New Roman"/>
                                   <w:sz w:val="24"/>
                                   <w:szCs w:val="24"/>
                                 </w:rPr>
-                                <m:t>i</m:t>
+                                <m:t>+</m:t>
                               </m:r>
-                            </m:sub>
-                          </m:sSub>
+                              <m:sSub>
+                                <m:sSubPr>
+                                  <m:ctrlPr>
+                                    <w:rPr>
+                                      <w:rFonts w:ascii="Cambria Math" w:hAnsi="Cambria Math" w:cs="Times New Roman"/>
+                                      <w:i/>
+                                      <w:sz w:val="24"/>
+                                      <w:szCs w:val="24"/>
+                                    </w:rPr>
+                                  </m:ctrlPr>
+                                </m:sSubPr>
+                                <m:e>
+                                  <m:r>
+                                    <m:rPr>
+                                      <m:sty m:val="bi"/>
+                                    </m:rPr>
+                                    <w:rPr>
+                                      <w:rFonts w:ascii="Cambria Math" w:hAnsi="Cambria Math" w:cs="Times New Roman"/>
+                                      <w:sz w:val="24"/>
+                                      <w:szCs w:val="24"/>
+                                    </w:rPr>
+                                    <m:t>y</m:t>
+                                  </m:r>
+                                </m:e>
+                                <m:sub>
+                                  <m:r>
+                                    <w:rPr>
+                                      <w:rFonts w:ascii="Cambria Math" w:hAnsi="Cambria Math" w:cs="Times New Roman"/>
+                                      <w:sz w:val="24"/>
+                                      <w:szCs w:val="24"/>
+                                    </w:rPr>
+                                    <m:t>i</m:t>
+                                  </m:r>
+                                </m:sub>
+                              </m:sSub>
+                            </m:num>
+                            <m:den>
+                              <m:r>
+                                <w:rPr>
+                                  <w:rFonts w:ascii="Cambria Math" w:hAnsi="Cambria Math" w:cs="Times New Roman"/>
+                                  <w:sz w:val="24"/>
+                                  <w:szCs w:val="24"/>
+                                </w:rPr>
+                                <m:t>2</m:t>
+                              </m:r>
+                            </m:den>
+                          </m:f>
                         </m:e>
                       </m:d>
                     </m:e>
@@ -6518,6 +7018,7 @@
       <w:pPr>
         <w:pStyle w:val="Caption"/>
         <w:ind w:firstLine="8540"/>
+        <w:jc w:val="both"/>
         <w:rPr>
           <w:rFonts w:ascii="Times New Roman" w:hAnsi="Times New Roman" w:cs="Times New Roman"/>
           <w:color w:val="000000" w:themeColor="text1"/>
@@ -6595,11 +7096,6 @@
     <w:p>
       <w:pPr>
         <w:jc w:val="center"/>
-      </w:pPr>
-    </w:p>
-    <w:p>
-      <w:pPr>
-        <w:jc w:val="center"/>
         <w:rPr>
           <w:rFonts w:ascii="Times New Roman" w:hAnsi="Times New Roman" w:cs="Times New Roman"/>
           <w:sz w:val="24"/>
@@ -6637,7 +7133,7 @@
           <w:noProof/>
         </w:rPr>
         <w:drawing>
-          <wp:inline distT="0" distB="0" distL="0" distR="0" wp14:anchorId="7D638632" wp14:editId="6E202938">
+          <wp:inline distT="0" distB="0" distL="0" distR="0" wp14:anchorId="3F87CDC4" wp14:editId="57EDAF1E">
             <wp:extent cx="3438525" cy="428625"/>
             <wp:effectExtent l="0" t="0" r="9525" b="9525"/>
             <wp:docPr id="3" name="Picture 3"/>
@@ -6654,7 +7150,7 @@
                     </pic:cNvPicPr>
                   </pic:nvPicPr>
                   <pic:blipFill>
-                    <a:blip r:embed="rId12">
+                    <a:blip r:embed="rId13">
                       <a:extLst>
                         <a:ext uri="{28A0092B-C50C-407E-A947-70E740481C1C}">
                           <a14:useLocalDpi xmlns:a14="http://schemas.microsoft.com/office/drawing/2010/main" val="0"/>
@@ -6782,7 +7278,6 @@
           <w:rFonts w:ascii="Times New Roman" w:hAnsi="Times New Roman" w:cs="Times New Roman"/>
           <w:sz w:val="24"/>
           <w:szCs w:val="24"/>
-          <w:highlight w:val="yellow"/>
         </w:rPr>
         <w:t>RankSVM</w:t>
       </w:r>
@@ -6833,128 +7328,76 @@
           <w:sz w:val="24"/>
           <w:szCs w:val="24"/>
         </w:rPr>
-        <w:t>y and it can be deduced that our ranking algorithms are doing the same thing.</w:t>
-      </w:r>
-    </w:p>
-    <w:p>
-      <w:pPr>
-        <w:spacing w:after="0"/>
-        <w:ind w:firstLine="720"/>
-        <w:jc w:val="both"/>
-        <w:rPr>
-          <w:rFonts w:ascii="Times New Roman" w:hAnsi="Times New Roman" w:cs="Times New Roman"/>
-          <w:sz w:val="24"/>
-          <w:szCs w:val="24"/>
-        </w:rPr>
-      </w:pPr>
-    </w:p>
-    <w:p>
-      <w:pPr>
-        <w:spacing w:after="0"/>
-        <w:jc w:val="center"/>
-        <w:rPr>
-          <w:rFonts w:ascii="Times New Roman" w:hAnsi="Times New Roman" w:cs="Times New Roman"/>
-          <w:sz w:val="24"/>
-          <w:szCs w:val="24"/>
-        </w:rPr>
-      </w:pPr>
-      <w:proofErr w:type="gramStart"/>
-      <w:r>
-        <w:rPr>
-          <w:rFonts w:ascii="Times New Roman" w:hAnsi="Times New Roman" w:cs="Times New Roman"/>
-          <w:sz w:val="24"/>
-          <w:szCs w:val="24"/>
-          <w:highlight w:val="yellow"/>
-        </w:rPr>
-        <w:t>Table 4.</w:t>
-      </w:r>
-      <w:proofErr w:type="gramEnd"/>
-      <w:r>
-        <w:rPr>
-          <w:rFonts w:ascii="Times New Roman" w:hAnsi="Times New Roman" w:cs="Times New Roman"/>
-          <w:sz w:val="24"/>
-          <w:szCs w:val="24"/>
-          <w:highlight w:val="yellow"/>
-        </w:rPr>
-        <w:t xml:space="preserve"> Percent Difference of Features Extracted</w:t>
-      </w:r>
-      <w:r>
-        <w:rPr>
-          <w:rFonts w:ascii="Times New Roman" w:hAnsi="Times New Roman" w:cs="Times New Roman"/>
-          <w:sz w:val="24"/>
-          <w:szCs w:val="24"/>
-        </w:rPr>
-        <w:t xml:space="preserve"> </w:t>
-      </w:r>
-    </w:p>
-    <w:p>
-      <w:pPr>
-        <w:spacing w:after="0"/>
-        <w:jc w:val="center"/>
-        <w:rPr>
-          <w:rFonts w:ascii="Times New Roman" w:hAnsi="Times New Roman" w:cs="Times New Roman"/>
-          <w:sz w:val="24"/>
-          <w:szCs w:val="24"/>
-        </w:rPr>
-      </w:pPr>
-      <w:r>
-        <w:rPr>
-          <w:noProof/>
-        </w:rPr>
-        <w:drawing>
-          <wp:inline distT="0" distB="0" distL="0" distR="0" wp14:anchorId="724224D0" wp14:editId="6E8B2E61">
-            <wp:extent cx="3438525" cy="428625"/>
-            <wp:effectExtent l="0" t="0" r="9525" b="9525"/>
-            <wp:docPr id="4" name="Picture 4"/>
-            <wp:cNvGraphicFramePr>
-              <a:graphicFrameLocks xmlns:a="http://schemas.openxmlformats.org/drawingml/2006/main" noChangeAspect="1"/>
-            </wp:cNvGraphicFramePr>
-            <a:graphic xmlns:a="http://schemas.openxmlformats.org/drawingml/2006/main">
-              <a:graphicData uri="http://schemas.openxmlformats.org/drawingml/2006/picture">
-                <pic:pic xmlns:pic="http://schemas.openxmlformats.org/drawingml/2006/picture">
-                  <pic:nvPicPr>
-                    <pic:cNvPr id="0" name="Picture 3"/>
-                    <pic:cNvPicPr>
-                      <a:picLocks noChangeAspect="1" noChangeArrowheads="1"/>
-                    </pic:cNvPicPr>
-                  </pic:nvPicPr>
-                  <pic:blipFill>
-                    <a:blip r:embed="rId12">
-                      <a:extLst>
-                        <a:ext uri="{28A0092B-C50C-407E-A947-70E740481C1C}">
-                          <a14:useLocalDpi xmlns:a14="http://schemas.microsoft.com/office/drawing/2010/main" val="0"/>
-                        </a:ext>
-                      </a:extLst>
-                    </a:blip>
-                    <a:srcRect/>
-                    <a:stretch>
-                      <a:fillRect/>
-                    </a:stretch>
-                  </pic:blipFill>
-                  <pic:spPr bwMode="auto">
-                    <a:xfrm>
-                      <a:off x="0" y="0"/>
-                      <a:ext cx="3438525" cy="428625"/>
-                    </a:xfrm>
-                    <a:prstGeom prst="rect">
-                      <a:avLst/>
-                    </a:prstGeom>
-                    <a:noFill/>
-                    <a:ln>
-                      <a:noFill/>
-                    </a:ln>
-                  </pic:spPr>
-                </pic:pic>
-              </a:graphicData>
-            </a:graphic>
-          </wp:inline>
-        </w:drawing>
-      </w:r>
-    </w:p>
-    <w:p>
-      <w:pPr>
-        <w:spacing w:after="0"/>
-        <w:jc w:val="center"/>
+        <w:t>y and it can be deduced that our ranking algo</w:t>
+      </w:r>
+      <w:r>
+        <w:rPr>
+          <w:rFonts w:ascii="Times New Roman" w:hAnsi="Times New Roman" w:cs="Times New Roman"/>
+          <w:sz w:val="24"/>
+          <w:szCs w:val="24"/>
+        </w:rPr>
+        <w:t>rithms are performing the same operations.  Using the similarit</w:t>
+      </w:r>
+      <w:r>
+        <w:rPr>
+          <w:rFonts w:ascii="Times New Roman" w:hAnsi="Times New Roman" w:cs="Times New Roman"/>
+          <w:sz w:val="24"/>
+          <w:szCs w:val="24"/>
+        </w:rPr>
+        <w:t xml:space="preserve">y measure provided in equation 4 the percent difference between the ranks learned from my implementation of </w:t>
+      </w:r>
+      <w:proofErr w:type="spellStart"/>
+      <w:r>
+        <w:rPr>
+          <w:rFonts w:ascii="Times New Roman" w:hAnsi="Times New Roman" w:cs="Times New Roman"/>
+          <w:sz w:val="24"/>
+          <w:szCs w:val="24"/>
+        </w:rPr>
+        <w:t>RankSVM</w:t>
+      </w:r>
+      <w:proofErr w:type="spellEnd"/>
+      <w:r>
+        <w:rPr>
+          <w:rFonts w:ascii="Times New Roman" w:hAnsi="Times New Roman" w:cs="Times New Roman"/>
+          <w:sz w:val="24"/>
+          <w:szCs w:val="24"/>
+        </w:rPr>
+        <w:t xml:space="preserve"> with similarity and </w:t>
+      </w:r>
+      <w:proofErr w:type="spellStart"/>
+      <w:r>
+        <w:rPr>
+          <w:rFonts w:ascii="Times New Roman" w:hAnsi="Times New Roman" w:cs="Times New Roman"/>
+          <w:sz w:val="24"/>
+          <w:szCs w:val="24"/>
+        </w:rPr>
+        <w:t>and</w:t>
+      </w:r>
+      <w:proofErr w:type="spellEnd"/>
+      <w:r>
+        <w:rPr>
+          <w:rFonts w:ascii="Times New Roman" w:hAnsi="Times New Roman" w:cs="Times New Roman"/>
+          <w:sz w:val="24"/>
+          <w:szCs w:val="24"/>
+        </w:rPr>
+        <w:t xml:space="preserve"> the author’s implementation is .00063% for the OSR dataset using 4 category pairs for training.</w:t>
+      </w:r>
+    </w:p>
+    <w:p>
+      <w:pPr>
+        <w:spacing w:after="0"/>
+        <w:jc w:val="both"/>
+        <w:rPr>
+          <w:rFonts w:ascii="Times New Roman" w:hAnsi="Times New Roman" w:cs="Times New Roman"/>
+          <w:sz w:val="24"/>
+          <w:szCs w:val="24"/>
+        </w:rPr>
+      </w:pPr>
+    </w:p>
+    <w:p>
+      <w:pPr>
+        <w:spacing w:after="0"/>
+        <w:jc w:val="both"/>
         <w:rPr>
           <w:rFonts w:ascii="Times New Roman" w:hAnsi="Times New Roman" w:cs="Times New Roman"/>
           <w:sz w:val="24"/>
@@ -6970,6 +7413,7 @@
           <w:numId w:val="2"/>
         </w:numPr>
         <w:spacing w:after="0"/>
+        <w:jc w:val="both"/>
         <w:rPr>
           <w:rFonts w:ascii="Times New Roman" w:hAnsi="Times New Roman" w:cs="Times New Roman"/>
           <w:b/>
@@ -7004,32 +7448,40 @@
           <w:sz w:val="24"/>
           <w:szCs w:val="24"/>
         </w:rPr>
+        <w:t>The</w:t>
+      </w:r>
+      <w:r>
+        <w:rPr>
+          <w:rFonts w:ascii="Times New Roman" w:hAnsi="Times New Roman" w:cs="Times New Roman"/>
+          <w:sz w:val="24"/>
+          <w:szCs w:val="24"/>
+        </w:rPr>
+        <w:t xml:space="preserve"> author’s also developed and detailed the training </w:t>
+      </w:r>
+      <w:r>
+        <w:rPr>
+          <w:rFonts w:ascii="Times New Roman" w:hAnsi="Times New Roman" w:cs="Times New Roman"/>
+          <w:sz w:val="24"/>
+          <w:szCs w:val="24"/>
+        </w:rPr>
+        <w:t>scheme that was developed for their experiments in Section 4.2 to learn the ranking scores from a given set of training images.  Th</w:t>
+      </w:r>
+      <w:r>
+        <w:rPr>
+          <w:rFonts w:ascii="Times New Roman" w:hAnsi="Times New Roman" w:cs="Times New Roman"/>
+          <w:sz w:val="24"/>
+          <w:szCs w:val="24"/>
+        </w:rPr>
+        <w:t xml:space="preserve">e </w:t>
+      </w:r>
+      <w:r>
+        <w:rPr>
+          <w:rFonts w:ascii="Times New Roman" w:hAnsi="Times New Roman" w:cs="Times New Roman"/>
+          <w:sz w:val="24"/>
+          <w:szCs w:val="24"/>
+        </w:rPr>
         <w:lastRenderedPageBreak/>
-        <w:t>The</w:t>
-      </w:r>
-      <w:r>
-        <w:rPr>
-          <w:rFonts w:ascii="Times New Roman" w:hAnsi="Times New Roman" w:cs="Times New Roman"/>
-          <w:sz w:val="24"/>
-          <w:szCs w:val="24"/>
-        </w:rPr>
-        <w:t xml:space="preserve"> author’s also developed and detailed the training </w:t>
-      </w:r>
-      <w:r>
-        <w:rPr>
-          <w:rFonts w:ascii="Times New Roman" w:hAnsi="Times New Roman" w:cs="Times New Roman"/>
-          <w:sz w:val="24"/>
-          <w:szCs w:val="24"/>
-        </w:rPr>
-        <w:t>scheme that was developed for their experiments in Section 4.2 to learn the ranking scores from a given set of training images.  Th</w:t>
-      </w:r>
-      <w:r>
-        <w:rPr>
-          <w:rFonts w:ascii="Times New Roman" w:hAnsi="Times New Roman" w:cs="Times New Roman"/>
-          <w:sz w:val="24"/>
-          <w:szCs w:val="24"/>
-        </w:rPr>
-        <w:t>e description of their training scheme can be seen in the excerpt below taken directly from the paper</w:t>
+        <w:t>description of their training scheme can be seen in the excerpt below taken directly from the paper</w:t>
       </w:r>
       <w:r>
         <w:rPr>
@@ -7043,18 +7495,18 @@
     <w:p>
       <w:pPr>
         <w:spacing w:after="0"/>
-        <w:jc w:val="center"/>
-        <w:rPr>
-          <w:rFonts w:ascii="Times New Roman" w:hAnsi="Times New Roman" w:cs="Times New Roman"/>
-          <w:sz w:val="24"/>
-          <w:szCs w:val="24"/>
-        </w:rPr>
-      </w:pPr>
-    </w:p>
-    <w:p>
-      <w:pPr>
-        <w:spacing w:after="0"/>
-        <w:jc w:val="center"/>
+        <w:jc w:val="both"/>
+        <w:rPr>
+          <w:rFonts w:ascii="Times New Roman" w:hAnsi="Times New Roman" w:cs="Times New Roman"/>
+          <w:sz w:val="24"/>
+          <w:szCs w:val="24"/>
+        </w:rPr>
+      </w:pPr>
+    </w:p>
+    <w:p>
+      <w:pPr>
+        <w:spacing w:after="0"/>
+        <w:jc w:val="both"/>
         <w:rPr>
           <w:rFonts w:ascii="Times New Roman" w:hAnsi="Times New Roman" w:cs="Times New Roman"/>
           <w:i/>
@@ -7093,7 +7545,7 @@
     <w:p>
       <w:pPr>
         <w:spacing w:after="0"/>
-        <w:jc w:val="center"/>
+        <w:jc w:val="both"/>
         <w:rPr>
           <w:rFonts w:ascii="Times New Roman" w:hAnsi="Times New Roman" w:cs="Times New Roman"/>
           <w:sz w:val="24"/>
@@ -7543,16 +7995,7 @@
           <w:sz w:val="24"/>
           <w:szCs w:val="24"/>
         </w:rPr>
-        <w:t xml:space="preserve">  </w:t>
-      </w:r>
-      <w:r>
-        <w:rPr>
-          <w:rFonts w:ascii="Times New Roman" w:hAnsi="Times New Roman" w:cs="Times New Roman"/>
-          <w:sz w:val="24"/>
-          <w:szCs w:val="24"/>
-        </w:rPr>
-        <w:lastRenderedPageBreak/>
-        <w:t>Figure 1 shows the results of their learned ranks in blue, and my learned ranks in red with different numbers of training pairs.</w:t>
+        <w:t xml:space="preserve">  Figure 1 shows the results of their learned ranks in blue, and my learned ranks in red with different numbers of training pairs.</w:t>
       </w:r>
     </w:p>
     <w:p>
@@ -7584,323 +8027,10 @@
           <w:szCs w:val="24"/>
         </w:rPr>
         <w:drawing>
-          <wp:inline distT="0" distB="0" distL="0" distR="0" wp14:anchorId="7137E518" wp14:editId="085CBB2A">
+          <wp:inline distT="0" distB="0" distL="0" distR="0" wp14:anchorId="546406B6" wp14:editId="1C6254C7">
             <wp:extent cx="4018819" cy="3000375"/>
             <wp:effectExtent l="0" t="0" r="1270" b="0"/>
             <wp:docPr id="7" name="Picture 7"/>
-            <wp:cNvGraphicFramePr>
-              <a:graphicFrameLocks xmlns:a="http://schemas.openxmlformats.org/drawingml/2006/main" noChangeAspect="1"/>
-            </wp:cNvGraphicFramePr>
-            <a:graphic xmlns:a="http://schemas.openxmlformats.org/drawingml/2006/main">
-              <a:graphicData uri="http://schemas.openxmlformats.org/drawingml/2006/picture">
-                <pic:pic xmlns:pic="http://schemas.openxmlformats.org/drawingml/2006/picture">
-                  <pic:nvPicPr>
-                    <pic:cNvPr id="0" name=""/>
-                    <pic:cNvPicPr/>
-                  </pic:nvPicPr>
-                  <pic:blipFill>
-                    <a:blip r:embed="rId13"/>
-                    <a:stretch>
-                      <a:fillRect/>
-                    </a:stretch>
-                  </pic:blipFill>
-                  <pic:spPr>
-                    <a:xfrm>
-                      <a:off x="0" y="0"/>
-                      <a:ext cx="4018819" cy="3000375"/>
-                    </a:xfrm>
-                    <a:prstGeom prst="rect">
-                      <a:avLst/>
-                    </a:prstGeom>
-                  </pic:spPr>
-                </pic:pic>
-              </a:graphicData>
-            </a:graphic>
-          </wp:inline>
-        </w:drawing>
-      </w:r>
-    </w:p>
-    <w:p>
-      <w:pPr>
-        <w:spacing w:after="0"/>
-        <w:jc w:val="center"/>
-        <w:rPr>
-          <w:rFonts w:ascii="Times New Roman" w:hAnsi="Times New Roman" w:cs="Times New Roman"/>
-          <w:sz w:val="24"/>
-          <w:szCs w:val="24"/>
-        </w:rPr>
-      </w:pPr>
-      <w:proofErr w:type="gramStart"/>
-      <w:r>
-        <w:rPr>
-          <w:rFonts w:ascii="Times New Roman" w:hAnsi="Times New Roman" w:cs="Times New Roman"/>
-          <w:sz w:val="24"/>
-          <w:szCs w:val="24"/>
-        </w:rPr>
-        <w:t>Figure 1.</w:t>
-      </w:r>
-      <w:proofErr w:type="gramEnd"/>
-      <w:r>
-        <w:rPr>
-          <w:rFonts w:ascii="Times New Roman" w:hAnsi="Times New Roman" w:cs="Times New Roman"/>
-          <w:sz w:val="24"/>
-          <w:szCs w:val="24"/>
-        </w:rPr>
-        <w:t xml:space="preserve"> Accuracy of Found Ranking Scores</w:t>
-      </w:r>
-    </w:p>
-    <w:p>
-      <w:pPr>
-        <w:spacing w:after="0"/>
-        <w:rPr>
-          <w:rFonts w:ascii="Times New Roman" w:hAnsi="Times New Roman" w:cs="Times New Roman"/>
-          <w:sz w:val="24"/>
-          <w:szCs w:val="24"/>
-        </w:rPr>
-      </w:pPr>
-    </w:p>
-    <w:p>
-      <w:pPr>
-        <w:spacing w:after="0"/>
-        <w:jc w:val="both"/>
-        <w:rPr>
-          <w:rFonts w:ascii="Times New Roman" w:hAnsi="Times New Roman" w:cs="Times New Roman"/>
-          <w:sz w:val="24"/>
-          <w:szCs w:val="24"/>
-        </w:rPr>
-      </w:pPr>
-      <w:r>
-        <w:rPr>
-          <w:rFonts w:ascii="Times New Roman" w:hAnsi="Times New Roman" w:cs="Times New Roman"/>
-          <w:sz w:val="24"/>
-          <w:szCs w:val="24"/>
-        </w:rPr>
-        <w:tab/>
-        <w:t>The shape of the desired curve based on the ground truth ranks of the objects seen in the Tables 1 and 2 can be seen in the plot in the bottom right.  Each ranking function then in turn is desired to be similar to this ground truth ranking.  We can see that when only using 4 pairs for training of the ranks our values are very different than the learned values given by the author with their data.  However, once we use 15 pairs for training of the weights and learning the image ranks we have very similar plots.</w:t>
-      </w:r>
-      <w:r>
-        <w:rPr>
-          <w:rFonts w:ascii="Times New Roman" w:hAnsi="Times New Roman" w:cs="Times New Roman"/>
-          <w:sz w:val="24"/>
-          <w:szCs w:val="24"/>
-        </w:rPr>
-        <w:t xml:space="preserve">  These are the results presented for the OSR dataset.  </w:t>
-      </w:r>
-      <w:r>
-        <w:rPr>
-          <w:rFonts w:ascii="Times New Roman" w:hAnsi="Times New Roman" w:cs="Times New Roman"/>
-          <w:sz w:val="24"/>
-          <w:szCs w:val="24"/>
-        </w:rPr>
-        <w:t>This leads me to believe that to have strong classification accuracy of the unseen categories it is important to have many pairs of image categories for training.  However, the author’s show that more training pairs is not incredibly helpful for classification; this contradicts what I have found.</w:t>
-      </w:r>
-    </w:p>
-    <w:p>
-      <w:pPr>
-        <w:spacing w:after="0"/>
-        <w:jc w:val="both"/>
-        <w:rPr>
-          <w:rFonts w:ascii="Times New Roman" w:hAnsi="Times New Roman" w:cs="Times New Roman"/>
-          <w:sz w:val="24"/>
-          <w:szCs w:val="24"/>
-        </w:rPr>
-      </w:pPr>
-      <w:r>
-        <w:rPr>
-          <w:rFonts w:ascii="Times New Roman" w:hAnsi="Times New Roman" w:cs="Times New Roman"/>
-          <w:sz w:val="24"/>
-          <w:szCs w:val="24"/>
-        </w:rPr>
-        <w:tab/>
-      </w:r>
-    </w:p>
-    <w:p>
-      <w:pPr>
-        <w:pStyle w:val="ListParagraph"/>
-        <w:numPr>
-          <w:ilvl w:val="1"/>
-          <w:numId w:val="2"/>
-        </w:numPr>
-        <w:spacing w:after="0"/>
-        <w:jc w:val="both"/>
-        <w:rPr>
-          <w:rFonts w:ascii="Times New Roman" w:hAnsi="Times New Roman" w:cs="Times New Roman"/>
-          <w:b/>
-          <w:sz w:val="24"/>
-          <w:szCs w:val="24"/>
-        </w:rPr>
-      </w:pPr>
-      <w:r>
-        <w:rPr>
-          <w:rFonts w:ascii="Times New Roman" w:hAnsi="Times New Roman" w:cs="Times New Roman"/>
-          <w:b/>
-          <w:sz w:val="24"/>
-          <w:szCs w:val="24"/>
-        </w:rPr>
-        <w:t xml:space="preserve">Generative Probability Framework </w:t>
-      </w:r>
-    </w:p>
-    <w:p>
-      <w:pPr>
-        <w:spacing w:after="0"/>
-        <w:ind w:firstLine="720"/>
-        <w:jc w:val="both"/>
-        <w:rPr>
-          <w:rFonts w:ascii="Times New Roman" w:hAnsi="Times New Roman" w:cs="Times New Roman"/>
-          <w:sz w:val="24"/>
-          <w:szCs w:val="24"/>
-        </w:rPr>
-      </w:pPr>
-      <w:r>
-        <w:rPr>
-          <w:rFonts w:ascii="Times New Roman" w:hAnsi="Times New Roman" w:cs="Times New Roman"/>
-          <w:sz w:val="24"/>
-          <w:szCs w:val="24"/>
-        </w:rPr>
-        <w:t>After training the ranking functions in the pipeline the final</w:t>
-      </w:r>
-      <w:r>
-        <w:rPr>
-          <w:rFonts w:ascii="Times New Roman" w:hAnsi="Times New Roman" w:cs="Times New Roman"/>
-          <w:sz w:val="24"/>
-          <w:szCs w:val="24"/>
-        </w:rPr>
-        <w:t xml:space="preserve"> step is given the training data from the scene categories</w:t>
-      </w:r>
-      <w:r>
-        <w:rPr>
-          <w:rFonts w:ascii="Times New Roman" w:hAnsi="Times New Roman" w:cs="Times New Roman"/>
-          <w:sz w:val="24"/>
-          <w:szCs w:val="24"/>
-        </w:rPr>
-        <w:t xml:space="preserve"> and unseen categories we must create probability distributions</w:t>
-      </w:r>
-      <w:r>
-        <w:rPr>
-          <w:rFonts w:ascii="Times New Roman" w:hAnsi="Times New Roman" w:cs="Times New Roman"/>
-          <w:sz w:val="24"/>
-          <w:szCs w:val="24"/>
-        </w:rPr>
-        <w:t xml:space="preserve"> for each class.  </w:t>
-      </w:r>
-      <w:r>
-        <w:rPr>
-          <w:rFonts w:ascii="Times New Roman" w:hAnsi="Times New Roman" w:cs="Times New Roman"/>
-          <w:sz w:val="24"/>
-          <w:szCs w:val="24"/>
-        </w:rPr>
-        <w:t>This is done using the algorithm described in Section 2.5.</w:t>
-      </w:r>
-      <w:r>
-        <w:rPr>
-          <w:rFonts w:ascii="Times New Roman" w:hAnsi="Times New Roman" w:cs="Times New Roman"/>
-          <w:sz w:val="24"/>
-          <w:szCs w:val="24"/>
-        </w:rPr>
-        <w:t xml:space="preserve">  I believe that I have been able to accurately accomplish this task, and I present results to this below.  </w:t>
-      </w:r>
-      <w:r>
-        <w:rPr>
-          <w:rFonts w:ascii="Times New Roman" w:hAnsi="Times New Roman" w:cs="Times New Roman"/>
-          <w:sz w:val="24"/>
-          <w:szCs w:val="24"/>
-        </w:rPr>
-        <w:t>I used the trained ranks given by the author’s and automatically generated a random subset of unseen classes, and performed the same tests as the authors described in their training scheme in Section 4 of their paper.  The results can be seen below in Figure 2.</w:t>
-      </w:r>
-    </w:p>
-    <w:p>
-      <w:pPr>
-        <w:spacing w:after="0"/>
-        <w:jc w:val="both"/>
-        <w:rPr>
-          <w:rFonts w:ascii="Times New Roman" w:hAnsi="Times New Roman" w:cs="Times New Roman"/>
-          <w:sz w:val="24"/>
-          <w:szCs w:val="24"/>
-        </w:rPr>
-      </w:pPr>
-    </w:p>
-    <w:p>
-      <w:pPr>
-        <w:pStyle w:val="ListParagraph"/>
-        <w:numPr>
-          <w:ilvl w:val="1"/>
-          <w:numId w:val="2"/>
-        </w:numPr>
-        <w:spacing w:after="0"/>
-        <w:rPr>
-          <w:rFonts w:ascii="Times New Roman" w:hAnsi="Times New Roman" w:cs="Times New Roman"/>
-          <w:b/>
-          <w:sz w:val="24"/>
-          <w:szCs w:val="24"/>
-        </w:rPr>
-      </w:pPr>
-      <w:r>
-        <w:rPr>
-          <w:rFonts w:ascii="Times New Roman" w:hAnsi="Times New Roman" w:cs="Times New Roman"/>
-          <w:b/>
-          <w:sz w:val="24"/>
-          <w:szCs w:val="24"/>
-        </w:rPr>
-        <w:t>Final Replication Results</w:t>
-      </w:r>
-    </w:p>
-    <w:p>
-      <w:pPr>
-        <w:spacing w:after="0"/>
-        <w:ind w:firstLine="720"/>
-        <w:rPr>
-          <w:rFonts w:ascii="Times New Roman" w:hAnsi="Times New Roman" w:cs="Times New Roman"/>
-          <w:sz w:val="24"/>
-          <w:szCs w:val="24"/>
-        </w:rPr>
-      </w:pPr>
-      <w:r>
-        <w:rPr>
-          <w:rFonts w:ascii="Times New Roman" w:hAnsi="Times New Roman" w:cs="Times New Roman"/>
-          <w:sz w:val="24"/>
-          <w:szCs w:val="24"/>
-        </w:rPr>
-        <w:lastRenderedPageBreak/>
-        <w:t xml:space="preserve">In this section the final results from my pipeline are presented and compared to the results that were given within the paper by the authors.  Within the paper there were no actual values given for classification accuracies, simply graphical plots of the accuracies for different circumstances.  Therefore, I have done my best to estimate what these values were for </w:t>
-      </w:r>
-      <w:r>
-        <w:rPr>
-          <w:rFonts w:ascii="Times New Roman" w:hAnsi="Times New Roman" w:cs="Times New Roman"/>
-          <w:sz w:val="24"/>
-          <w:szCs w:val="24"/>
-        </w:rPr>
-        <w:t>each plot within the paper and the presented results can be seen in the figures below.</w:t>
-      </w:r>
-    </w:p>
-    <w:p>
-      <w:pPr>
-        <w:spacing w:after="0"/>
-        <w:rPr>
-          <w:rFonts w:ascii="Times New Roman" w:hAnsi="Times New Roman" w:cs="Times New Roman"/>
-          <w:sz w:val="24"/>
-          <w:szCs w:val="24"/>
-        </w:rPr>
-      </w:pPr>
-    </w:p>
-    <w:p>
-      <w:pPr>
-        <w:spacing w:after="0"/>
-        <w:jc w:val="center"/>
-        <w:rPr>
-          <w:rFonts w:ascii="Times New Roman" w:hAnsi="Times New Roman" w:cs="Times New Roman"/>
-          <w:sz w:val="24"/>
-          <w:szCs w:val="24"/>
-        </w:rPr>
-      </w:pPr>
-      <w:r>
-        <w:rPr>
-          <w:noProof/>
-        </w:rPr>
-        <w:drawing>
-          <wp:inline distT="0" distB="0" distL="0" distR="0" wp14:anchorId="5AD02100" wp14:editId="7D8EDF87">
-            <wp:extent cx="5522361" cy="2047875"/>
-            <wp:effectExtent l="0" t="0" r="2540" b="0"/>
-            <wp:docPr id="10" name="Picture 10"/>
             <wp:cNvGraphicFramePr>
               <a:graphicFrameLocks xmlns:a="http://schemas.openxmlformats.org/drawingml/2006/main" noChangeAspect="1"/>
             </wp:cNvGraphicFramePr>
@@ -7920,6 +8050,504 @@
                   <pic:spPr>
                     <a:xfrm>
                       <a:off x="0" y="0"/>
+                      <a:ext cx="4018819" cy="3000375"/>
+                    </a:xfrm>
+                    <a:prstGeom prst="rect">
+                      <a:avLst/>
+                    </a:prstGeom>
+                  </pic:spPr>
+                </pic:pic>
+              </a:graphicData>
+            </a:graphic>
+          </wp:inline>
+        </w:drawing>
+      </w:r>
+    </w:p>
+    <w:p>
+      <w:pPr>
+        <w:spacing w:after="0"/>
+        <w:jc w:val="center"/>
+        <w:rPr>
+          <w:rFonts w:ascii="Times New Roman" w:hAnsi="Times New Roman" w:cs="Times New Roman"/>
+          <w:sz w:val="24"/>
+          <w:szCs w:val="24"/>
+        </w:rPr>
+      </w:pPr>
+      <w:proofErr w:type="gramStart"/>
+      <w:r>
+        <w:rPr>
+          <w:rFonts w:ascii="Times New Roman" w:hAnsi="Times New Roman" w:cs="Times New Roman"/>
+          <w:sz w:val="24"/>
+          <w:szCs w:val="24"/>
+        </w:rPr>
+        <w:t>Figure 1.</w:t>
+      </w:r>
+      <w:proofErr w:type="gramEnd"/>
+      <w:r>
+        <w:rPr>
+          <w:rFonts w:ascii="Times New Roman" w:hAnsi="Times New Roman" w:cs="Times New Roman"/>
+          <w:sz w:val="24"/>
+          <w:szCs w:val="24"/>
+        </w:rPr>
+        <w:t xml:space="preserve"> Accuracy of Found Ranking Scores</w:t>
+      </w:r>
+    </w:p>
+    <w:p>
+      <w:pPr>
+        <w:spacing w:after="0"/>
+        <w:jc w:val="both"/>
+        <w:rPr>
+          <w:rFonts w:ascii="Times New Roman" w:hAnsi="Times New Roman" w:cs="Times New Roman"/>
+          <w:sz w:val="24"/>
+          <w:szCs w:val="24"/>
+        </w:rPr>
+      </w:pPr>
+    </w:p>
+    <w:p>
+      <w:pPr>
+        <w:spacing w:after="0"/>
+        <w:jc w:val="both"/>
+        <w:rPr>
+          <w:rFonts w:ascii="Times New Roman" w:hAnsi="Times New Roman" w:cs="Times New Roman"/>
+          <w:sz w:val="24"/>
+          <w:szCs w:val="24"/>
+        </w:rPr>
+      </w:pPr>
+      <w:r>
+        <w:rPr>
+          <w:rFonts w:ascii="Times New Roman" w:hAnsi="Times New Roman" w:cs="Times New Roman"/>
+          <w:sz w:val="24"/>
+          <w:szCs w:val="24"/>
+        </w:rPr>
+        <w:tab/>
+        <w:t>The shape of the desired curve based on the ground truth ranks of the objects seen in the Tables 1 and 2 can be seen in the plot in the bottom right.  Each ranking function then in turn is desired to be similar to this ground truth ranking.  We can see that when only using 4 pairs for training of the ranks our values are very different than the learned values given by the author with their data.  However, once we use 15 pairs for training of the weights and learning the image ranks we have very similar plots.</w:t>
+      </w:r>
+      <w:r>
+        <w:rPr>
+          <w:rFonts w:ascii="Times New Roman" w:hAnsi="Times New Roman" w:cs="Times New Roman"/>
+          <w:sz w:val="24"/>
+          <w:szCs w:val="24"/>
+        </w:rPr>
+        <w:t xml:space="preserve">  These are the results presented for the OSR dataset.  </w:t>
+      </w:r>
+      <w:r>
+        <w:rPr>
+          <w:rFonts w:ascii="Times New Roman" w:hAnsi="Times New Roman" w:cs="Times New Roman"/>
+          <w:sz w:val="24"/>
+          <w:szCs w:val="24"/>
+        </w:rPr>
+        <w:t>This leads me to believe that to have strong classification accuracy of the unseen categories it is important to have many pairs of image categories for training.  However, the author’s show that more training pairs is not incredibly helpful for classification; this contradicts what I have found.</w:t>
+      </w:r>
+    </w:p>
+    <w:p>
+      <w:pPr>
+        <w:spacing w:after="0"/>
+        <w:jc w:val="both"/>
+        <w:rPr>
+          <w:rFonts w:ascii="Times New Roman" w:hAnsi="Times New Roman" w:cs="Times New Roman"/>
+          <w:sz w:val="24"/>
+          <w:szCs w:val="24"/>
+        </w:rPr>
+      </w:pPr>
+      <w:r>
+        <w:rPr>
+          <w:rFonts w:ascii="Times New Roman" w:hAnsi="Times New Roman" w:cs="Times New Roman"/>
+          <w:sz w:val="24"/>
+          <w:szCs w:val="24"/>
+        </w:rPr>
+        <w:tab/>
+      </w:r>
+    </w:p>
+    <w:p>
+      <w:pPr>
+        <w:pStyle w:val="ListParagraph"/>
+        <w:numPr>
+          <w:ilvl w:val="1"/>
+          <w:numId w:val="2"/>
+        </w:numPr>
+        <w:spacing w:after="0"/>
+        <w:jc w:val="both"/>
+        <w:rPr>
+          <w:rFonts w:ascii="Times New Roman" w:hAnsi="Times New Roman" w:cs="Times New Roman"/>
+          <w:b/>
+          <w:sz w:val="24"/>
+          <w:szCs w:val="24"/>
+        </w:rPr>
+      </w:pPr>
+      <w:r>
+        <w:rPr>
+          <w:rFonts w:ascii="Times New Roman" w:hAnsi="Times New Roman" w:cs="Times New Roman"/>
+          <w:b/>
+          <w:sz w:val="24"/>
+          <w:szCs w:val="24"/>
+        </w:rPr>
+        <w:t xml:space="preserve">Generative Probability Framework </w:t>
+      </w:r>
+    </w:p>
+    <w:p>
+      <w:pPr>
+        <w:spacing w:after="0"/>
+        <w:ind w:firstLine="720"/>
+        <w:jc w:val="both"/>
+        <w:rPr>
+          <w:rFonts w:ascii="Times New Roman" w:hAnsi="Times New Roman" w:cs="Times New Roman"/>
+          <w:sz w:val="24"/>
+          <w:szCs w:val="24"/>
+        </w:rPr>
+      </w:pPr>
+      <w:r>
+        <w:rPr>
+          <w:rFonts w:ascii="Times New Roman" w:hAnsi="Times New Roman" w:cs="Times New Roman"/>
+          <w:sz w:val="24"/>
+          <w:szCs w:val="24"/>
+        </w:rPr>
+        <w:t>After training the ranking functions in the pipeline the final</w:t>
+      </w:r>
+      <w:r>
+        <w:rPr>
+          <w:rFonts w:ascii="Times New Roman" w:hAnsi="Times New Roman" w:cs="Times New Roman"/>
+          <w:sz w:val="24"/>
+          <w:szCs w:val="24"/>
+        </w:rPr>
+        <w:t xml:space="preserve"> step is given the training data from the scene categories</w:t>
+      </w:r>
+      <w:r>
+        <w:rPr>
+          <w:rFonts w:ascii="Times New Roman" w:hAnsi="Times New Roman" w:cs="Times New Roman"/>
+          <w:sz w:val="24"/>
+          <w:szCs w:val="24"/>
+        </w:rPr>
+        <w:t xml:space="preserve"> and unseen categories we must create probability distributions</w:t>
+      </w:r>
+      <w:r>
+        <w:rPr>
+          <w:rFonts w:ascii="Times New Roman" w:hAnsi="Times New Roman" w:cs="Times New Roman"/>
+          <w:sz w:val="24"/>
+          <w:szCs w:val="24"/>
+        </w:rPr>
+        <w:t xml:space="preserve"> for each class.  </w:t>
+      </w:r>
+      <w:r>
+        <w:rPr>
+          <w:rFonts w:ascii="Times New Roman" w:hAnsi="Times New Roman" w:cs="Times New Roman"/>
+          <w:sz w:val="24"/>
+          <w:szCs w:val="24"/>
+        </w:rPr>
+        <w:t>This is done using the algorithm described in Section 2.5.</w:t>
+      </w:r>
+      <w:r>
+        <w:rPr>
+          <w:rFonts w:ascii="Times New Roman" w:hAnsi="Times New Roman" w:cs="Times New Roman"/>
+          <w:sz w:val="24"/>
+          <w:szCs w:val="24"/>
+        </w:rPr>
+        <w:t xml:space="preserve">  I believe that I have been able to accurately accomplish this task, and I present results to this below.  </w:t>
+      </w:r>
+      <w:r>
+        <w:rPr>
+          <w:rFonts w:ascii="Times New Roman" w:hAnsi="Times New Roman" w:cs="Times New Roman"/>
+          <w:sz w:val="24"/>
+          <w:szCs w:val="24"/>
+        </w:rPr>
+        <w:t>I used the trained ranks given by the author’s and automatically generated a random subset of unseen classes, and performed the same tests as the authors described in their training scheme in Section 4 of their paper.  The results</w:t>
+      </w:r>
+      <w:r>
+        <w:rPr>
+          <w:rFonts w:ascii="Times New Roman" w:hAnsi="Times New Roman" w:cs="Times New Roman"/>
+          <w:sz w:val="24"/>
+          <w:szCs w:val="24"/>
+        </w:rPr>
+        <w:t xml:space="preserve"> on the OSR dataset</w:t>
+      </w:r>
+      <w:r>
+        <w:rPr>
+          <w:rFonts w:ascii="Times New Roman" w:hAnsi="Times New Roman" w:cs="Times New Roman"/>
+          <w:sz w:val="24"/>
+          <w:szCs w:val="24"/>
+        </w:rPr>
+        <w:t xml:space="preserve"> can be seen below in Figure 2.</w:t>
+      </w:r>
+    </w:p>
+    <w:p>
+      <w:pPr>
+        <w:spacing w:after="0"/>
+        <w:jc w:val="both"/>
+        <w:rPr>
+          <w:rFonts w:ascii="Times New Roman" w:hAnsi="Times New Roman" w:cs="Times New Roman"/>
+          <w:sz w:val="24"/>
+          <w:szCs w:val="24"/>
+        </w:rPr>
+      </w:pPr>
+    </w:p>
+    <w:p>
+      <w:pPr>
+        <w:spacing w:after="0"/>
+        <w:jc w:val="center"/>
+        <w:rPr>
+          <w:rFonts w:ascii="Times New Roman" w:hAnsi="Times New Roman" w:cs="Times New Roman"/>
+          <w:sz w:val="24"/>
+          <w:szCs w:val="24"/>
+        </w:rPr>
+      </w:pPr>
+      <w:r>
+        <w:rPr>
+          <w:rFonts w:ascii="Times New Roman" w:hAnsi="Times New Roman" w:cs="Times New Roman"/>
+          <w:noProof/>
+          <w:sz w:val="24"/>
+          <w:szCs w:val="24"/>
+        </w:rPr>
+        <w:lastRenderedPageBreak/>
+        <w:drawing>
+          <wp:inline distT="0" distB="0" distL="0" distR="0" wp14:anchorId="035B15E9" wp14:editId="58644749">
+            <wp:extent cx="3200400" cy="2400300"/>
+            <wp:effectExtent l="0" t="0" r="0" b="0"/>
+            <wp:docPr id="16" name="Picture 16"/>
+            <wp:cNvGraphicFramePr>
+              <a:graphicFrameLocks xmlns:a="http://schemas.openxmlformats.org/drawingml/2006/main" noChangeAspect="1"/>
+            </wp:cNvGraphicFramePr>
+            <a:graphic xmlns:a="http://schemas.openxmlformats.org/drawingml/2006/main">
+              <a:graphicData uri="http://schemas.openxmlformats.org/drawingml/2006/picture">
+                <pic:pic xmlns:pic="http://schemas.openxmlformats.org/drawingml/2006/picture">
+                  <pic:nvPicPr>
+                    <pic:cNvPr id="0" name="FrameworkTest.jpg"/>
+                    <pic:cNvPicPr/>
+                  </pic:nvPicPr>
+                  <pic:blipFill>
+                    <a:blip r:embed="rId15">
+                      <a:extLst>
+                        <a:ext uri="{28A0092B-C50C-407E-A947-70E740481C1C}">
+                          <a14:useLocalDpi xmlns:a14="http://schemas.microsoft.com/office/drawing/2010/main" val="0"/>
+                        </a:ext>
+                      </a:extLst>
+                    </a:blip>
+                    <a:stretch>
+                      <a:fillRect/>
+                    </a:stretch>
+                  </pic:blipFill>
+                  <pic:spPr>
+                    <a:xfrm>
+                      <a:off x="0" y="0"/>
+                      <a:ext cx="3200400" cy="2400300"/>
+                    </a:xfrm>
+                    <a:prstGeom prst="rect">
+                      <a:avLst/>
+                    </a:prstGeom>
+                  </pic:spPr>
+                </pic:pic>
+              </a:graphicData>
+            </a:graphic>
+          </wp:inline>
+        </w:drawing>
+      </w:r>
+    </w:p>
+    <w:p>
+      <w:pPr>
+        <w:spacing w:after="0"/>
+        <w:jc w:val="center"/>
+        <w:rPr>
+          <w:rFonts w:ascii="Times New Roman" w:hAnsi="Times New Roman" w:cs="Times New Roman"/>
+          <w:sz w:val="24"/>
+          <w:szCs w:val="24"/>
+        </w:rPr>
+      </w:pPr>
+      <w:proofErr w:type="gramStart"/>
+      <w:r>
+        <w:rPr>
+          <w:rFonts w:ascii="Times New Roman" w:hAnsi="Times New Roman" w:cs="Times New Roman"/>
+          <w:sz w:val="24"/>
+          <w:szCs w:val="24"/>
+        </w:rPr>
+        <w:t>Figure 2.</w:t>
+      </w:r>
+      <w:proofErr w:type="gramEnd"/>
+      <w:r>
+        <w:rPr>
+          <w:rFonts w:ascii="Times New Roman" w:hAnsi="Times New Roman" w:cs="Times New Roman"/>
+          <w:sz w:val="24"/>
+          <w:szCs w:val="24"/>
+        </w:rPr>
+        <w:t xml:space="preserve"> </w:t>
+      </w:r>
+      <w:r>
+        <w:rPr>
+          <w:rFonts w:ascii="Times New Roman" w:hAnsi="Times New Roman" w:cs="Times New Roman"/>
+          <w:sz w:val="24"/>
+          <w:szCs w:val="24"/>
+        </w:rPr>
+        <w:t>Generative Framework Tests</w:t>
+      </w:r>
+    </w:p>
+    <w:p>
+      <w:pPr>
+        <w:spacing w:after="0"/>
+        <w:jc w:val="both"/>
+        <w:rPr>
+          <w:rFonts w:ascii="Times New Roman" w:hAnsi="Times New Roman" w:cs="Times New Roman"/>
+          <w:sz w:val="24"/>
+          <w:szCs w:val="24"/>
+        </w:rPr>
+      </w:pPr>
+    </w:p>
+    <w:p>
+      <w:pPr>
+        <w:spacing w:after="0"/>
+        <w:jc w:val="both"/>
+        <w:rPr>
+          <w:rFonts w:ascii="Times New Roman" w:hAnsi="Times New Roman" w:cs="Times New Roman"/>
+          <w:sz w:val="24"/>
+          <w:szCs w:val="24"/>
+        </w:rPr>
+      </w:pPr>
+      <w:r>
+        <w:rPr>
+          <w:rFonts w:ascii="Times New Roman" w:hAnsi="Times New Roman" w:cs="Times New Roman"/>
+          <w:sz w:val="24"/>
+          <w:szCs w:val="24"/>
+        </w:rPr>
+        <w:tab/>
+        <w:t xml:space="preserve">I have been able to accurately recreate their graph with their given data.  Therefore, I believe that my generative framework is operating in the way described by the authors.  The only difference between this </w:t>
+      </w:r>
+      <w:proofErr w:type="gramStart"/>
+      <w:r>
+        <w:rPr>
+          <w:rFonts w:ascii="Times New Roman" w:hAnsi="Times New Roman" w:cs="Times New Roman"/>
+          <w:sz w:val="24"/>
+          <w:szCs w:val="24"/>
+        </w:rPr>
+        <w:t>example,</w:t>
+      </w:r>
+      <w:proofErr w:type="gramEnd"/>
+      <w:r>
+        <w:rPr>
+          <w:rFonts w:ascii="Times New Roman" w:hAnsi="Times New Roman" w:cs="Times New Roman"/>
+          <w:sz w:val="24"/>
+          <w:szCs w:val="24"/>
+        </w:rPr>
+        <w:t xml:space="preserve"> and the final results shown in section 3.6 is in the way that the training data was chosen to train the ranking scores.</w:t>
+      </w:r>
+      <w:r>
+        <w:rPr>
+          <w:rFonts w:ascii="Times New Roman" w:hAnsi="Times New Roman" w:cs="Times New Roman"/>
+          <w:sz w:val="24"/>
+          <w:szCs w:val="24"/>
+        </w:rPr>
+        <w:t xml:space="preserve">  This leads me to believe that I have not trained the ranking functions used in classification in the same way as the authors did.</w:t>
+      </w:r>
+    </w:p>
+    <w:p>
+      <w:pPr>
+        <w:spacing w:after="0"/>
+        <w:jc w:val="both"/>
+        <w:rPr>
+          <w:rFonts w:ascii="Times New Roman" w:hAnsi="Times New Roman" w:cs="Times New Roman"/>
+          <w:sz w:val="24"/>
+          <w:szCs w:val="24"/>
+        </w:rPr>
+      </w:pPr>
+    </w:p>
+    <w:p>
+      <w:pPr>
+        <w:pStyle w:val="ListParagraph"/>
+        <w:numPr>
+          <w:ilvl w:val="1"/>
+          <w:numId w:val="2"/>
+        </w:numPr>
+        <w:spacing w:after="0"/>
+        <w:jc w:val="both"/>
+        <w:rPr>
+          <w:rFonts w:ascii="Times New Roman" w:hAnsi="Times New Roman" w:cs="Times New Roman"/>
+          <w:b/>
+          <w:sz w:val="24"/>
+          <w:szCs w:val="24"/>
+        </w:rPr>
+      </w:pPr>
+      <w:r>
+        <w:rPr>
+          <w:rFonts w:ascii="Times New Roman" w:hAnsi="Times New Roman" w:cs="Times New Roman"/>
+          <w:b/>
+          <w:sz w:val="24"/>
+          <w:szCs w:val="24"/>
+        </w:rPr>
+        <w:t>Final Replication Results</w:t>
+      </w:r>
+    </w:p>
+    <w:p>
+      <w:pPr>
+        <w:spacing w:after="0"/>
+        <w:ind w:firstLine="720"/>
+        <w:jc w:val="both"/>
+        <w:rPr>
+          <w:rFonts w:ascii="Times New Roman" w:hAnsi="Times New Roman" w:cs="Times New Roman"/>
+          <w:sz w:val="24"/>
+          <w:szCs w:val="24"/>
+        </w:rPr>
+      </w:pPr>
+      <w:r>
+        <w:rPr>
+          <w:rFonts w:ascii="Times New Roman" w:hAnsi="Times New Roman" w:cs="Times New Roman"/>
+          <w:sz w:val="24"/>
+          <w:szCs w:val="24"/>
+        </w:rPr>
+        <w:t xml:space="preserve">In this section the final results from my pipeline are presented and compared to the results that were given within the paper by the authors.  Within the paper there were no actual values given for classification accuracies, simply graphical plots of the accuracies for different circumstances.  Therefore, I have done my best to estimate what these values were for </w:t>
+      </w:r>
+      <w:r>
+        <w:rPr>
+          <w:rFonts w:ascii="Times New Roman" w:hAnsi="Times New Roman" w:cs="Times New Roman"/>
+          <w:sz w:val="24"/>
+          <w:szCs w:val="24"/>
+        </w:rPr>
+        <w:t>each plot within the paper and the presented results can be seen in the figures below.</w:t>
+      </w:r>
+    </w:p>
+    <w:p>
+      <w:pPr>
+        <w:spacing w:after="0"/>
+        <w:jc w:val="both"/>
+        <w:rPr>
+          <w:rFonts w:ascii="Times New Roman" w:hAnsi="Times New Roman" w:cs="Times New Roman"/>
+          <w:sz w:val="24"/>
+          <w:szCs w:val="24"/>
+        </w:rPr>
+      </w:pPr>
+    </w:p>
+    <w:p>
+      <w:pPr>
+        <w:spacing w:after="0"/>
+        <w:jc w:val="center"/>
+        <w:rPr>
+          <w:rFonts w:ascii="Times New Roman" w:hAnsi="Times New Roman" w:cs="Times New Roman"/>
+          <w:sz w:val="24"/>
+          <w:szCs w:val="24"/>
+        </w:rPr>
+      </w:pPr>
+      <w:r>
+        <w:rPr>
+          <w:noProof/>
+        </w:rPr>
+        <w:drawing>
+          <wp:inline distT="0" distB="0" distL="0" distR="0" wp14:anchorId="1A0FABD7" wp14:editId="6640154B">
+            <wp:extent cx="5522361" cy="2047875"/>
+            <wp:effectExtent l="0" t="0" r="2540" b="0"/>
+            <wp:docPr id="10" name="Picture 10"/>
+            <wp:cNvGraphicFramePr>
+              <a:graphicFrameLocks xmlns:a="http://schemas.openxmlformats.org/drawingml/2006/main" noChangeAspect="1"/>
+            </wp:cNvGraphicFramePr>
+            <a:graphic xmlns:a="http://schemas.openxmlformats.org/drawingml/2006/main">
+              <a:graphicData uri="http://schemas.openxmlformats.org/drawingml/2006/picture">
+                <pic:pic xmlns:pic="http://schemas.openxmlformats.org/drawingml/2006/picture">
+                  <pic:nvPicPr>
+                    <pic:cNvPr id="0" name=""/>
+                    <pic:cNvPicPr/>
+                  </pic:nvPicPr>
+                  <pic:blipFill>
+                    <a:blip r:embed="rId16"/>
+                    <a:stretch>
+                      <a:fillRect/>
+                    </a:stretch>
+                  </pic:blipFill>
+                  <pic:spPr>
+                    <a:xfrm>
+                      <a:off x="0" y="0"/>
                       <a:ext cx="5531144" cy="2051132"/>
                     </a:xfrm>
                     <a:prstGeom prst="rect">
@@ -7973,6 +8601,17 @@
     <w:p>
       <w:pPr>
         <w:spacing w:after="0"/>
+        <w:jc w:val="both"/>
+        <w:rPr>
+          <w:rFonts w:ascii="Times New Roman" w:hAnsi="Times New Roman" w:cs="Times New Roman"/>
+          <w:sz w:val="24"/>
+          <w:szCs w:val="24"/>
+        </w:rPr>
+      </w:pPr>
+    </w:p>
+    <w:p>
+      <w:pPr>
+        <w:spacing w:after="0"/>
         <w:jc w:val="center"/>
         <w:rPr>
           <w:rFonts w:ascii="Times New Roman" w:hAnsi="Times New Roman" w:cs="Times New Roman"/>
@@ -7980,17 +8619,6 @@
           <w:szCs w:val="24"/>
         </w:rPr>
       </w:pPr>
-    </w:p>
-    <w:p>
-      <w:pPr>
-        <w:spacing w:after="0"/>
-        <w:jc w:val="center"/>
-        <w:rPr>
-          <w:rFonts w:ascii="Times New Roman" w:hAnsi="Times New Roman" w:cs="Times New Roman"/>
-          <w:sz w:val="24"/>
-          <w:szCs w:val="24"/>
-        </w:rPr>
-      </w:pPr>
       <w:r>
         <w:rPr>
           <w:rFonts w:ascii="Times New Roman" w:hAnsi="Times New Roman" w:cs="Times New Roman"/>
@@ -7998,8 +8626,9 @@
           <w:sz w:val="24"/>
           <w:szCs w:val="24"/>
         </w:rPr>
+        <w:lastRenderedPageBreak/>
         <w:drawing>
-          <wp:inline distT="0" distB="0" distL="0" distR="0" wp14:anchorId="653D308D" wp14:editId="777C88F4">
+          <wp:inline distT="0" distB="0" distL="0" distR="0" wp14:anchorId="437DD54F" wp14:editId="4D6D033A">
             <wp:extent cx="5495925" cy="2042034"/>
             <wp:effectExtent l="0" t="0" r="0" b="0"/>
             <wp:docPr id="9" name="Picture 9"/>
@@ -8016,7 +8645,7 @@
                     </pic:cNvPicPr>
                   </pic:nvPicPr>
                   <pic:blipFill>
-                    <a:blip r:embed="rId15">
+                    <a:blip r:embed="rId17">
                       <a:extLst>
                         <a:ext uri="{28A0092B-C50C-407E-A947-70E740481C1C}">
                           <a14:useLocalDpi xmlns:a14="http://schemas.microsoft.com/office/drawing/2010/main" val="0"/>
@@ -8077,17 +8706,18 @@
     <w:p>
       <w:pPr>
         <w:spacing w:after="0"/>
-        <w:jc w:val="center"/>
-        <w:rPr>
-          <w:rFonts w:ascii="Times New Roman" w:hAnsi="Times New Roman" w:cs="Times New Roman"/>
-          <w:sz w:val="24"/>
-          <w:szCs w:val="24"/>
-        </w:rPr>
-      </w:pPr>
-    </w:p>
-    <w:p>
-      <w:pPr>
-        <w:spacing w:after="0"/>
+        <w:jc w:val="both"/>
+        <w:rPr>
+          <w:rFonts w:ascii="Times New Roman" w:hAnsi="Times New Roman" w:cs="Times New Roman"/>
+          <w:sz w:val="24"/>
+          <w:szCs w:val="24"/>
+        </w:rPr>
+      </w:pPr>
+    </w:p>
+    <w:p>
+      <w:pPr>
+        <w:spacing w:after="0"/>
+        <w:jc w:val="both"/>
         <w:rPr>
           <w:rFonts w:ascii="Times New Roman" w:hAnsi="Times New Roman" w:cs="Times New Roman"/>
           <w:sz w:val="24"/>
@@ -8148,16 +8778,7 @@
           <w:sz w:val="24"/>
           <w:szCs w:val="24"/>
         </w:rPr>
-        <w:t xml:space="preserve">with 6 </w:t>
-      </w:r>
-      <w:r>
-        <w:rPr>
-          <w:rFonts w:ascii="Times New Roman" w:hAnsi="Times New Roman" w:cs="Times New Roman"/>
-          <w:sz w:val="24"/>
-          <w:szCs w:val="24"/>
-        </w:rPr>
-        <w:lastRenderedPageBreak/>
-        <w:t>seen categories, and 2 unseen categories and the ranking functions were trained with 4 category pairs, unless im</w:t>
+        <w:t>with 6 seen categories, and 2 unseen categories and the ranking functions were trained with 4 category pairs, unless im</w:t>
       </w:r>
       <w:r>
         <w:rPr>
@@ -8171,6 +8792,7 @@
     <w:p>
       <w:pPr>
         <w:spacing w:after="0"/>
+        <w:jc w:val="both"/>
         <w:rPr>
           <w:rFonts w:ascii="Times New Roman" w:hAnsi="Times New Roman" w:cs="Times New Roman"/>
           <w:sz w:val="24"/>
@@ -8272,6 +8894,7 @@
     <w:p>
       <w:pPr>
         <w:spacing w:after="0"/>
+        <w:jc w:val="both"/>
         <w:rPr>
           <w:rFonts w:ascii="Times New Roman" w:hAnsi="Times New Roman" w:cs="Times New Roman"/>
           <w:sz w:val="24"/>
@@ -8341,6 +8964,17 @@
     <w:p>
       <w:pPr>
         <w:spacing w:after="0"/>
+        <w:jc w:val="both"/>
+        <w:rPr>
+          <w:rFonts w:ascii="Times New Roman" w:hAnsi="Times New Roman" w:cs="Times New Roman"/>
+          <w:sz w:val="24"/>
+          <w:szCs w:val="24"/>
+        </w:rPr>
+      </w:pPr>
+    </w:p>
+    <w:p>
+      <w:pPr>
+        <w:spacing w:after="0"/>
         <w:jc w:val="center"/>
         <w:rPr>
           <w:rFonts w:ascii="Times New Roman" w:hAnsi="Times New Roman" w:cs="Times New Roman"/>
@@ -8348,17 +8982,6 @@
           <w:szCs w:val="24"/>
         </w:rPr>
       </w:pPr>
-    </w:p>
-    <w:p>
-      <w:pPr>
-        <w:spacing w:after="0"/>
-        <w:jc w:val="center"/>
-        <w:rPr>
-          <w:rFonts w:ascii="Times New Roman" w:hAnsi="Times New Roman" w:cs="Times New Roman"/>
-          <w:sz w:val="24"/>
-          <w:szCs w:val="24"/>
-        </w:rPr>
-      </w:pPr>
       <w:r>
         <w:rPr>
           <w:rFonts w:ascii="Times New Roman" w:hAnsi="Times New Roman" w:cs="Times New Roman"/>
@@ -8367,7 +8990,7 @@
           <w:szCs w:val="24"/>
         </w:rPr>
         <w:drawing>
-          <wp:inline distT="0" distB="0" distL="0" distR="0" wp14:anchorId="27D8781E">
+          <wp:inline distT="0" distB="0" distL="0" distR="0" wp14:anchorId="6A21A581" wp14:editId="27D7331C">
             <wp:extent cx="5568682" cy="2069067"/>
             <wp:effectExtent l="0" t="0" r="0" b="7620"/>
             <wp:docPr id="11" name="Picture 11"/>
@@ -8384,7 +9007,7 @@
                     </pic:cNvPicPr>
                   </pic:nvPicPr>
                   <pic:blipFill>
-                    <a:blip r:embed="rId16">
+                    <a:blip r:embed="rId18">
                       <a:extLst>
                         <a:ext uri="{28A0092B-C50C-407E-A947-70E740481C1C}">
                           <a14:useLocalDpi xmlns:a14="http://schemas.microsoft.com/office/drawing/2010/main" val="0"/>
@@ -8463,6 +9086,17 @@
     <w:p>
       <w:pPr>
         <w:spacing w:after="0"/>
+        <w:jc w:val="both"/>
+        <w:rPr>
+          <w:rFonts w:ascii="Times New Roman" w:hAnsi="Times New Roman" w:cs="Times New Roman"/>
+          <w:sz w:val="24"/>
+          <w:szCs w:val="24"/>
+        </w:rPr>
+      </w:pPr>
+    </w:p>
+    <w:p>
+      <w:pPr>
+        <w:spacing w:after="0"/>
         <w:jc w:val="center"/>
         <w:rPr>
           <w:rFonts w:ascii="Times New Roman" w:hAnsi="Times New Roman" w:cs="Times New Roman"/>
@@ -8470,17 +9104,6 @@
           <w:szCs w:val="24"/>
         </w:rPr>
       </w:pPr>
-    </w:p>
-    <w:p>
-      <w:pPr>
-        <w:spacing w:after="0"/>
-        <w:jc w:val="center"/>
-        <w:rPr>
-          <w:rFonts w:ascii="Times New Roman" w:hAnsi="Times New Roman" w:cs="Times New Roman"/>
-          <w:sz w:val="24"/>
-          <w:szCs w:val="24"/>
-        </w:rPr>
-      </w:pPr>
       <w:r>
         <w:rPr>
           <w:rFonts w:ascii="Times New Roman" w:hAnsi="Times New Roman" w:cs="Times New Roman"/>
@@ -8488,9 +9111,8 @@
           <w:sz w:val="24"/>
           <w:szCs w:val="24"/>
         </w:rPr>
-        <w:lastRenderedPageBreak/>
         <w:drawing>
-          <wp:inline distT="0" distB="0" distL="0" distR="0" wp14:anchorId="097D5597">
+          <wp:inline distT="0" distB="0" distL="0" distR="0" wp14:anchorId="05D08C92" wp14:editId="2CAD76E3">
             <wp:extent cx="5610225" cy="2087665"/>
             <wp:effectExtent l="0" t="0" r="0" b="8255"/>
             <wp:docPr id="13" name="Picture 13"/>
@@ -8507,7 +9129,7 @@
                     </pic:cNvPicPr>
                   </pic:nvPicPr>
                   <pic:blipFill>
-                    <a:blip r:embed="rId17">
+                    <a:blip r:embed="rId19">
                       <a:extLst>
                         <a:ext uri="{28A0092B-C50C-407E-A947-70E740481C1C}">
                           <a14:useLocalDpi xmlns:a14="http://schemas.microsoft.com/office/drawing/2010/main" val="0"/>
@@ -8580,12 +9202,21 @@
           <w:sz w:val="24"/>
           <w:szCs w:val="24"/>
         </w:rPr>
-        <w:t xml:space="preserve"> Results -- # of Attributes Used and </w:t>
-      </w:r>
-    </w:p>
-    <w:p>
-      <w:pPr>
-        <w:spacing w:after="0"/>
+        <w:t xml:space="preserve"> Results -- # of Attributes Used and</w:t>
+      </w:r>
+      <w:r>
+        <w:rPr>
+          <w:rFonts w:ascii="Times New Roman" w:hAnsi="Times New Roman" w:cs="Times New Roman"/>
+          <w:sz w:val="24"/>
+          <w:szCs w:val="24"/>
+        </w:rPr>
+        <w:t xml:space="preserve"> Looseness of Constraints</w:t>
+      </w:r>
+    </w:p>
+    <w:p>
+      <w:pPr>
+        <w:spacing w:after="0"/>
+        <w:jc w:val="both"/>
         <w:rPr>
           <w:rFonts w:ascii="Times New Roman" w:hAnsi="Times New Roman" w:cs="Times New Roman"/>
           <w:sz w:val="24"/>
@@ -8601,6 +9232,7 @@
           <w:numId w:val="2"/>
         </w:numPr>
         <w:spacing w:after="0"/>
+        <w:jc w:val="both"/>
         <w:rPr>
           <w:rFonts w:ascii="Times New Roman" w:hAnsi="Times New Roman" w:cs="Times New Roman"/>
           <w:b/>
@@ -8622,6 +9254,7 @@
       <w:pPr>
         <w:spacing w:after="0"/>
         <w:ind w:firstLine="720"/>
+        <w:jc w:val="both"/>
         <w:rPr>
           <w:rFonts w:ascii="Times New Roman" w:hAnsi="Times New Roman" w:cs="Times New Roman"/>
           <w:sz w:val="24"/>
@@ -8641,6 +9274,7 @@
       <w:pPr>
         <w:spacing w:after="0"/>
         <w:ind w:firstLine="720"/>
+        <w:jc w:val="both"/>
         <w:rPr>
           <w:rFonts w:ascii="Times New Roman" w:hAnsi="Times New Roman" w:cs="Times New Roman"/>
           <w:sz w:val="24"/>
@@ -8710,18 +9344,20 @@
       <w:pPr>
         <w:spacing w:after="0"/>
         <w:ind w:firstLine="720"/>
-        <w:rPr>
-          <w:rFonts w:ascii="Times New Roman" w:hAnsi="Times New Roman" w:cs="Times New Roman"/>
-          <w:sz w:val="24"/>
-          <w:szCs w:val="24"/>
-        </w:rPr>
-      </w:pPr>
-      <w:r>
-        <w:rPr>
-          <w:rFonts w:ascii="Times New Roman" w:hAnsi="Times New Roman" w:cs="Times New Roman"/>
-          <w:sz w:val="24"/>
-          <w:szCs w:val="24"/>
-        </w:rPr>
+        <w:jc w:val="both"/>
+        <w:rPr>
+          <w:rFonts w:ascii="Times New Roman" w:hAnsi="Times New Roman" w:cs="Times New Roman"/>
+          <w:sz w:val="24"/>
+          <w:szCs w:val="24"/>
+        </w:rPr>
+      </w:pPr>
+      <w:r>
+        <w:rPr>
+          <w:rFonts w:ascii="Times New Roman" w:hAnsi="Times New Roman" w:cs="Times New Roman"/>
+          <w:sz w:val="24"/>
+          <w:szCs w:val="24"/>
+        </w:rPr>
+        <w:lastRenderedPageBreak/>
         <w:t>Another interesting point that is not shown within the paper is that the authors never actually showcase their accuracy on unseen categories.  The main goal of this zero-shot learning framework is to classify unseen categories correctly; however no results actually showcasing this capability are shown.  All results how total classification accuracy across all categories, with unseen and seen accuracy calculated together.  I contacted one of the authors of the work to inquire into what accuracy they had seen on solely the unseen classes, but was informed that the accuracy was much lower than the accuracy presented on seen categories.  This was somewhat upsetting to me given that the ability to classify unseen categories was the reason that I was interested in this project.  I received little to no accuracy capable within my pipeline of classifying the unseen categories, and very low results using the authors provided ranks. I hypothesize that the authors provided ranks were trained on all categories as well, so the comparison i</w:t>
       </w:r>
       <w:r>
@@ -8738,16 +9374,7 @@
           <w:sz w:val="24"/>
           <w:szCs w:val="24"/>
         </w:rPr>
-        <w:t xml:space="preserve"> result and attempting to replicate this experiment.  I simply present the author’s data with my generative framework to show that even if we train the ranks using (presumably) all categories, and then randomly choose some of these categories to </w:t>
-      </w:r>
-      <w:r>
-        <w:rPr>
-          <w:rFonts w:ascii="Times New Roman" w:hAnsi="Times New Roman" w:cs="Times New Roman"/>
-          <w:sz w:val="24"/>
-          <w:szCs w:val="24"/>
-        </w:rPr>
-        <w:lastRenderedPageBreak/>
-        <w:t xml:space="preserve">be unseen and then estimate their probability distribution we still achieve very poor results.  These results can be seen below </w:t>
+        <w:t xml:space="preserve"> result and attempting to replicate this experiment.  I simply present the author’s data with my generative framework to show that even if we train the ranks using (presumably) all categories, and then randomly choose some of these categories to be unseen and then estimate their probability distribution we still achieve very poor results.  These results can be seen below </w:t>
       </w:r>
       <w:r>
         <w:rPr>
@@ -8757,8 +9384,6 @@
         </w:rPr>
         <w:t>in Figure 7.</w:t>
       </w:r>
-      <w:bookmarkStart w:id="0" w:name="_GoBack"/>
-      <w:bookmarkEnd w:id="0"/>
     </w:p>
     <w:p>
       <w:pPr>
@@ -8778,7 +9403,7 @@
           <w:szCs w:val="24"/>
         </w:rPr>
         <w:drawing>
-          <wp:inline distT="0" distB="0" distL="0" distR="0" wp14:anchorId="1EA58698">
+          <wp:inline distT="0" distB="0" distL="0" distR="0" wp14:anchorId="15B69EA3" wp14:editId="19F08139">
             <wp:extent cx="3065967" cy="2267086"/>
             <wp:effectExtent l="0" t="0" r="1270" b="0"/>
             <wp:docPr id="14" name="Picture 14"/>
@@ -8795,7 +9420,7 @@
                     </pic:cNvPicPr>
                   </pic:nvPicPr>
                   <pic:blipFill>
-                    <a:blip r:embed="rId18" cstate="print">
+                    <a:blip r:embed="rId20" cstate="print">
                       <a:extLst>
                         <a:ext uri="{28A0092B-C50C-407E-A947-70E740481C1C}">
                           <a14:useLocalDpi xmlns:a14="http://schemas.microsoft.com/office/drawing/2010/main" val="0"/>
@@ -8856,6 +9481,72 @@
     <w:p>
       <w:pPr>
         <w:spacing w:after="0"/>
+        <w:jc w:val="both"/>
+        <w:rPr>
+          <w:rFonts w:ascii="Times New Roman" w:hAnsi="Times New Roman" w:cs="Times New Roman"/>
+          <w:sz w:val="24"/>
+          <w:szCs w:val="24"/>
+        </w:rPr>
+      </w:pPr>
+    </w:p>
+    <w:p>
+      <w:pPr>
+        <w:spacing w:after="0"/>
+        <w:jc w:val="both"/>
+        <w:rPr>
+          <w:rFonts w:ascii="Times New Roman" w:hAnsi="Times New Roman" w:cs="Times New Roman"/>
+          <w:sz w:val="24"/>
+          <w:szCs w:val="24"/>
+        </w:rPr>
+      </w:pPr>
+      <w:r>
+        <w:rPr>
+          <w:rFonts w:ascii="Times New Roman" w:hAnsi="Times New Roman" w:cs="Times New Roman"/>
+          <w:sz w:val="24"/>
+          <w:szCs w:val="24"/>
+        </w:rPr>
+        <w:tab/>
+        <w:t>I have shown in this section that I have been able to recreate many portions of the authors proposed pipeline for zero-shot learning classification.  However, there are two troubling fa</w:t>
+      </w:r>
+      <w:r>
+        <w:rPr>
+          <w:rFonts w:ascii="Times New Roman" w:hAnsi="Times New Roman" w:cs="Times New Roman"/>
+          <w:sz w:val="24"/>
+          <w:szCs w:val="24"/>
+        </w:rPr>
+        <w:t xml:space="preserve">cets to what I have shown above.  First, the training scheme that I am currently utilizing provides results across all tests that are 10-20% lower than those presented by the authors.  At this point having had correspondences with one of the author I am sure that I am training the ranking functions in the same way that is described within the experiments section of the paper.  Secondly, the performance on unseen categories is much lower than that of the </w:t>
+      </w:r>
+      <w:proofErr w:type="spellStart"/>
+      <w:r>
+        <w:rPr>
+          <w:rFonts w:ascii="Times New Roman" w:hAnsi="Times New Roman" w:cs="Times New Roman"/>
+          <w:sz w:val="24"/>
+          <w:szCs w:val="24"/>
+        </w:rPr>
+        <w:t>seen</w:t>
+      </w:r>
+      <w:proofErr w:type="spellEnd"/>
+      <w:r>
+        <w:rPr>
+          <w:rFonts w:ascii="Times New Roman" w:hAnsi="Times New Roman" w:cs="Times New Roman"/>
+          <w:sz w:val="24"/>
+          <w:szCs w:val="24"/>
+        </w:rPr>
+        <w:t xml:space="preserve"> categories.  This is to be expected, but the gap is much wider than I </w:t>
+      </w:r>
+      <w:r>
+        <w:rPr>
+          <w:rFonts w:ascii="Times New Roman" w:hAnsi="Times New Roman" w:cs="Times New Roman"/>
+          <w:sz w:val="24"/>
+          <w:szCs w:val="24"/>
+        </w:rPr>
+        <w:t>first imagined it would be after a thorough reading of the paper.</w:t>
+      </w:r>
+    </w:p>
+    <w:p>
+      <w:pPr>
+        <w:spacing w:after="0"/>
+        <w:jc w:val="both"/>
         <w:rPr>
           <w:rFonts w:ascii="Times New Roman" w:hAnsi="Times New Roman" w:cs="Times New Roman"/>
           <w:b/>
@@ -8872,6 +9563,7 @@
           <w:numId w:val="2"/>
         </w:numPr>
         <w:spacing w:after="0"/>
+        <w:jc w:val="both"/>
         <w:rPr>
           <w:rFonts w:ascii="Times New Roman" w:hAnsi="Times New Roman" w:cs="Times New Roman"/>
           <w:b/>
@@ -8893,18 +9585,20 @@
       <w:pPr>
         <w:spacing w:after="0"/>
         <w:ind w:firstLine="720"/>
-        <w:rPr>
-          <w:rFonts w:ascii="Times New Roman" w:hAnsi="Times New Roman" w:cs="Times New Roman"/>
-          <w:sz w:val="24"/>
-          <w:szCs w:val="24"/>
-        </w:rPr>
-      </w:pPr>
-      <w:r>
-        <w:rPr>
-          <w:rFonts w:ascii="Times New Roman" w:hAnsi="Times New Roman" w:cs="Times New Roman"/>
-          <w:sz w:val="24"/>
-          <w:szCs w:val="24"/>
-        </w:rPr>
+        <w:jc w:val="both"/>
+        <w:rPr>
+          <w:rFonts w:ascii="Times New Roman" w:hAnsi="Times New Roman" w:cs="Times New Roman"/>
+          <w:sz w:val="24"/>
+          <w:szCs w:val="24"/>
+        </w:rPr>
+      </w:pPr>
+      <w:r>
+        <w:rPr>
+          <w:rFonts w:ascii="Times New Roman" w:hAnsi="Times New Roman" w:cs="Times New Roman"/>
+          <w:sz w:val="24"/>
+          <w:szCs w:val="24"/>
+        </w:rPr>
+        <w:lastRenderedPageBreak/>
         <w:t xml:space="preserve">In this section we will discuss the relative merits of this work in relation to the guidelines set forth by the Institute for Computational Research in Mathematics (ICERM) Workshop on Reproducibility in Computational and Experimental </w:t>
       </w:r>
       <w:r>
@@ -8944,6 +9638,7 @@
       <w:pPr>
         <w:spacing w:after="0"/>
         <w:ind w:firstLine="720"/>
+        <w:jc w:val="both"/>
         <w:rPr>
           <w:rFonts w:ascii="Times New Roman" w:hAnsi="Times New Roman" w:cs="Times New Roman"/>
           <w:sz w:val="24"/>
@@ -8955,6 +9650,7 @@
       <w:pPr>
         <w:spacing w:after="0"/>
         <w:ind w:firstLine="720"/>
+        <w:jc w:val="both"/>
         <w:rPr>
           <w:rFonts w:ascii="Times New Roman" w:hAnsi="Times New Roman" w:cs="Times New Roman"/>
           <w:b/>
@@ -8985,6 +9681,7 @@
       <w:pPr>
         <w:spacing w:after="0"/>
         <w:ind w:firstLine="720"/>
+        <w:jc w:val="both"/>
         <w:rPr>
           <w:rFonts w:ascii="Times New Roman" w:hAnsi="Times New Roman" w:cs="Times New Roman"/>
           <w:sz w:val="24"/>
@@ -9028,6 +9725,7 @@
       <w:pPr>
         <w:spacing w:after="0"/>
         <w:ind w:firstLine="720"/>
+        <w:jc w:val="both"/>
         <w:rPr>
           <w:rFonts w:ascii="Times New Roman" w:hAnsi="Times New Roman" w:cs="Times New Roman"/>
           <w:sz w:val="24"/>
@@ -9043,6 +9741,7 @@
           <w:numId w:val="2"/>
         </w:numPr>
         <w:spacing w:after="0"/>
+        <w:jc w:val="both"/>
         <w:rPr>
           <w:rFonts w:ascii="Times New Roman" w:hAnsi="Times New Roman" w:cs="Times New Roman"/>
           <w:b/>
@@ -9064,6 +9763,7 @@
       <w:pPr>
         <w:spacing w:after="0"/>
         <w:ind w:firstLine="720"/>
+        <w:jc w:val="both"/>
         <w:rPr>
           <w:rFonts w:ascii="Times New Roman" w:hAnsi="Times New Roman" w:cs="Times New Roman"/>
           <w:sz w:val="24"/>
@@ -9120,16 +9820,7 @@
           <w:sz w:val="24"/>
           <w:szCs w:val="24"/>
         </w:rPr>
-        <w:t xml:space="preserve"> the simplest action so this is the </w:t>
-      </w:r>
-      <w:r>
-        <w:rPr>
-          <w:rFonts w:ascii="Times New Roman" w:hAnsi="Times New Roman" w:cs="Times New Roman"/>
-          <w:sz w:val="24"/>
-          <w:szCs w:val="24"/>
-        </w:rPr>
-        <w:lastRenderedPageBreak/>
-        <w:t xml:space="preserve">path that I took.  It would have been nice for the author’s to state that they used </w:t>
+        <w:t xml:space="preserve"> the simplest action so this is the path that I took.  It would have been nice for the author’s to state that they used </w:t>
       </w:r>
       <w:proofErr w:type="spellStart"/>
       <w:r>
@@ -9170,6 +9861,7 @@
       <w:pPr>
         <w:spacing w:after="0"/>
         <w:ind w:firstLine="720"/>
+        <w:jc w:val="both"/>
         <w:rPr>
           <w:rFonts w:ascii="Times New Roman" w:hAnsi="Times New Roman" w:cs="Times New Roman"/>
           <w:sz w:val="24"/>
@@ -9185,6 +9877,7 @@
           <w:numId w:val="2"/>
         </w:numPr>
         <w:spacing w:after="0"/>
+        <w:jc w:val="both"/>
         <w:rPr>
           <w:rFonts w:ascii="Times New Roman" w:hAnsi="Times New Roman" w:cs="Times New Roman"/>
           <w:b/>
@@ -9206,6 +9899,7 @@
       <w:pPr>
         <w:spacing w:after="0"/>
         <w:ind w:firstLine="720"/>
+        <w:jc w:val="both"/>
         <w:rPr>
           <w:rFonts w:ascii="Times New Roman" w:hAnsi="Times New Roman" w:cs="Times New Roman"/>
           <w:sz w:val="24"/>
@@ -9307,6 +10001,7 @@
       <w:pPr>
         <w:spacing w:after="0"/>
         <w:ind w:firstLine="720"/>
+        <w:jc w:val="both"/>
         <w:rPr>
           <w:rFonts w:ascii="Times New Roman" w:hAnsi="Times New Roman" w:cs="Times New Roman"/>
           <w:sz w:val="24"/>
@@ -9322,6 +10017,7 @@
           <w:numId w:val="2"/>
         </w:numPr>
         <w:spacing w:after="0"/>
+        <w:jc w:val="both"/>
         <w:rPr>
           <w:rFonts w:ascii="Times New Roman" w:hAnsi="Times New Roman" w:cs="Times New Roman"/>
           <w:b/>
@@ -9343,6 +10039,7 @@
       <w:pPr>
         <w:spacing w:after="0"/>
         <w:ind w:firstLine="720"/>
+        <w:jc w:val="both"/>
         <w:rPr>
           <w:rFonts w:ascii="Times New Roman" w:hAnsi="Times New Roman" w:cs="Times New Roman"/>
           <w:sz w:val="24"/>
@@ -9468,6 +10165,7 @@
       <w:pPr>
         <w:spacing w:after="0"/>
         <w:ind w:firstLine="720"/>
+        <w:jc w:val="both"/>
         <w:rPr>
           <w:rFonts w:ascii="Times New Roman" w:hAnsi="Times New Roman" w:cs="Times New Roman"/>
           <w:sz w:val="24"/>
@@ -9483,6 +10181,7 @@
           <w:numId w:val="2"/>
         </w:numPr>
         <w:spacing w:after="0"/>
+        <w:jc w:val="both"/>
         <w:rPr>
           <w:rFonts w:ascii="Times New Roman" w:hAnsi="Times New Roman" w:cs="Times New Roman"/>
           <w:b/>
@@ -9504,6 +10203,7 @@
       <w:pPr>
         <w:spacing w:after="0"/>
         <w:ind w:firstLine="720"/>
+        <w:jc w:val="both"/>
         <w:rPr>
           <w:rFonts w:ascii="Times New Roman" w:hAnsi="Times New Roman" w:cs="Times New Roman"/>
           <w:sz w:val="24"/>
@@ -9591,6 +10291,7 @@
       <w:pPr>
         <w:spacing w:after="0"/>
         <w:ind w:firstLine="720"/>
+        <w:jc w:val="both"/>
         <w:rPr>
           <w:rFonts w:ascii="Times New Roman" w:hAnsi="Times New Roman" w:cs="Times New Roman"/>
           <w:sz w:val="24"/>
@@ -9606,6 +10307,7 @@
           <w:numId w:val="2"/>
         </w:numPr>
         <w:spacing w:after="0"/>
+        <w:jc w:val="both"/>
         <w:rPr>
           <w:rFonts w:ascii="Times New Roman" w:hAnsi="Times New Roman" w:cs="Times New Roman"/>
           <w:b/>
@@ -9627,6 +10329,7 @@
       <w:pPr>
         <w:spacing w:after="0"/>
         <w:ind w:firstLine="360"/>
+        <w:jc w:val="both"/>
         <w:rPr>
           <w:rFonts w:ascii="Times New Roman" w:hAnsi="Times New Roman" w:cs="Times New Roman"/>
           <w:sz w:val="24"/>
@@ -9649,20 +10352,54 @@
         </w:rPr>
         <w:t>the ICERM Workshop in Reproducibility in Computational and Experimental Mathematics.</w:t>
       </w:r>
-    </w:p>
-    <w:p>
-      <w:pPr>
-        <w:spacing w:after="0"/>
-        <w:rPr>
-          <w:rFonts w:ascii="Times New Roman" w:hAnsi="Times New Roman" w:cs="Times New Roman"/>
-          <w:sz w:val="24"/>
-          <w:szCs w:val="24"/>
-        </w:rPr>
-      </w:pPr>
-    </w:p>
-    <w:p>
-      <w:pPr>
-        <w:spacing w:after="0"/>
+      <w:r>
+        <w:rPr>
+          <w:rFonts w:ascii="Times New Roman" w:hAnsi="Times New Roman" w:cs="Times New Roman"/>
+          <w:sz w:val="24"/>
+          <w:szCs w:val="24"/>
+        </w:rPr>
+        <w:t xml:space="preserve">  Each of these best practices </w:t>
+      </w:r>
+      <w:r>
+        <w:rPr>
+          <w:rFonts w:ascii="Times New Roman" w:hAnsi="Times New Roman" w:cs="Times New Roman"/>
+          <w:sz w:val="24"/>
+          <w:szCs w:val="24"/>
+        </w:rPr>
+        <w:t>was</w:t>
+      </w:r>
+      <w:r>
+        <w:rPr>
+          <w:rFonts w:ascii="Times New Roman" w:hAnsi="Times New Roman" w:cs="Times New Roman"/>
+          <w:sz w:val="24"/>
+          <w:szCs w:val="24"/>
+        </w:rPr>
+        <w:t xml:space="preserve"> taken into account during the writing of this paper, and </w:t>
+      </w:r>
+      <w:r>
+        <w:rPr>
+          <w:rFonts w:ascii="Times New Roman" w:hAnsi="Times New Roman" w:cs="Times New Roman"/>
+          <w:sz w:val="24"/>
+          <w:szCs w:val="24"/>
+        </w:rPr>
+        <w:t>I have addressed each of the topics presented throughout this work.</w:t>
+      </w:r>
+    </w:p>
+    <w:p>
+      <w:pPr>
+        <w:spacing w:after="0"/>
+        <w:jc w:val="both"/>
+        <w:rPr>
+          <w:rFonts w:ascii="Times New Roman" w:hAnsi="Times New Roman" w:cs="Times New Roman"/>
+          <w:sz w:val="24"/>
+          <w:szCs w:val="24"/>
+        </w:rPr>
+      </w:pPr>
+    </w:p>
+    <w:p>
+      <w:pPr>
+        <w:spacing w:after="0"/>
+        <w:jc w:val="both"/>
         <w:rPr>
           <w:rFonts w:ascii="Times New Roman" w:hAnsi="Times New Roman" w:cs="Times New Roman"/>
           <w:b/>
@@ -9676,7 +10413,6 @@
           <w:sz w:val="24"/>
           <w:szCs w:val="24"/>
         </w:rPr>
-        <w:lastRenderedPageBreak/>
         <w:tab/>
       </w:r>
       <w:r>
@@ -9692,6 +10428,7 @@
     <w:p>
       <w:pPr>
         <w:spacing w:after="0"/>
+        <w:jc w:val="both"/>
         <w:rPr>
           <w:rFonts w:ascii="Times New Roman" w:hAnsi="Times New Roman" w:cs="Times New Roman"/>
           <w:sz w:val="24"/>
@@ -9719,6 +10456,7 @@
     <w:p>
       <w:pPr>
         <w:spacing w:after="0"/>
+        <w:jc w:val="both"/>
         <w:rPr>
           <w:rFonts w:ascii="Times New Roman" w:hAnsi="Times New Roman" w:cs="Times New Roman"/>
           <w:sz w:val="24"/>
@@ -9742,6 +10480,7 @@
           <w:numId w:val="2"/>
         </w:numPr>
         <w:spacing w:after="0"/>
+        <w:jc w:val="both"/>
         <w:rPr>
           <w:rFonts w:ascii="Times New Roman" w:hAnsi="Times New Roman" w:cs="Times New Roman"/>
           <w:b/>
@@ -9763,6 +10502,7 @@
       <w:pPr>
         <w:spacing w:after="0"/>
         <w:ind w:firstLine="720"/>
+        <w:jc w:val="both"/>
         <w:rPr>
           <w:rFonts w:ascii="Times New Roman" w:hAnsi="Times New Roman" w:cs="Times New Roman"/>
           <w:sz w:val="24"/>
@@ -9841,7 +10581,16 @@
           <w:sz w:val="24"/>
           <w:szCs w:val="24"/>
         </w:rPr>
-        <w:t xml:space="preserve"> very helpful in my reproduction effort.</w:t>
+        <w:t xml:space="preserve"> </w:t>
+      </w:r>
+      <w:r>
+        <w:rPr>
+          <w:rFonts w:ascii="Times New Roman" w:hAnsi="Times New Roman" w:cs="Times New Roman"/>
+          <w:sz w:val="24"/>
+          <w:szCs w:val="24"/>
+        </w:rPr>
+        <w:lastRenderedPageBreak/>
+        <w:t>very helpful in my reproduction effort.</w:t>
       </w:r>
       <w:r>
         <w:rPr>
@@ -9856,6 +10605,7 @@
       <w:pPr>
         <w:spacing w:after="0"/>
         <w:ind w:firstLine="720"/>
+        <w:jc w:val="both"/>
         <w:rPr>
           <w:rFonts w:ascii="Times New Roman" w:hAnsi="Times New Roman" w:cs="Times New Roman"/>
           <w:sz w:val="24"/>
@@ -9871,6 +10621,7 @@
           <w:numId w:val="2"/>
         </w:numPr>
         <w:spacing w:after="0"/>
+        <w:jc w:val="both"/>
         <w:rPr>
           <w:rFonts w:ascii="Times New Roman" w:hAnsi="Times New Roman" w:cs="Times New Roman"/>
           <w:b/>
@@ -9892,6 +10643,7 @@
       <w:pPr>
         <w:spacing w:after="0"/>
         <w:ind w:firstLine="720"/>
+        <w:jc w:val="both"/>
         <w:rPr>
           <w:rFonts w:ascii="Times New Roman" w:hAnsi="Times New Roman" w:cs="Times New Roman"/>
           <w:sz w:val="24"/>
@@ -9936,6 +10688,7 @@
       <w:pPr>
         <w:spacing w:after="0"/>
         <w:ind w:firstLine="720"/>
+        <w:jc w:val="both"/>
         <w:rPr>
           <w:rFonts w:ascii="Times New Roman" w:hAnsi="Times New Roman" w:cs="Times New Roman"/>
           <w:sz w:val="24"/>
@@ -9951,6 +10704,7 @@
           <w:numId w:val="2"/>
         </w:numPr>
         <w:spacing w:after="0"/>
+        <w:jc w:val="both"/>
         <w:rPr>
           <w:rFonts w:ascii="Times New Roman" w:hAnsi="Times New Roman" w:cs="Times New Roman"/>
           <w:b/>
@@ -9972,6 +10726,7 @@
       <w:pPr>
         <w:spacing w:after="0"/>
         <w:ind w:firstLine="720"/>
+        <w:jc w:val="both"/>
         <w:rPr>
           <w:rFonts w:ascii="Times New Roman" w:hAnsi="Times New Roman" w:cs="Times New Roman"/>
           <w:sz w:val="24"/>
@@ -10053,6 +10808,7 @@
       <w:pPr>
         <w:spacing w:after="0"/>
         <w:ind w:firstLine="720"/>
+        <w:jc w:val="both"/>
         <w:rPr>
           <w:rFonts w:ascii="Times New Roman" w:hAnsi="Times New Roman" w:cs="Times New Roman"/>
           <w:sz w:val="24"/>
@@ -10068,6 +10824,7 @@
           <w:numId w:val="2"/>
         </w:numPr>
         <w:spacing w:after="0"/>
+        <w:jc w:val="both"/>
         <w:rPr>
           <w:rFonts w:ascii="Times New Roman" w:hAnsi="Times New Roman" w:cs="Times New Roman"/>
           <w:sz w:val="24"/>
@@ -10088,6 +10845,7 @@
       <w:pPr>
         <w:spacing w:after="0"/>
         <w:ind w:firstLine="720"/>
+        <w:jc w:val="both"/>
         <w:rPr>
           <w:rFonts w:ascii="Times New Roman" w:hAnsi="Times New Roman" w:cs="Times New Roman"/>
           <w:sz w:val="24"/>
@@ -10123,6 +10881,7 @@
       <w:pPr>
         <w:spacing w:after="0"/>
         <w:ind w:firstLine="720"/>
+        <w:jc w:val="both"/>
         <w:rPr>
           <w:rFonts w:ascii="Times New Roman" w:hAnsi="Times New Roman" w:cs="Times New Roman"/>
           <w:sz w:val="24"/>
@@ -10138,6 +10897,7 @@
           <w:numId w:val="2"/>
         </w:numPr>
         <w:spacing w:after="0"/>
+        <w:jc w:val="both"/>
         <w:rPr>
           <w:rFonts w:ascii="Times New Roman" w:hAnsi="Times New Roman" w:cs="Times New Roman"/>
           <w:b/>
@@ -10168,19 +10928,19 @@
       <w:pPr>
         <w:spacing w:after="0"/>
         <w:ind w:firstLine="720"/>
-        <w:rPr>
-          <w:rFonts w:ascii="Times New Roman" w:hAnsi="Times New Roman" w:cs="Times New Roman"/>
-          <w:sz w:val="24"/>
-          <w:szCs w:val="24"/>
-        </w:rPr>
-      </w:pPr>
-      <w:r>
-        <w:rPr>
-          <w:rFonts w:ascii="Times New Roman" w:hAnsi="Times New Roman" w:cs="Times New Roman"/>
-          <w:sz w:val="24"/>
-          <w:szCs w:val="24"/>
-        </w:rPr>
-        <w:lastRenderedPageBreak/>
+        <w:jc w:val="both"/>
+        <w:rPr>
+          <w:rFonts w:ascii="Times New Roman" w:hAnsi="Times New Roman" w:cs="Times New Roman"/>
+          <w:sz w:val="24"/>
+          <w:szCs w:val="24"/>
+        </w:rPr>
+      </w:pPr>
+      <w:r>
+        <w:rPr>
+          <w:rFonts w:ascii="Times New Roman" w:hAnsi="Times New Roman" w:cs="Times New Roman"/>
+          <w:sz w:val="24"/>
+          <w:szCs w:val="24"/>
+        </w:rPr>
         <w:t>There was no data reduction or statistical analysis methods used in this work.  The only results presented within this work were the accuracy of classification tasks, and this does not need to be explained.</w:t>
       </w:r>
     </w:p>
@@ -10188,6 +10948,7 @@
       <w:pPr>
         <w:spacing w:after="0"/>
         <w:ind w:firstLine="720"/>
+        <w:jc w:val="both"/>
         <w:rPr>
           <w:rFonts w:ascii="Times New Roman" w:hAnsi="Times New Roman" w:cs="Times New Roman"/>
           <w:sz w:val="24"/>
@@ -10203,6 +10964,7 @@
           <w:numId w:val="2"/>
         </w:numPr>
         <w:spacing w:after="0"/>
+        <w:jc w:val="both"/>
         <w:rPr>
           <w:rFonts w:ascii="Times New Roman" w:hAnsi="Times New Roman" w:cs="Times New Roman"/>
           <w:b/>
@@ -10224,6 +10986,7 @@
       <w:pPr>
         <w:spacing w:after="0"/>
         <w:ind w:firstLine="720"/>
+        <w:jc w:val="both"/>
         <w:rPr>
           <w:rFonts w:ascii="Times New Roman" w:hAnsi="Times New Roman" w:cs="Times New Roman"/>
           <w:sz w:val="24"/>
@@ -10285,6 +11048,7 @@
       <w:pPr>
         <w:spacing w:after="0"/>
         <w:ind w:firstLine="720"/>
+        <w:jc w:val="both"/>
         <w:rPr>
           <w:rFonts w:ascii="Times New Roman" w:hAnsi="Times New Roman" w:cs="Times New Roman"/>
           <w:sz w:val="24"/>
@@ -10300,6 +11064,7 @@
           <w:numId w:val="2"/>
         </w:numPr>
         <w:spacing w:after="0"/>
+        <w:jc w:val="both"/>
         <w:rPr>
           <w:rFonts w:ascii="Times New Roman" w:hAnsi="Times New Roman" w:cs="Times New Roman"/>
           <w:b/>
@@ -10321,18 +11086,20 @@
       <w:pPr>
         <w:spacing w:after="0"/>
         <w:ind w:firstLine="720"/>
-        <w:rPr>
-          <w:rFonts w:ascii="Times New Roman" w:hAnsi="Times New Roman" w:cs="Times New Roman"/>
-          <w:sz w:val="24"/>
-          <w:szCs w:val="24"/>
-        </w:rPr>
-      </w:pPr>
-      <w:r>
-        <w:rPr>
-          <w:rFonts w:ascii="Times New Roman" w:hAnsi="Times New Roman" w:cs="Times New Roman"/>
-          <w:sz w:val="24"/>
-          <w:szCs w:val="24"/>
-        </w:rPr>
+        <w:jc w:val="both"/>
+        <w:rPr>
+          <w:rFonts w:ascii="Times New Roman" w:hAnsi="Times New Roman" w:cs="Times New Roman"/>
+          <w:sz w:val="24"/>
+          <w:szCs w:val="24"/>
+        </w:rPr>
+      </w:pPr>
+      <w:r>
+        <w:rPr>
+          <w:rFonts w:ascii="Times New Roman" w:hAnsi="Times New Roman" w:cs="Times New Roman"/>
+          <w:sz w:val="24"/>
+          <w:szCs w:val="24"/>
+        </w:rPr>
+        <w:lastRenderedPageBreak/>
         <w:t>The author’s devote an entire 2 pages within their paper to discuss the results that they have presented.  They go through each result in detail and provide rational for what we see in each of the results figures.  The only thing that made reproducing these results slightly difficult is the absence of the actual numerical accuracies for each test.  The author’s present graphs that show the accuracies, but the scale is such that we can only estimate the accuracy of each test at to around 2% point accuracy.  It would be nice to be presented with a table of the actual numerical accuracies that the author’s found during their tests.</w:t>
       </w:r>
     </w:p>
@@ -10340,6 +11107,7 @@
       <w:pPr>
         <w:spacing w:after="0"/>
         <w:ind w:firstLine="720"/>
+        <w:jc w:val="both"/>
         <w:rPr>
           <w:rFonts w:ascii="Times New Roman" w:hAnsi="Times New Roman" w:cs="Times New Roman"/>
           <w:sz w:val="24"/>
@@ -10355,6 +11123,7 @@
           <w:numId w:val="2"/>
         </w:numPr>
         <w:spacing w:after="0"/>
+        <w:jc w:val="both"/>
         <w:rPr>
           <w:rFonts w:ascii="Times New Roman" w:hAnsi="Times New Roman" w:cs="Times New Roman"/>
           <w:b/>
@@ -10376,6 +11145,7 @@
       <w:pPr>
         <w:spacing w:after="0"/>
         <w:ind w:firstLine="720"/>
+        <w:jc w:val="both"/>
         <w:rPr>
           <w:rFonts w:ascii="Times New Roman" w:hAnsi="Times New Roman" w:cs="Times New Roman"/>
           <w:b/>
@@ -10404,6 +11174,7 @@
       <w:pPr>
         <w:spacing w:after="0"/>
         <w:ind w:firstLine="720"/>
+        <w:jc w:val="both"/>
         <w:rPr>
           <w:rFonts w:ascii="Times New Roman" w:hAnsi="Times New Roman" w:cs="Times New Roman"/>
           <w:b/>
@@ -10421,6 +11192,7 @@
         </w:numPr>
         <w:spacing w:after="0"/>
         <w:ind w:left="1260" w:hanging="540"/>
+        <w:jc w:val="both"/>
         <w:rPr>
           <w:rFonts w:ascii="Times New Roman" w:hAnsi="Times New Roman" w:cs="Times New Roman"/>
           <w:b/>
@@ -10442,6 +11214,7 @@
       <w:pPr>
         <w:spacing w:after="0"/>
         <w:ind w:firstLine="720"/>
+        <w:jc w:val="both"/>
         <w:rPr>
           <w:rFonts w:ascii="Times New Roman" w:hAnsi="Times New Roman" w:cs="Times New Roman"/>
           <w:sz w:val="24"/>
@@ -10477,6 +11250,7 @@
       <w:pPr>
         <w:spacing w:after="0"/>
         <w:ind w:firstLine="720"/>
+        <w:jc w:val="both"/>
         <w:rPr>
           <w:rFonts w:ascii="Times New Roman" w:hAnsi="Times New Roman" w:cs="Times New Roman"/>
           <w:sz w:val="24"/>
@@ -10514,19 +11288,19 @@
       <w:pPr>
         <w:spacing w:after="0"/>
         <w:ind w:firstLine="720"/>
-        <w:rPr>
-          <w:rFonts w:ascii="Times New Roman" w:hAnsi="Times New Roman" w:cs="Times New Roman"/>
-          <w:sz w:val="24"/>
-          <w:szCs w:val="24"/>
-        </w:rPr>
-      </w:pPr>
-      <w:r>
-        <w:rPr>
-          <w:rFonts w:ascii="Times New Roman" w:hAnsi="Times New Roman" w:cs="Times New Roman"/>
-          <w:sz w:val="24"/>
-          <w:szCs w:val="24"/>
-        </w:rPr>
-        <w:lastRenderedPageBreak/>
+        <w:jc w:val="both"/>
+        <w:rPr>
+          <w:rFonts w:ascii="Times New Roman" w:hAnsi="Times New Roman" w:cs="Times New Roman"/>
+          <w:sz w:val="24"/>
+          <w:szCs w:val="24"/>
+        </w:rPr>
+      </w:pPr>
+      <w:r>
+        <w:rPr>
+          <w:rFonts w:ascii="Times New Roman" w:hAnsi="Times New Roman" w:cs="Times New Roman"/>
+          <w:sz w:val="24"/>
+          <w:szCs w:val="24"/>
+        </w:rPr>
         <w:t xml:space="preserve">However, there is a major issue with the amount of code that they make freely available.  Their </w:t>
       </w:r>
       <w:proofErr w:type="spellStart"/>
@@ -10568,6 +11342,7 @@
       <w:pPr>
         <w:spacing w:after="0"/>
         <w:ind w:firstLine="720"/>
+        <w:jc w:val="both"/>
         <w:rPr>
           <w:rFonts w:ascii="Times New Roman" w:hAnsi="Times New Roman" w:cs="Times New Roman"/>
           <w:sz w:val="24"/>
@@ -10584,6 +11359,7 @@
         </w:numPr>
         <w:spacing w:after="0"/>
         <w:ind w:left="1260" w:hanging="540"/>
+        <w:jc w:val="both"/>
         <w:rPr>
           <w:rFonts w:ascii="Times New Roman" w:hAnsi="Times New Roman" w:cs="Times New Roman"/>
           <w:b/>
@@ -10625,6 +11401,7 @@
       <w:pPr>
         <w:spacing w:after="0"/>
         <w:ind w:firstLine="720"/>
+        <w:jc w:val="both"/>
         <w:rPr>
           <w:rFonts w:ascii="Times New Roman" w:hAnsi="Times New Roman" w:cs="Times New Roman"/>
           <w:sz w:val="24"/>
@@ -10647,7 +11424,7 @@
         </w:rPr>
         <w:t>at (</w:t>
       </w:r>
-      <w:hyperlink r:id="rId19" w:history="1">
+      <w:hyperlink r:id="rId21" w:history="1">
         <w:r>
           <w:rPr>
             <w:rStyle w:val="Hyperlink"/>
@@ -10672,7 +11449,16 @@
           <w:sz w:val="24"/>
           <w:szCs w:val="24"/>
         </w:rPr>
-        <w:t xml:space="preserve">.  This website is well organized and easy to find the data that is used in the experiments.  It seems to me that this website will remain updated with information into the future.  If the author were to upload their code to the website it would be very nice to have a version controlled implementation.  If the authors were to include their code in the website I would </w:t>
+        <w:t xml:space="preserve">.  This website is well organized and easy to find the data that is used in the experiments.  It seems to me that this website will remain updated with information into the future.  If the author were to upload their code to the website it would be very nice to have a version controlled implementation.  If the authors were to include </w:t>
+      </w:r>
+      <w:r>
+        <w:rPr>
+          <w:rFonts w:ascii="Times New Roman" w:hAnsi="Times New Roman" w:cs="Times New Roman"/>
+          <w:sz w:val="24"/>
+          <w:szCs w:val="24"/>
+        </w:rPr>
+        <w:lastRenderedPageBreak/>
+        <w:t xml:space="preserve">their code in the website I would </w:t>
       </w:r>
       <w:r>
         <w:rPr>
@@ -10705,6 +11491,7 @@
       <w:pPr>
         <w:spacing w:after="0"/>
         <w:ind w:firstLine="720"/>
+        <w:jc w:val="both"/>
         <w:rPr>
           <w:rFonts w:ascii="Times New Roman" w:hAnsi="Times New Roman" w:cs="Times New Roman"/>
           <w:sz w:val="24"/>
@@ -10724,6 +11511,7 @@
         </w:tabs>
         <w:spacing w:after="0"/>
         <w:ind w:left="1260" w:hanging="540"/>
+        <w:jc w:val="both"/>
         <w:rPr>
           <w:rFonts w:ascii="Times New Roman" w:hAnsi="Times New Roman" w:cs="Times New Roman"/>
           <w:b/>
@@ -10745,6 +11533,7 @@
       <w:pPr>
         <w:spacing w:after="0"/>
         <w:ind w:firstLine="720"/>
+        <w:jc w:val="both"/>
         <w:rPr>
           <w:rFonts w:ascii="Times New Roman" w:hAnsi="Times New Roman" w:cs="Times New Roman"/>
           <w:sz w:val="24"/>
@@ -10780,6 +11569,7 @@
       <w:pPr>
         <w:spacing w:after="0"/>
         <w:ind w:firstLine="720"/>
+        <w:jc w:val="both"/>
         <w:rPr>
           <w:rFonts w:ascii="Times New Roman" w:hAnsi="Times New Roman" w:cs="Times New Roman"/>
           <w:b/>
@@ -10797,6 +11587,7 @@
         </w:numPr>
         <w:spacing w:after="0"/>
         <w:ind w:left="1260" w:hanging="540"/>
+        <w:jc w:val="both"/>
         <w:rPr>
           <w:rFonts w:ascii="Times New Roman" w:hAnsi="Times New Roman" w:cs="Times New Roman"/>
           <w:b/>
@@ -10817,6 +11608,7 @@
     <w:p>
       <w:pPr>
         <w:spacing w:after="0"/>
+        <w:jc w:val="both"/>
         <w:rPr>
           <w:rFonts w:ascii="Times New Roman" w:hAnsi="Times New Roman" w:cs="Times New Roman"/>
           <w:sz w:val="24"/>
@@ -10837,38 +11629,42 @@
           <w:sz w:val="24"/>
           <w:szCs w:val="24"/>
         </w:rPr>
-        <w:t xml:space="preserve">Since the author’s do not provide code except for slightly modified work of </w:t>
+        <w:t xml:space="preserve">Due to the fact that </w:t>
+      </w:r>
+      <w:r>
+        <w:rPr>
+          <w:rFonts w:ascii="Times New Roman" w:hAnsi="Times New Roman" w:cs="Times New Roman"/>
+          <w:sz w:val="24"/>
+          <w:szCs w:val="24"/>
+        </w:rPr>
+        <w:t>the author’s do not provide code except f</w:t>
+      </w:r>
+      <w:r>
+        <w:rPr>
+          <w:rFonts w:ascii="Times New Roman" w:hAnsi="Times New Roman" w:cs="Times New Roman"/>
+          <w:sz w:val="24"/>
+          <w:szCs w:val="24"/>
+        </w:rPr>
+        <w:t>or slightly modified work of an</w:t>
+      </w:r>
+      <w:r>
+        <w:rPr>
+          <w:rFonts w:ascii="Times New Roman" w:hAnsi="Times New Roman" w:cs="Times New Roman"/>
+          <w:sz w:val="24"/>
+          <w:szCs w:val="24"/>
+        </w:rPr>
+        <w:t xml:space="preserve">other author they have very little licensing attached to their work.  The licenses from the original release of the datasets still hold on their dataset, and the original license of the </w:t>
       </w:r>
       <w:proofErr w:type="spellStart"/>
-      <w:proofErr w:type="gramStart"/>
-      <w:r>
-        <w:rPr>
-          <w:rFonts w:ascii="Times New Roman" w:hAnsi="Times New Roman" w:cs="Times New Roman"/>
-          <w:sz w:val="24"/>
-          <w:szCs w:val="24"/>
-        </w:rPr>
-        <w:t>an other</w:t>
+      <w:r>
+        <w:rPr>
+          <w:rFonts w:ascii="Times New Roman" w:hAnsi="Times New Roman" w:cs="Times New Roman"/>
+          <w:sz w:val="24"/>
+          <w:szCs w:val="24"/>
+        </w:rPr>
+        <w:t>RankSVM</w:t>
       </w:r>
       <w:proofErr w:type="spellEnd"/>
-      <w:proofErr w:type="gramEnd"/>
-      <w:r>
-        <w:rPr>
-          <w:rFonts w:ascii="Times New Roman" w:hAnsi="Times New Roman" w:cs="Times New Roman"/>
-          <w:sz w:val="24"/>
-          <w:szCs w:val="24"/>
-        </w:rPr>
-        <w:t xml:space="preserve"> author they have very little licensing attached to their work.  The licenses from the original release of the datasets still hold on their dataset, and the original license of the </w:t>
-      </w:r>
-      <w:proofErr w:type="spellStart"/>
-      <w:r>
-        <w:rPr>
-          <w:rFonts w:ascii="Times New Roman" w:hAnsi="Times New Roman" w:cs="Times New Roman"/>
-          <w:sz w:val="24"/>
-          <w:szCs w:val="24"/>
-        </w:rPr>
-        <w:t>RankSVM</w:t>
-      </w:r>
-      <w:proofErr w:type="spellEnd"/>
       <w:r>
         <w:rPr>
           <w:rFonts w:ascii="Times New Roman" w:hAnsi="Times New Roman" w:cs="Times New Roman"/>
@@ -10897,6 +11693,7 @@
     <w:p>
       <w:pPr>
         <w:spacing w:after="0"/>
+        <w:jc w:val="both"/>
         <w:rPr>
           <w:rFonts w:ascii="Times New Roman" w:hAnsi="Times New Roman" w:cs="Times New Roman"/>
           <w:sz w:val="24"/>
@@ -10913,6 +11710,7 @@
         </w:numPr>
         <w:spacing w:after="0"/>
         <w:ind w:left="1260" w:hanging="540"/>
+        <w:jc w:val="both"/>
         <w:rPr>
           <w:rFonts w:ascii="Times New Roman" w:hAnsi="Times New Roman" w:cs="Times New Roman"/>
           <w:b/>
@@ -10934,6 +11732,7 @@
       <w:pPr>
         <w:spacing w:after="0"/>
         <w:ind w:firstLine="720"/>
+        <w:jc w:val="both"/>
         <w:rPr>
           <w:rFonts w:ascii="Times New Roman" w:hAnsi="Times New Roman" w:cs="Times New Roman"/>
           <w:sz w:val="24"/>
@@ -10953,6 +11752,7 @@
       <w:pPr>
         <w:spacing w:after="0"/>
         <w:ind w:firstLine="720"/>
+        <w:jc w:val="both"/>
         <w:rPr>
           <w:rFonts w:ascii="Times New Roman" w:hAnsi="Times New Roman" w:cs="Times New Roman"/>
           <w:sz w:val="24"/>
@@ -10969,6 +11769,7 @@
         </w:numPr>
         <w:spacing w:after="0"/>
         <w:ind w:left="1260" w:hanging="540"/>
+        <w:jc w:val="both"/>
         <w:rPr>
           <w:rFonts w:ascii="Times New Roman" w:hAnsi="Times New Roman" w:cs="Times New Roman"/>
           <w:b/>
@@ -10990,146 +11791,690 @@
       <w:pPr>
         <w:spacing w:after="0"/>
         <w:ind w:firstLine="720"/>
-        <w:rPr>
-          <w:rFonts w:ascii="Times New Roman" w:hAnsi="Times New Roman" w:cs="Times New Roman"/>
-          <w:sz w:val="24"/>
-          <w:szCs w:val="24"/>
-        </w:rPr>
-      </w:pPr>
-      <w:r>
-        <w:rPr>
-          <w:rFonts w:ascii="Times New Roman" w:hAnsi="Times New Roman" w:cs="Times New Roman"/>
-          <w:sz w:val="24"/>
-          <w:szCs w:val="24"/>
+        <w:jc w:val="both"/>
+        <w:rPr>
+          <w:rFonts w:ascii="Times New Roman" w:hAnsi="Times New Roman" w:cs="Times New Roman"/>
+          <w:sz w:val="24"/>
+          <w:szCs w:val="24"/>
+        </w:rPr>
+      </w:pPr>
+      <w:r>
+        <w:rPr>
+          <w:rFonts w:ascii="Times New Roman" w:hAnsi="Times New Roman" w:cs="Times New Roman"/>
+          <w:sz w:val="24"/>
+          <w:szCs w:val="24"/>
+        </w:rPr>
+        <w:t xml:space="preserve">The authors cited all of the code and data properly, which made it easy to access the data that they used, and the </w:t>
+      </w:r>
+      <w:proofErr w:type="spellStart"/>
+      <w:r>
+        <w:rPr>
+          <w:rFonts w:ascii="Times New Roman" w:hAnsi="Times New Roman" w:cs="Times New Roman"/>
+          <w:sz w:val="24"/>
+          <w:szCs w:val="24"/>
+        </w:rPr>
+        <w:t>RankSVM</w:t>
+      </w:r>
+      <w:proofErr w:type="spellEnd"/>
+      <w:r>
+        <w:rPr>
+          <w:rFonts w:ascii="Times New Roman" w:hAnsi="Times New Roman" w:cs="Times New Roman"/>
+          <w:sz w:val="24"/>
+          <w:szCs w:val="24"/>
+        </w:rPr>
+        <w:t xml:space="preserve"> implementation that they modified.</w:t>
+      </w:r>
+      <w:r>
+        <w:rPr>
+          <w:rFonts w:ascii="Times New Roman" w:hAnsi="Times New Roman" w:cs="Times New Roman"/>
+          <w:sz w:val="24"/>
+          <w:szCs w:val="24"/>
+        </w:rPr>
+        <w:t xml:space="preserve">  The authors also did a good job of citing other relevant works within the field.</w:t>
+      </w:r>
+    </w:p>
+    <w:p>
+      <w:pPr>
+        <w:spacing w:after="0"/>
+        <w:ind w:firstLine="720"/>
+        <w:jc w:val="both"/>
+        <w:rPr>
+          <w:rFonts w:ascii="Times New Roman" w:hAnsi="Times New Roman" w:cs="Times New Roman"/>
+          <w:sz w:val="24"/>
+          <w:szCs w:val="24"/>
+        </w:rPr>
+      </w:pPr>
+    </w:p>
+    <w:p>
+      <w:pPr>
+        <w:pStyle w:val="ListParagraph"/>
+        <w:numPr>
+          <w:ilvl w:val="0"/>
+          <w:numId w:val="2"/>
+        </w:numPr>
+        <w:spacing w:after="0"/>
+        <w:jc w:val="both"/>
+        <w:rPr>
+          <w:rFonts w:ascii="Times New Roman" w:hAnsi="Times New Roman" w:cs="Times New Roman"/>
+          <w:b/>
+          <w:sz w:val="28"/>
+          <w:szCs w:val="28"/>
+        </w:rPr>
+      </w:pPr>
+      <w:r>
+        <w:rPr>
+          <w:rFonts w:ascii="Times New Roman" w:hAnsi="Times New Roman" w:cs="Times New Roman"/>
+          <w:b/>
+          <w:sz w:val="28"/>
+          <w:szCs w:val="28"/>
+        </w:rPr>
+        <w:t>Conclusion</w:t>
+      </w:r>
+    </w:p>
+    <w:p>
+      <w:pPr>
+        <w:spacing w:after="0"/>
+        <w:ind w:firstLine="720"/>
+        <w:jc w:val="both"/>
+        <w:rPr>
+          <w:rFonts w:ascii="Times New Roman" w:hAnsi="Times New Roman" w:cs="Times New Roman"/>
+          <w:sz w:val="24"/>
+          <w:szCs w:val="24"/>
+        </w:rPr>
+      </w:pPr>
+      <w:r>
+        <w:rPr>
+          <w:rFonts w:ascii="Times New Roman" w:hAnsi="Times New Roman" w:cs="Times New Roman"/>
+          <w:sz w:val="24"/>
+          <w:szCs w:val="24"/>
+        </w:rPr>
+        <w:t xml:space="preserve">I have presented a </w:t>
+      </w:r>
+      <w:r>
+        <w:rPr>
+          <w:rFonts w:ascii="Times New Roman" w:hAnsi="Times New Roman" w:cs="Times New Roman"/>
+          <w:sz w:val="24"/>
+          <w:szCs w:val="24"/>
+        </w:rPr>
+        <w:t xml:space="preserve">complete reproduction of the work “Relative Attributes” presented by Devi Parikh and Kristen </w:t>
+      </w:r>
+      <w:proofErr w:type="spellStart"/>
+      <w:r>
+        <w:rPr>
+          <w:rFonts w:ascii="Times New Roman" w:hAnsi="Times New Roman" w:cs="Times New Roman"/>
+          <w:sz w:val="24"/>
+          <w:szCs w:val="24"/>
+        </w:rPr>
+        <w:t>Grauman</w:t>
+      </w:r>
+      <w:proofErr w:type="spellEnd"/>
+      <w:r>
+        <w:rPr>
+          <w:rFonts w:ascii="Times New Roman" w:hAnsi="Times New Roman" w:cs="Times New Roman"/>
+          <w:sz w:val="24"/>
+          <w:szCs w:val="24"/>
+        </w:rPr>
+        <w:t>.  I was able to reproduce much of their proposed z</w:t>
+      </w:r>
+      <w:r>
+        <w:rPr>
+          <w:rFonts w:ascii="Times New Roman" w:hAnsi="Times New Roman" w:cs="Times New Roman"/>
+          <w:sz w:val="24"/>
+          <w:szCs w:val="24"/>
+        </w:rPr>
+        <w:t>ero-s</w:t>
+      </w:r>
+      <w:r>
+        <w:rPr>
+          <w:rFonts w:ascii="Times New Roman" w:hAnsi="Times New Roman" w:cs="Times New Roman"/>
+          <w:sz w:val="24"/>
+          <w:szCs w:val="24"/>
+        </w:rPr>
+        <w:t>hot learning pipeline, but was ultimately unable to completely reproduce the results that they presented in the experiments section of their paper.  This was due to the fact that I was not able to achieve the same quality of ranking functions suing 4 labeled category pairs as stated in the t</w:t>
+      </w:r>
+      <w:r>
+        <w:rPr>
+          <w:rFonts w:ascii="Times New Roman" w:hAnsi="Times New Roman" w:cs="Times New Roman"/>
+          <w:sz w:val="24"/>
+          <w:szCs w:val="24"/>
+        </w:rPr>
+        <w:t>raining set up of the authors.  I believe that in creating the results that were presented in the paper the author’s used a slightly different training scheme than what was presented, due to the fact that I was not able to accurately reproduce the final results that they presented, but was able to accurately recreate each of the intermediate results before and after the ranking function training.</w:t>
+      </w:r>
+      <w:r>
+        <w:rPr>
+          <w:rFonts w:ascii="Times New Roman" w:hAnsi="Times New Roman" w:cs="Times New Roman"/>
+          <w:sz w:val="24"/>
+          <w:szCs w:val="24"/>
+        </w:rPr>
+        <w:t xml:space="preserve">  I also assessed the reproducibility of the work according the ICERM Guidelines and Best Practices f</w:t>
+      </w:r>
+      <w:r>
+        <w:rPr>
+          <w:rFonts w:ascii="Times New Roman" w:hAnsi="Times New Roman" w:cs="Times New Roman"/>
+          <w:sz w:val="24"/>
+          <w:szCs w:val="24"/>
+        </w:rPr>
+        <w:t>or reproducibility.</w:t>
+      </w:r>
+    </w:p>
+    <w:p>
+      <w:pPr>
+        <w:spacing w:after="0"/>
+        <w:rPr>
+          <w:rFonts w:ascii="Times New Roman" w:hAnsi="Times New Roman" w:cs="Times New Roman"/>
+          <w:b/>
+          <w:sz w:val="24"/>
+          <w:szCs w:val="24"/>
+        </w:rPr>
+      </w:pPr>
+    </w:p>
+    <w:p>
+      <w:pPr>
+        <w:spacing w:after="0"/>
+        <w:rPr>
+          <w:rFonts w:ascii="Times New Roman" w:hAnsi="Times New Roman" w:cs="Times New Roman"/>
+          <w:b/>
+          <w:sz w:val="28"/>
+          <w:szCs w:val="28"/>
+        </w:rPr>
+      </w:pPr>
+      <w:r>
+        <w:rPr>
+          <w:rFonts w:ascii="Times New Roman" w:hAnsi="Times New Roman" w:cs="Times New Roman"/>
+          <w:b/>
+          <w:sz w:val="28"/>
+          <w:szCs w:val="28"/>
         </w:rPr>
         <w:lastRenderedPageBreak/>
-        <w:t xml:space="preserve">The authors cited all of the code and data properly, which made it easy to access the data that they used, and the </w:t>
-      </w:r>
-      <w:proofErr w:type="spellStart"/>
-      <w:r>
-        <w:rPr>
-          <w:rFonts w:ascii="Times New Roman" w:hAnsi="Times New Roman" w:cs="Times New Roman"/>
-          <w:sz w:val="24"/>
-          <w:szCs w:val="24"/>
-        </w:rPr>
-        <w:t>RankSVM</w:t>
-      </w:r>
-      <w:proofErr w:type="spellEnd"/>
-      <w:r>
-        <w:rPr>
-          <w:rFonts w:ascii="Times New Roman" w:hAnsi="Times New Roman" w:cs="Times New Roman"/>
-          <w:sz w:val="24"/>
-          <w:szCs w:val="24"/>
-        </w:rPr>
-        <w:t xml:space="preserve"> implementation that they modified.</w:t>
-      </w:r>
-      <w:r>
-        <w:rPr>
-          <w:rFonts w:ascii="Times New Roman" w:hAnsi="Times New Roman" w:cs="Times New Roman"/>
-          <w:sz w:val="24"/>
-          <w:szCs w:val="24"/>
-        </w:rPr>
-        <w:t xml:space="preserve">  The authors also did a good job of citing other relevant works within the field.</w:t>
-      </w:r>
-    </w:p>
-    <w:p>
-      <w:pPr>
-        <w:spacing w:after="0"/>
-        <w:ind w:firstLine="720"/>
-        <w:rPr>
-          <w:rFonts w:ascii="Times New Roman" w:hAnsi="Times New Roman" w:cs="Times New Roman"/>
-          <w:sz w:val="24"/>
-          <w:szCs w:val="24"/>
-        </w:rPr>
-      </w:pPr>
-    </w:p>
-    <w:p>
-      <w:pPr>
-        <w:spacing w:after="0"/>
-        <w:ind w:firstLine="720"/>
-        <w:rPr>
-          <w:rFonts w:ascii="Times New Roman" w:hAnsi="Times New Roman" w:cs="Times New Roman"/>
-          <w:sz w:val="24"/>
-          <w:szCs w:val="24"/>
-        </w:rPr>
-      </w:pPr>
-    </w:p>
-    <w:p>
-      <w:pPr>
-        <w:spacing w:after="0"/>
-        <w:ind w:firstLine="720"/>
-        <w:rPr>
-          <w:rFonts w:ascii="Times New Roman" w:hAnsi="Times New Roman" w:cs="Times New Roman"/>
-          <w:sz w:val="24"/>
-          <w:szCs w:val="24"/>
-        </w:rPr>
-      </w:pPr>
-    </w:p>
-    <w:p>
-      <w:pPr>
-        <w:spacing w:after="0"/>
-        <w:ind w:firstLine="720"/>
-        <w:rPr>
-          <w:rFonts w:ascii="Times New Roman" w:hAnsi="Times New Roman" w:cs="Times New Roman"/>
-          <w:sz w:val="24"/>
-          <w:szCs w:val="24"/>
-        </w:rPr>
-      </w:pPr>
-    </w:p>
-    <w:p>
-      <w:pPr>
-        <w:spacing w:after="0"/>
-        <w:ind w:left="720"/>
-        <w:rPr>
-          <w:rFonts w:ascii="Times New Roman" w:hAnsi="Times New Roman" w:cs="Times New Roman"/>
-          <w:sz w:val="24"/>
-          <w:szCs w:val="24"/>
-        </w:rPr>
-      </w:pPr>
-    </w:p>
-    <w:p>
-      <w:pPr>
-        <w:spacing w:after="0"/>
-        <w:ind w:left="720"/>
+        <w:t>References</w:t>
+      </w:r>
+    </w:p>
+    <w:p>
+      <w:pPr>
+        <w:spacing w:after="0"/>
         <w:rPr>
           <w:rFonts w:ascii="Times New Roman" w:hAnsi="Times New Roman" w:cs="Times New Roman"/>
           <w:b/>
-          <w:sz w:val="24"/>
-          <w:szCs w:val="24"/>
-        </w:rPr>
-      </w:pPr>
-    </w:p>
-    <w:p>
-      <w:pPr>
-        <w:spacing w:after="0"/>
-        <w:ind w:firstLine="720"/>
-        <w:rPr>
-          <w:rFonts w:ascii="Times New Roman" w:hAnsi="Times New Roman" w:cs="Times New Roman"/>
-          <w:sz w:val="24"/>
-          <w:szCs w:val="24"/>
-        </w:rPr>
-      </w:pPr>
-    </w:p>
-    <w:p>
-      <w:pPr>
-        <w:spacing w:after="0"/>
-        <w:ind w:firstLine="720"/>
-        <w:rPr>
-          <w:rFonts w:ascii="Times New Roman" w:hAnsi="Times New Roman" w:cs="Times New Roman"/>
-          <w:sz w:val="24"/>
-          <w:szCs w:val="24"/>
-        </w:rPr>
-      </w:pPr>
-    </w:p>
-    <w:p>
-      <w:pPr>
-        <w:spacing w:after="0"/>
-        <w:rPr>
-          <w:rFonts w:ascii="Times New Roman" w:hAnsi="Times New Roman" w:cs="Times New Roman"/>
-          <w:sz w:val="24"/>
-          <w:szCs w:val="24"/>
-        </w:rPr>
-      </w:pPr>
+          <w:sz w:val="28"/>
+          <w:szCs w:val="28"/>
+        </w:rPr>
+      </w:pPr>
+    </w:p>
+    <w:p>
+      <w:pPr>
+        <w:spacing w:after="0"/>
+        <w:rPr>
+          <w:rFonts w:ascii="Times New Roman" w:hAnsi="Times New Roman" w:cs="Times New Roman"/>
+          <w:noProof/>
+          <w:sz w:val="24"/>
+          <w:szCs w:val="24"/>
+        </w:rPr>
+      </w:pPr>
+      <w:r>
+        <w:rPr>
+          <w:rFonts w:ascii="Times New Roman" w:hAnsi="Times New Roman" w:cs="Times New Roman"/>
+          <w:b/>
+          <w:sz w:val="24"/>
+          <w:szCs w:val="24"/>
+        </w:rPr>
+        <w:fldChar w:fldCharType="begin"/>
+      </w:r>
+      <w:r>
+        <w:rPr>
+          <w:rFonts w:ascii="Times New Roman" w:hAnsi="Times New Roman" w:cs="Times New Roman"/>
+          <w:b/>
+          <w:sz w:val="24"/>
+          <w:szCs w:val="24"/>
+        </w:rPr>
+        <w:instrText xml:space="preserve"> BIBLIOGRAPHY  \l 1033 </w:instrText>
+      </w:r>
+      <w:r>
+        <w:rPr>
+          <w:rFonts w:ascii="Times New Roman" w:hAnsi="Times New Roman" w:cs="Times New Roman"/>
+          <w:b/>
+          <w:sz w:val="24"/>
+          <w:szCs w:val="24"/>
+        </w:rPr>
+        <w:fldChar w:fldCharType="separate"/>
+      </w:r>
+    </w:p>
+    <w:tbl>
+      <w:tblPr>
+        <w:tblW w:w="5000" w:type="pct"/>
+        <w:tblCellSpacing w:w="15" w:type="dxa"/>
+        <w:tblCellMar>
+          <w:top w:w="15" w:type="dxa"/>
+          <w:left w:w="15" w:type="dxa"/>
+          <w:bottom w:w="15" w:type="dxa"/>
+          <w:right w:w="15" w:type="dxa"/>
+        </w:tblCellMar>
+        <w:tblLook w:val="04A0" w:firstRow="1" w:lastRow="0" w:firstColumn="1" w:lastColumn="0" w:noHBand="0" w:noVBand="1"/>
+      </w:tblPr>
+      <w:tblGrid>
+        <w:gridCol w:w="355"/>
+        <w:gridCol w:w="9095"/>
+      </w:tblGrid>
+      <w:tr>
+        <w:trPr>
+          <w:divId w:val="960107437"/>
+          <w:tblCellSpacing w:w="15" w:type="dxa"/>
+        </w:trPr>
+        <w:tc>
+          <w:tcPr>
+            <w:tcW w:w="50" w:type="pct"/>
+            <w:hideMark/>
+          </w:tcPr>
+          <w:p>
+            <w:pPr>
+              <w:pStyle w:val="Bibliography"/>
+              <w:rPr>
+                <w:rFonts w:ascii="Times New Roman" w:eastAsiaTheme="minorEastAsia" w:hAnsi="Times New Roman" w:cs="Times New Roman"/>
+                <w:noProof/>
+                <w:sz w:val="24"/>
+                <w:szCs w:val="24"/>
+              </w:rPr>
+            </w:pPr>
+            <w:r>
+              <w:rPr>
+                <w:rFonts w:ascii="Times New Roman" w:hAnsi="Times New Roman" w:cs="Times New Roman"/>
+                <w:noProof/>
+                <w:sz w:val="24"/>
+                <w:szCs w:val="24"/>
+              </w:rPr>
+              <w:t xml:space="preserve">[1] </w:t>
+            </w:r>
+          </w:p>
+        </w:tc>
+        <w:tc>
+          <w:tcPr>
+            <w:tcW w:w="0" w:type="auto"/>
+            <w:hideMark/>
+          </w:tcPr>
+          <w:p>
+            <w:pPr>
+              <w:pStyle w:val="Bibliography"/>
+              <w:rPr>
+                <w:rFonts w:ascii="Times New Roman" w:eastAsiaTheme="minorEastAsia" w:hAnsi="Times New Roman" w:cs="Times New Roman"/>
+                <w:noProof/>
+                <w:sz w:val="24"/>
+                <w:szCs w:val="24"/>
+              </w:rPr>
+            </w:pPr>
+            <w:r>
+              <w:rPr>
+                <w:rFonts w:ascii="Times New Roman" w:hAnsi="Times New Roman" w:cs="Times New Roman"/>
+                <w:noProof/>
+                <w:sz w:val="24"/>
+                <w:szCs w:val="24"/>
+              </w:rPr>
+              <w:t xml:space="preserve">D. Parikh and K. Grauman, "Relative Attributes," in </w:t>
+            </w:r>
+            <w:r>
+              <w:rPr>
+                <w:rFonts w:ascii="Times New Roman" w:hAnsi="Times New Roman" w:cs="Times New Roman"/>
+                <w:i/>
+                <w:iCs/>
+                <w:noProof/>
+                <w:sz w:val="24"/>
+                <w:szCs w:val="24"/>
+              </w:rPr>
+              <w:t>International Conference on Computer Vision (ICCV)</w:t>
+            </w:r>
+            <w:r>
+              <w:rPr>
+                <w:rFonts w:ascii="Times New Roman" w:hAnsi="Times New Roman" w:cs="Times New Roman"/>
+                <w:noProof/>
+                <w:sz w:val="24"/>
+                <w:szCs w:val="24"/>
+              </w:rPr>
+              <w:t xml:space="preserve">, 2011. </w:t>
+            </w:r>
+          </w:p>
+        </w:tc>
+      </w:tr>
+      <w:tr>
+        <w:trPr>
+          <w:divId w:val="960107437"/>
+          <w:tblCellSpacing w:w="15" w:type="dxa"/>
+        </w:trPr>
+        <w:tc>
+          <w:tcPr>
+            <w:tcW w:w="50" w:type="pct"/>
+            <w:hideMark/>
+          </w:tcPr>
+          <w:p>
+            <w:pPr>
+              <w:pStyle w:val="Bibliography"/>
+              <w:rPr>
+                <w:rFonts w:ascii="Times New Roman" w:eastAsiaTheme="minorEastAsia" w:hAnsi="Times New Roman" w:cs="Times New Roman"/>
+                <w:noProof/>
+                <w:sz w:val="24"/>
+                <w:szCs w:val="24"/>
+              </w:rPr>
+            </w:pPr>
+            <w:r>
+              <w:rPr>
+                <w:rFonts w:ascii="Times New Roman" w:hAnsi="Times New Roman" w:cs="Times New Roman"/>
+                <w:noProof/>
+                <w:sz w:val="24"/>
+                <w:szCs w:val="24"/>
+              </w:rPr>
+              <w:t xml:space="preserve">[2] </w:t>
+            </w:r>
+          </w:p>
+        </w:tc>
+        <w:tc>
+          <w:tcPr>
+            <w:tcW w:w="0" w:type="auto"/>
+            <w:hideMark/>
+          </w:tcPr>
+          <w:p>
+            <w:pPr>
+              <w:pStyle w:val="Bibliography"/>
+              <w:rPr>
+                <w:rFonts w:ascii="Times New Roman" w:eastAsiaTheme="minorEastAsia" w:hAnsi="Times New Roman" w:cs="Times New Roman"/>
+                <w:noProof/>
+                <w:sz w:val="24"/>
+                <w:szCs w:val="24"/>
+              </w:rPr>
+            </w:pPr>
+            <w:r>
+              <w:rPr>
+                <w:rFonts w:ascii="Times New Roman" w:hAnsi="Times New Roman" w:cs="Times New Roman"/>
+                <w:noProof/>
+                <w:sz w:val="24"/>
+                <w:szCs w:val="24"/>
+              </w:rPr>
+              <w:t xml:space="preserve">A. Olivia and A. Torralba, "a Holistic Representation of the Spatial Envelope," </w:t>
+            </w:r>
+            <w:r>
+              <w:rPr>
+                <w:rFonts w:ascii="Times New Roman" w:hAnsi="Times New Roman" w:cs="Times New Roman"/>
+                <w:i/>
+                <w:iCs/>
+                <w:noProof/>
+                <w:sz w:val="24"/>
+                <w:szCs w:val="24"/>
+              </w:rPr>
+              <w:t xml:space="preserve">International Journal of Computer Vision (IJCV), </w:t>
+            </w:r>
+            <w:r>
+              <w:rPr>
+                <w:rFonts w:ascii="Times New Roman" w:hAnsi="Times New Roman" w:cs="Times New Roman"/>
+                <w:noProof/>
+                <w:sz w:val="24"/>
+                <w:szCs w:val="24"/>
+              </w:rPr>
+              <w:t xml:space="preserve">2001. </w:t>
+            </w:r>
+          </w:p>
+        </w:tc>
+      </w:tr>
+      <w:tr>
+        <w:trPr>
+          <w:divId w:val="960107437"/>
+          <w:tblCellSpacing w:w="15" w:type="dxa"/>
+        </w:trPr>
+        <w:tc>
+          <w:tcPr>
+            <w:tcW w:w="50" w:type="pct"/>
+            <w:hideMark/>
+          </w:tcPr>
+          <w:p>
+            <w:pPr>
+              <w:pStyle w:val="Bibliography"/>
+              <w:rPr>
+                <w:rFonts w:ascii="Times New Roman" w:eastAsiaTheme="minorEastAsia" w:hAnsi="Times New Roman" w:cs="Times New Roman"/>
+                <w:noProof/>
+                <w:sz w:val="24"/>
+                <w:szCs w:val="24"/>
+              </w:rPr>
+            </w:pPr>
+            <w:r>
+              <w:rPr>
+                <w:rFonts w:ascii="Times New Roman" w:hAnsi="Times New Roman" w:cs="Times New Roman"/>
+                <w:noProof/>
+                <w:sz w:val="24"/>
+                <w:szCs w:val="24"/>
+              </w:rPr>
+              <w:t xml:space="preserve">[3] </w:t>
+            </w:r>
+          </w:p>
+        </w:tc>
+        <w:tc>
+          <w:tcPr>
+            <w:tcW w:w="0" w:type="auto"/>
+            <w:hideMark/>
+          </w:tcPr>
+          <w:p>
+            <w:pPr>
+              <w:pStyle w:val="Bibliography"/>
+              <w:rPr>
+                <w:rFonts w:ascii="Times New Roman" w:eastAsiaTheme="minorEastAsia" w:hAnsi="Times New Roman" w:cs="Times New Roman"/>
+                <w:noProof/>
+                <w:sz w:val="24"/>
+                <w:szCs w:val="24"/>
+              </w:rPr>
+            </w:pPr>
+            <w:r>
+              <w:rPr>
+                <w:rFonts w:ascii="Times New Roman" w:hAnsi="Times New Roman" w:cs="Times New Roman"/>
+                <w:noProof/>
+                <w:sz w:val="24"/>
+                <w:szCs w:val="24"/>
+              </w:rPr>
+              <w:t xml:space="preserve">N. Kumar, A. Berg, P. N. Belhumeur and S. K. Nayar, "Attribute and Smile Classifiers for Face Verification," in </w:t>
+            </w:r>
+            <w:r>
+              <w:rPr>
+                <w:rFonts w:ascii="Times New Roman" w:hAnsi="Times New Roman" w:cs="Times New Roman"/>
+                <w:i/>
+                <w:iCs/>
+                <w:noProof/>
+                <w:sz w:val="24"/>
+                <w:szCs w:val="24"/>
+              </w:rPr>
+              <w:t>Iternational Conference on Computer Vision (ICCV)</w:t>
+            </w:r>
+            <w:r>
+              <w:rPr>
+                <w:rFonts w:ascii="Times New Roman" w:hAnsi="Times New Roman" w:cs="Times New Roman"/>
+                <w:noProof/>
+                <w:sz w:val="24"/>
+                <w:szCs w:val="24"/>
+              </w:rPr>
+              <w:t xml:space="preserve">, 2009. </w:t>
+            </w:r>
+          </w:p>
+        </w:tc>
+      </w:tr>
+      <w:tr>
+        <w:trPr>
+          <w:divId w:val="960107437"/>
+          <w:tblCellSpacing w:w="15" w:type="dxa"/>
+        </w:trPr>
+        <w:tc>
+          <w:tcPr>
+            <w:tcW w:w="50" w:type="pct"/>
+            <w:hideMark/>
+          </w:tcPr>
+          <w:p>
+            <w:pPr>
+              <w:pStyle w:val="Bibliography"/>
+              <w:rPr>
+                <w:rFonts w:ascii="Times New Roman" w:eastAsiaTheme="minorEastAsia" w:hAnsi="Times New Roman" w:cs="Times New Roman"/>
+                <w:noProof/>
+                <w:sz w:val="24"/>
+                <w:szCs w:val="24"/>
+              </w:rPr>
+            </w:pPr>
+            <w:r>
+              <w:rPr>
+                <w:rFonts w:ascii="Times New Roman" w:hAnsi="Times New Roman" w:cs="Times New Roman"/>
+                <w:noProof/>
+                <w:sz w:val="24"/>
+                <w:szCs w:val="24"/>
+              </w:rPr>
+              <w:t xml:space="preserve">[4] </w:t>
+            </w:r>
+          </w:p>
+        </w:tc>
+        <w:tc>
+          <w:tcPr>
+            <w:tcW w:w="0" w:type="auto"/>
+            <w:hideMark/>
+          </w:tcPr>
+          <w:p>
+            <w:pPr>
+              <w:pStyle w:val="Bibliography"/>
+              <w:rPr>
+                <w:rFonts w:ascii="Times New Roman" w:eastAsiaTheme="minorEastAsia" w:hAnsi="Times New Roman" w:cs="Times New Roman"/>
+                <w:noProof/>
+                <w:sz w:val="24"/>
+                <w:szCs w:val="24"/>
+              </w:rPr>
+            </w:pPr>
+            <w:r>
+              <w:rPr>
+                <w:rFonts w:ascii="Times New Roman" w:hAnsi="Times New Roman" w:cs="Times New Roman"/>
+                <w:noProof/>
+                <w:sz w:val="24"/>
+                <w:szCs w:val="24"/>
+              </w:rPr>
+              <w:t xml:space="preserve">T. Joachims, "Optimizing Search Engines using Clickthrough Data," in </w:t>
+            </w:r>
+            <w:r>
+              <w:rPr>
+                <w:rFonts w:ascii="Times New Roman" w:hAnsi="Times New Roman" w:cs="Times New Roman"/>
+                <w:i/>
+                <w:iCs/>
+                <w:noProof/>
+                <w:sz w:val="24"/>
+                <w:szCs w:val="24"/>
+              </w:rPr>
+              <w:t>ACM SIGKDD Conference on Knowledge, Discovery, and Data Mining</w:t>
+            </w:r>
+            <w:r>
+              <w:rPr>
+                <w:rFonts w:ascii="Times New Roman" w:hAnsi="Times New Roman" w:cs="Times New Roman"/>
+                <w:noProof/>
+                <w:sz w:val="24"/>
+                <w:szCs w:val="24"/>
+              </w:rPr>
+              <w:t xml:space="preserve">, 2002. </w:t>
+            </w:r>
+          </w:p>
+        </w:tc>
+      </w:tr>
+      <w:tr>
+        <w:trPr>
+          <w:divId w:val="960107437"/>
+          <w:tblCellSpacing w:w="15" w:type="dxa"/>
+        </w:trPr>
+        <w:tc>
+          <w:tcPr>
+            <w:tcW w:w="50" w:type="pct"/>
+            <w:hideMark/>
+          </w:tcPr>
+          <w:p>
+            <w:pPr>
+              <w:pStyle w:val="Bibliography"/>
+              <w:rPr>
+                <w:rFonts w:ascii="Times New Roman" w:eastAsiaTheme="minorEastAsia" w:hAnsi="Times New Roman" w:cs="Times New Roman"/>
+                <w:noProof/>
+                <w:sz w:val="24"/>
+                <w:szCs w:val="24"/>
+              </w:rPr>
+            </w:pPr>
+            <w:r>
+              <w:rPr>
+                <w:rFonts w:ascii="Times New Roman" w:hAnsi="Times New Roman" w:cs="Times New Roman"/>
+                <w:noProof/>
+                <w:sz w:val="24"/>
+                <w:szCs w:val="24"/>
+              </w:rPr>
+              <w:t xml:space="preserve">[5] </w:t>
+            </w:r>
+          </w:p>
+        </w:tc>
+        <w:tc>
+          <w:tcPr>
+            <w:tcW w:w="0" w:type="auto"/>
+            <w:hideMark/>
+          </w:tcPr>
+          <w:p>
+            <w:pPr>
+              <w:pStyle w:val="Bibliography"/>
+              <w:rPr>
+                <w:rFonts w:ascii="Times New Roman" w:eastAsiaTheme="minorEastAsia" w:hAnsi="Times New Roman" w:cs="Times New Roman"/>
+                <w:noProof/>
+                <w:sz w:val="24"/>
+                <w:szCs w:val="24"/>
+              </w:rPr>
+            </w:pPr>
+            <w:r>
+              <w:rPr>
+                <w:rFonts w:ascii="Times New Roman" w:hAnsi="Times New Roman" w:cs="Times New Roman"/>
+                <w:noProof/>
+                <w:sz w:val="24"/>
+                <w:szCs w:val="24"/>
+              </w:rPr>
+              <w:t xml:space="preserve">O. Chappelle, "Training a Support Vector Machine in the Primal," in </w:t>
+            </w:r>
+            <w:r>
+              <w:rPr>
+                <w:rFonts w:ascii="Times New Roman" w:hAnsi="Times New Roman" w:cs="Times New Roman"/>
+                <w:i/>
+                <w:iCs/>
+                <w:noProof/>
+                <w:sz w:val="24"/>
+                <w:szCs w:val="24"/>
+              </w:rPr>
+              <w:t>Neural Computation</w:t>
+            </w:r>
+            <w:r>
+              <w:rPr>
+                <w:rFonts w:ascii="Times New Roman" w:hAnsi="Times New Roman" w:cs="Times New Roman"/>
+                <w:noProof/>
+                <w:sz w:val="24"/>
+                <w:szCs w:val="24"/>
+              </w:rPr>
+              <w:t xml:space="preserve">, 2007. </w:t>
+            </w:r>
+          </w:p>
+        </w:tc>
+      </w:tr>
+    </w:tbl>
+    <w:p>
+      <w:pPr>
+        <w:divId w:val="960107437"/>
+        <w:rPr>
+          <w:rFonts w:ascii="Times New Roman" w:eastAsia="Times New Roman" w:hAnsi="Times New Roman" w:cs="Times New Roman"/>
+          <w:noProof/>
+          <w:sz w:val="24"/>
+          <w:szCs w:val="24"/>
+        </w:rPr>
+      </w:pPr>
+    </w:p>
+    <w:p>
+      <w:pPr>
+        <w:spacing w:after="0"/>
+        <w:rPr>
+          <w:rFonts w:ascii="Times New Roman" w:hAnsi="Times New Roman" w:cs="Times New Roman"/>
+          <w:b/>
+          <w:sz w:val="28"/>
+          <w:szCs w:val="28"/>
+        </w:rPr>
+      </w:pPr>
+      <w:r>
+        <w:rPr>
+          <w:rFonts w:ascii="Times New Roman" w:hAnsi="Times New Roman" w:cs="Times New Roman"/>
+          <w:b/>
+          <w:sz w:val="24"/>
+          <w:szCs w:val="24"/>
+        </w:rPr>
+        <w:fldChar w:fldCharType="end"/>
+      </w:r>
     </w:p>
     <w:sectPr>
       <w:pgSz w:w="12240" w:h="15840"/>
@@ -11878,6 +13223,14 @@
       <w:szCs w:val="18"/>
     </w:rPr>
   </w:style>
+  <w:style w:type="paragraph" w:styleId="Bibliography">
+    <w:name w:val="Bibliography"/>
+    <w:basedOn w:val="Normal"/>
+    <w:next w:val="Normal"/>
+    <w:uiPriority w:val="37"/>
+    <w:unhideWhenUsed/>
+    <w:rsid w:val="009F72AE"/>
+  </w:style>
 </w:styles>
 </file>
 
@@ -12187,6 +13540,14 @@
       <w:szCs w:val="18"/>
     </w:rPr>
   </w:style>
+  <w:style w:type="paragraph" w:styleId="Bibliography">
+    <w:name w:val="Bibliography"/>
+    <w:basedOn w:val="Normal"/>
+    <w:next w:val="Normal"/>
+    <w:uiPriority w:val="37"/>
+    <w:unhideWhenUsed/>
+    <w:rsid w:val="009F72AE"/>
+  </w:style>
 </w:styles>
 </file>
 
@@ -12476,11 +13837,127 @@
 </file>
 
 <file path=customXml/item1.xml><?xml version="1.0" encoding="utf-8"?>
-<b:Sources xmlns:b="http://schemas.openxmlformats.org/officeDocument/2006/bibliography" xmlns="http://schemas.openxmlformats.org/officeDocument/2006/bibliography" SelectedStyle="\APA.XSL" StyleName="APA"/>
+<b:Sources xmlns:b="http://schemas.openxmlformats.org/officeDocument/2006/bibliography" xmlns="http://schemas.openxmlformats.org/officeDocument/2006/bibliography" SelectedStyle="\IEEE2006OfficeOnline.xsl" StyleName="IEEE 2006">
+  <b:Source>
+    <b:Tag>DPa11</b:Tag>
+    <b:SourceType>ConferenceProceedings</b:SourceType>
+    <b:Guid>{0459AC99-88EB-4728-9DBE-C446275C83E0}</b:Guid>
+    <b:Author>
+      <b:Author>
+        <b:NameList>
+          <b:Person>
+            <b:Last>Parikh</b:Last>
+            <b:First>Devi</b:First>
+          </b:Person>
+          <b:Person>
+            <b:Last>Grauman</b:Last>
+            <b:First>Kristen</b:First>
+          </b:Person>
+        </b:NameList>
+      </b:Author>
+    </b:Author>
+    <b:Title>Relative Attributes</b:Title>
+    <b:Year>2011</b:Year>
+    <b:ConferenceName>International Conference on Computer Vision (ICCV)</b:ConferenceName>
+    <b:RefOrder>1</b:RefOrder>
+  </b:Source>
+  <b:Source>
+    <b:Tag>Cha07</b:Tag>
+    <b:SourceType>BookSection</b:SourceType>
+    <b:Guid>{D833B786-85F1-4D4B-9FF9-893CDFB4EDA9}</b:Guid>
+    <b:Title>Training a Support Vector Machine in the Primal</b:Title>
+    <b:Year>2007</b:Year>
+    <b:Author>
+      <b:Author>
+        <b:NameList>
+          <b:Person>
+            <b:Last>Chappelle</b:Last>
+            <b:First>Olivier</b:First>
+          </b:Person>
+        </b:NameList>
+      </b:Author>
+    </b:Author>
+    <b:BookTitle>Neural Computation</b:BookTitle>
+    <b:RefOrder>5</b:RefOrder>
+  </b:Source>
+  <b:Source>
+    <b:Tag>TJo02</b:Tag>
+    <b:SourceType>ConferenceProceedings</b:SourceType>
+    <b:Guid>{FDF18940-95C4-4882-950E-6C19F7033FE8}</b:Guid>
+    <b:Title>Optimizing Search Engines using Clickthrough Data</b:Title>
+    <b:Year>2002</b:Year>
+    <b:Author>
+      <b:Author>
+        <b:NameList>
+          <b:Person>
+            <b:Last>Joachims</b:Last>
+            <b:First>T.</b:First>
+          </b:Person>
+        </b:NameList>
+      </b:Author>
+    </b:Author>
+    <b:ConferenceName>ACM SIGKDD Conference on Knowledge, Discovery, and Data Mining</b:ConferenceName>
+    <b:RefOrder>4</b:RefOrder>
+  </b:Source>
+  <b:Source>
+    <b:Tag>Tor01</b:Tag>
+    <b:SourceType>JournalArticle</b:SourceType>
+    <b:Guid>{7D94415C-529A-454E-8E74-36C04B16F2B2}</b:Guid>
+    <b:Title>a Holistic Representation of the Spatial Envelope</b:Title>
+    <b:Year>2001</b:Year>
+    <b:Author>
+      <b:Author>
+        <b:NameList>
+          <b:Person>
+            <b:Last>Olivia</b:Last>
+            <b:First>A</b:First>
+          </b:Person>
+          <b:Person>
+            <b:Last>Torralba</b:Last>
+            <b:First>A</b:First>
+          </b:Person>
+        </b:NameList>
+      </b:Author>
+    </b:Author>
+    <b:JournalName>International Journal of Computer Vision (IJCV)</b:JournalName>
+    <b:RefOrder>2</b:RefOrder>
+  </b:Source>
+  <b:Source>
+    <b:Tag>NKu</b:Tag>
+    <b:SourceType>ConferenceProceedings</b:SourceType>
+    <b:Guid>{9DD5D314-6CB2-4DB2-9CC0-13B977927323}</b:Guid>
+    <b:Title>Attribute and Smile Classifiers for Face Verification</b:Title>
+    <b:Author>
+      <b:Author>
+        <b:NameList>
+          <b:Person>
+            <b:Last>Kumar</b:Last>
+            <b:First>N</b:First>
+          </b:Person>
+          <b:Person>
+            <b:Last>Berg</b:Last>
+            <b:First>A.C.</b:First>
+          </b:Person>
+          <b:Person>
+            <b:Last>Belhumeur</b:Last>
+            <b:First>P. N</b:First>
+          </b:Person>
+          <b:Person>
+            <b:Last>Nayar</b:Last>
+            <b:First>S. K.</b:First>
+          </b:Person>
+        </b:NameList>
+      </b:Author>
+    </b:Author>
+    <b:Year>2009</b:Year>
+    <b:ConferenceName>Iternational Conference on Computer Vision (ICCV)</b:ConferenceName>
+    <b:RefOrder>3</b:RefOrder>
+  </b:Source>
+</b:Sources>
 </file>
 
 <file path=customXml/itemProps1.xml><?xml version="1.0" encoding="utf-8"?>
-<ds:datastoreItem xmlns:ds="http://schemas.openxmlformats.org/officeDocument/2006/customXml" ds:itemID="{1370FAD2-6059-4248-91B3-A439A58140CE}">
+<ds:datastoreItem xmlns:ds="http://schemas.openxmlformats.org/officeDocument/2006/customXml" ds:itemID="{5DBE3007-0C0B-41BC-A5B0-653745149B71}">
   <ds:schemaRefs>
     <ds:schemaRef ds:uri="http://schemas.openxmlformats.org/officeDocument/2006/bibliography"/>
   </ds:schemaRefs>

</xml_diff>